<commit_message>
Añadiendo justificaciones de sistemas de alerta
</commit_message>
<xml_diff>
--- a/AnteProyecto.docx
+++ b/AnteProyecto.docx
@@ -190,7 +190,34 @@
           <w:szCs w:val="28"/>
           <w:lang w:val="es-EC"/>
         </w:rPr>
-        <w:t>Herramienta para análisis de redes sociales mediante procesamiento de lenguaje natural</w:t>
+        <w:t xml:space="preserve">Integración de sistemas </w:t>
+      </w:r>
+      <w:r>
+        <w:rPr>
+          <w:rFonts w:ascii="Century Schoolbook" w:hAnsi="Century Schoolbook"/>
+          <w:sz w:val="28"/>
+          <w:szCs w:val="28"/>
+          <w:lang w:val="es-EC"/>
+        </w:rPr>
+        <w:t>para</w:t>
+      </w:r>
+      <w:r>
+        <w:rPr>
+          <w:rFonts w:ascii="Century Schoolbook" w:hAnsi="Century Schoolbook"/>
+          <w:sz w:val="28"/>
+          <w:szCs w:val="28"/>
+          <w:lang w:val="es-EC"/>
+        </w:rPr>
+        <w:t xml:space="preserve"> el </w:t>
+      </w:r>
+      <w:r>
+        <w:rPr>
+          <w:rFonts w:ascii="Century Schoolbook" w:hAnsi="Century Schoolbook"/>
+          <w:sz w:val="28"/>
+          <w:szCs w:val="28"/>
+          <w:lang w:val="es-EC"/>
+        </w:rPr>
+        <w:t xml:space="preserve"> análisis de redes sociales mediante procesamiento de lenguaje natural</w:t>
       </w:r>
       <w:r>
         <w:rPr>
@@ -368,13 +395,91 @@
         <w:rPr>
           <w:rFonts w:ascii="Century Schoolbook" w:hAnsi="Century Schoolbook"/>
         </w:rPr>
-        <w:t xml:space="preserve">Las redes sociales </w:t>
-      </w:r>
-      <w:r>
-        <w:rPr>
-          <w:rFonts w:ascii="Century Schoolbook" w:hAnsi="Century Schoolbook"/>
-        </w:rPr>
-        <w:t xml:space="preserve">como Facebook o Twitter, </w:t>
+        <w:t>Las redes sociales</w:t>
+      </w:r>
+      <w:r>
+        <w:rPr>
+          <w:rFonts w:ascii="Century Schoolbook" w:hAnsi="Century Schoolbook"/>
+        </w:rPr>
+        <w:t xml:space="preserve"> se consideran puntos de encuentro, en  los que es posible acceder a la información, compartir impresiones, consultar archivos y recursos disponibles a tiempo real</w:t>
+      </w:r>
+      <w:r>
+        <w:rPr>
+          <w:rFonts w:ascii="Century Schoolbook" w:hAnsi="Century Schoolbook"/>
+        </w:rPr>
+        <w:t xml:space="preserve"> </w:t>
+      </w:r>
+      <w:r>
+        <w:rPr>
+          <w:rFonts w:ascii="Century Schoolbook" w:hAnsi="Century Schoolbook"/>
+        </w:rPr>
+        <w:t>(</w:t>
+      </w:r>
+      <w:proofErr w:type="spellStart"/>
+      <w:r>
+        <w:rPr>
+          <w:rFonts w:ascii="Century Schoolbook" w:hAnsi="Century Schoolbook"/>
+        </w:rPr>
+        <w:t>Nass</w:t>
+      </w:r>
+      <w:proofErr w:type="spellEnd"/>
+      <w:r>
+        <w:rPr>
+          <w:rFonts w:ascii="Century Schoolbook" w:hAnsi="Century Schoolbook"/>
+        </w:rPr>
+        <w:t xml:space="preserve"> De Ledo, 2011</w:t>
+      </w:r>
+      <w:proofErr w:type="gramStart"/>
+      <w:r>
+        <w:rPr>
+          <w:rFonts w:ascii="Century Schoolbook" w:hAnsi="Century Schoolbook"/>
+        </w:rPr>
+        <w:t>)[</w:t>
+      </w:r>
+      <w:proofErr w:type="gramEnd"/>
+      <w:r>
+        <w:rPr>
+          <w:rFonts w:ascii="Century Schoolbook" w:hAnsi="Century Schoolbook"/>
+        </w:rPr>
+        <w:t xml:space="preserve">1]. Redes sociales como </w:t>
+      </w:r>
+      <w:proofErr w:type="spellStart"/>
+      <w:r>
+        <w:rPr>
+          <w:rFonts w:ascii="Century Schoolbook" w:hAnsi="Century Schoolbook"/>
+        </w:rPr>
+        <w:t>Facebook</w:t>
+      </w:r>
+      <w:proofErr w:type="spellEnd"/>
+      <w:r>
+        <w:rPr>
+          <w:rFonts w:ascii="Century Schoolbook" w:hAnsi="Century Schoolbook"/>
+        </w:rPr>
+        <w:t>,</w:t>
+      </w:r>
+      <w:r>
+        <w:rPr>
+          <w:rFonts w:ascii="Century Schoolbook" w:hAnsi="Century Schoolbook"/>
+        </w:rPr>
+        <w:t xml:space="preserve"> Twitter</w:t>
+      </w:r>
+      <w:r>
+        <w:rPr>
+          <w:rFonts w:ascii="Century Schoolbook" w:hAnsi="Century Schoolbook"/>
+        </w:rPr>
+        <w:t xml:space="preserve">, </w:t>
+      </w:r>
+      <w:r>
+        <w:rPr>
+          <w:rFonts w:ascii="Century Schoolbook" w:hAnsi="Century Schoolbook"/>
+        </w:rPr>
+        <w:t>entre otras</w:t>
+      </w:r>
+      <w:r>
+        <w:rPr>
+          <w:rFonts w:ascii="Century Schoolbook" w:hAnsi="Century Schoolbook"/>
+        </w:rPr>
+        <w:t xml:space="preserve">, </w:t>
       </w:r>
       <w:r>
         <w:rPr>
@@ -386,7 +491,7 @@
         <w:rPr>
           <w:rFonts w:ascii="Century Schoolbook" w:hAnsi="Century Schoolbook"/>
         </w:rPr>
-        <w:t>sistemas</w:t>
+        <w:t>estructuras</w:t>
       </w:r>
       <w:r>
         <w:rPr>
@@ -404,13 +509,13 @@
         <w:rPr>
           <w:rFonts w:ascii="Century Schoolbook" w:hAnsi="Century Schoolbook"/>
         </w:rPr>
-        <w:t>o</w:t>
-      </w:r>
-      <w:r>
-        <w:rPr>
-          <w:rFonts w:ascii="Century Schoolbook" w:hAnsi="Century Schoolbook"/>
-        </w:rPr>
-        <w:t>s por una infinidad de usuarios</w:t>
+        <w:t>as</w:t>
+      </w:r>
+      <w:r>
+        <w:rPr>
+          <w:rFonts w:ascii="Century Schoolbook" w:hAnsi="Century Schoolbook"/>
+        </w:rPr>
+        <w:t xml:space="preserve"> por una infinidad de usuarios</w:t>
       </w:r>
       <w:r>
         <w:rPr>
@@ -464,7 +569,19 @@
         <w:rPr>
           <w:rFonts w:ascii="Century Schoolbook" w:hAnsi="Century Schoolbook"/>
         </w:rPr>
-        <w:t xml:space="preserve">stas redes al tener un  gran número de usuarios, </w:t>
+        <w:t>stas redes</w:t>
+      </w:r>
+      <w:r>
+        <w:rPr>
+          <w:rFonts w:ascii="Century Schoolbook" w:hAnsi="Century Schoolbook"/>
+        </w:rPr>
+        <w:t xml:space="preserve"> sociales,</w:t>
+      </w:r>
+      <w:r>
+        <w:rPr>
+          <w:rFonts w:ascii="Century Schoolbook" w:hAnsi="Century Schoolbook"/>
+        </w:rPr>
+        <w:t xml:space="preserve"> al tener un  gran número de usuarios, </w:t>
       </w:r>
       <w:r>
         <w:rPr>
@@ -500,7 +617,37 @@
         <w:rPr>
           <w:rFonts w:ascii="Century Schoolbook" w:hAnsi="Century Schoolbook"/>
         </w:rPr>
-        <w:t xml:space="preserve"> sobre temas de actualidad, destinos turísticos de interés o simplemente expresar una opinión sobre </w:t>
+        <w:t>.</w:t>
+      </w:r>
+      <w:r>
+        <w:rPr>
+          <w:rFonts w:ascii="Century Schoolbook" w:hAnsi="Century Schoolbook"/>
+        </w:rPr>
+        <w:t xml:space="preserve"> </w:t>
+      </w:r>
+      <w:r>
+        <w:rPr>
+          <w:rFonts w:ascii="Century Schoolbook" w:hAnsi="Century Schoolbook"/>
+        </w:rPr>
+        <w:t xml:space="preserve">La información que se maneja en las redes trata sobre </w:t>
+      </w:r>
+      <w:r>
+        <w:rPr>
+          <w:rFonts w:ascii="Century Schoolbook" w:hAnsi="Century Schoolbook"/>
+        </w:rPr>
+        <w:t xml:space="preserve">temas de actualidad, destinos turísticos o simplemente </w:t>
+      </w:r>
+      <w:r>
+        <w:rPr>
+          <w:rFonts w:ascii="Century Schoolbook" w:hAnsi="Century Schoolbook"/>
+        </w:rPr>
+        <w:t>opiniones</w:t>
+      </w:r>
+      <w:r>
+        <w:rPr>
+          <w:rFonts w:ascii="Century Schoolbook" w:hAnsi="Century Schoolbook"/>
+        </w:rPr>
+        <w:t xml:space="preserve"> sobre </w:t>
       </w:r>
       <w:r>
         <w:rPr>
@@ -512,7 +659,19 @@
         <w:rPr>
           <w:rFonts w:ascii="Century Schoolbook" w:hAnsi="Century Schoolbook"/>
         </w:rPr>
-        <w:t xml:space="preserve"> generando así </w:t>
+        <w:t xml:space="preserve"> generando</w:t>
+      </w:r>
+      <w:r>
+        <w:rPr>
+          <w:rFonts w:ascii="Century Schoolbook" w:hAnsi="Century Schoolbook"/>
+        </w:rPr>
+        <w:t xml:space="preserve"> se</w:t>
+      </w:r>
+      <w:r>
+        <w:rPr>
+          <w:rFonts w:ascii="Century Schoolbook" w:hAnsi="Century Schoolbook"/>
+        </w:rPr>
+        <w:t xml:space="preserve"> así </w:t>
       </w:r>
       <w:r>
         <w:rPr>
@@ -563,7 +722,19 @@
         <w:rPr>
           <w:rFonts w:ascii="Century Schoolbook" w:hAnsi="Century Schoolbook"/>
         </w:rPr>
-        <w:t>más buscados en la</w:t>
+        <w:t xml:space="preserve">más buscados </w:t>
+      </w:r>
+      <w:r>
+        <w:rPr>
+          <w:rFonts w:ascii="Century Schoolbook" w:hAnsi="Century Schoolbook"/>
+        </w:rPr>
+        <w:t xml:space="preserve">y mencionados </w:t>
+      </w:r>
+      <w:r>
+        <w:rPr>
+          <w:rFonts w:ascii="Century Schoolbook" w:hAnsi="Century Schoolbook"/>
+        </w:rPr>
+        <w:t>en la</w:t>
       </w:r>
       <w:r>
         <w:rPr>
@@ -593,79 +764,55 @@
         <w:rPr>
           <w:rFonts w:ascii="Century Schoolbook" w:hAnsi="Century Schoolbook"/>
         </w:rPr>
-        <w:t>,</w:t>
-      </w:r>
-      <w:r>
-        <w:rPr>
-          <w:rFonts w:ascii="Century Schoolbook" w:hAnsi="Century Schoolbook"/>
-        </w:rPr>
-        <w:t xml:space="preserve"> es </w:t>
-      </w:r>
-      <w:r>
-        <w:rPr>
-          <w:rFonts w:ascii="Century Schoolbook" w:hAnsi="Century Schoolbook"/>
-        </w:rPr>
-        <w:t>el archipiélago canario, puesto que gracias a su localización geográfica, es poseedor de un microclima y de una diversidad de paisajes costeros y rurales</w:t>
-      </w:r>
-      <w:r>
-        <w:rPr>
-          <w:rFonts w:ascii="Century Schoolbook" w:hAnsi="Century Schoolbook"/>
-        </w:rPr>
-        <w:t xml:space="preserve">. </w:t>
-      </w:r>
-      <w:r>
-        <w:rPr>
-          <w:rFonts w:ascii="Century Schoolbook" w:hAnsi="Century Schoolbook"/>
-        </w:rPr>
-        <w:t>Por ese motivo es importante, aprovechar el atractivo turístico que poseen las Islas Canarias</w:t>
-      </w:r>
-      <w:r>
-        <w:rPr>
-          <w:rFonts w:ascii="Century Schoolbook" w:hAnsi="Century Schoolbook"/>
-        </w:rPr>
-        <w:t xml:space="preserve">, </w:t>
-      </w:r>
-      <w:r>
-        <w:rPr>
-          <w:rFonts w:ascii="Century Schoolbook" w:hAnsi="Century Schoolbook"/>
-        </w:rPr>
-        <w:t xml:space="preserve">para </w:t>
-      </w:r>
-      <w:r>
-        <w:rPr>
-          <w:rFonts w:ascii="Century Schoolbook" w:hAnsi="Century Schoolbook"/>
-        </w:rPr>
-        <w:t xml:space="preserve">analizar </w:t>
-      </w:r>
-      <w:r>
-        <w:rPr>
-          <w:rFonts w:ascii="Century Schoolbook" w:hAnsi="Century Schoolbook"/>
-        </w:rPr>
-        <w:t xml:space="preserve">y procesar </w:t>
-      </w:r>
-      <w:r>
-        <w:rPr>
-          <w:rFonts w:ascii="Century Schoolbook" w:hAnsi="Century Schoolbook"/>
-        </w:rPr>
-        <w:t>la información</w:t>
-      </w:r>
-      <w:r>
-        <w:rPr>
-          <w:rFonts w:ascii="Century Schoolbook" w:hAnsi="Century Schoolbook"/>
-        </w:rPr>
         <w:t xml:space="preserve"> </w:t>
       </w:r>
       <w:r>
         <w:rPr>
           <w:rFonts w:ascii="Century Schoolbook" w:hAnsi="Century Schoolbook"/>
         </w:rPr>
-        <w:t>producida</w:t>
-      </w:r>
-      <w:r>
-        <w:rPr>
-          <w:rFonts w:ascii="Century Schoolbook" w:hAnsi="Century Schoolbook"/>
-        </w:rPr>
-        <w:t xml:space="preserve"> en las redes sociales</w:t>
+        <w:t>es</w:t>
+      </w:r>
+      <w:r>
+        <w:rPr>
+          <w:rFonts w:ascii="Century Schoolbook" w:hAnsi="Century Schoolbook"/>
+        </w:rPr>
+        <w:t xml:space="preserve"> </w:t>
+      </w:r>
+      <w:r>
+        <w:rPr>
+          <w:rFonts w:ascii="Century Schoolbook" w:hAnsi="Century Schoolbook"/>
+        </w:rPr>
+        <w:t>el archipiélago canario, compuesto por siete islas. L</w:t>
+      </w:r>
+      <w:r>
+        <w:rPr>
+          <w:rFonts w:ascii="Century Schoolbook" w:hAnsi="Century Schoolbook"/>
+        </w:rPr>
+        <w:t>as Islas Canarias</w:t>
+      </w:r>
+      <w:r>
+        <w:rPr>
+          <w:rFonts w:ascii="Century Schoolbook" w:hAnsi="Century Schoolbook"/>
+        </w:rPr>
+        <w:t xml:space="preserve">, gracias a su localización geográfica, </w:t>
+      </w:r>
+      <w:r>
+        <w:rPr>
+          <w:rFonts w:ascii="Century Schoolbook" w:hAnsi="Century Schoolbook"/>
+        </w:rPr>
+        <w:t>ofrecen</w:t>
+      </w:r>
+      <w:r>
+        <w:rPr>
+          <w:rFonts w:ascii="Century Schoolbook" w:hAnsi="Century Schoolbook"/>
+        </w:rPr>
+        <w:t xml:space="preserve"> un microclima muy agradable para los turistas. Además, p</w:t>
+      </w:r>
+      <w:r>
+        <w:rPr>
+          <w:rFonts w:ascii="Century Schoolbook" w:hAnsi="Century Schoolbook"/>
+        </w:rPr>
+        <w:t>oseen Parques Nacionales con un alto valor natural y cultural que unido al auge de nuevas modalidades turísticas, relacionadas con el medio ambiente y las sostenibilidad hacen que se convierta en el destino principal anualmente [2]</w:t>
       </w:r>
       <w:r>
         <w:rPr>
@@ -686,61 +833,57 @@
         <w:rPr>
           <w:rFonts w:ascii="Century Schoolbook" w:hAnsi="Century Schoolbook"/>
         </w:rPr>
-        <w:t xml:space="preserve">Es imprescindible que la información </w:t>
-      </w:r>
-      <w:r>
-        <w:rPr>
-          <w:rFonts w:ascii="Century Schoolbook" w:hAnsi="Century Schoolbook"/>
-        </w:rPr>
-        <w:t xml:space="preserve">generada en la </w:t>
-      </w:r>
-      <w:r>
-        <w:rPr>
-          <w:rFonts w:ascii="Century Schoolbook" w:hAnsi="Century Schoolbook"/>
-        </w:rPr>
-        <w:t>redes</w:t>
-      </w:r>
-      <w:r>
-        <w:rPr>
-          <w:rFonts w:ascii="Century Schoolbook" w:hAnsi="Century Schoolbook"/>
-        </w:rPr>
-        <w:t>, sea de alta calidad por eso debe ser</w:t>
-      </w:r>
+        <w:t>Para abarcar el procesamiento de  todos los datos generados en la red por los usuarios, nace la necesidad de utilizar</w:t>
+      </w:r>
+      <w:r>
+        <w:rPr>
+          <w:rFonts w:ascii="Century Schoolbook" w:hAnsi="Century Schoolbook"/>
+        </w:rPr>
+        <w:t xml:space="preserve"> mecanismos como lo</w:t>
+      </w:r>
+      <w:r>
+        <w:rPr>
+          <w:rFonts w:ascii="Century Schoolbook" w:hAnsi="Century Schoolbook"/>
+        </w:rPr>
+        <w:t xml:space="preserve">s sistemas de alerta. Los sistemas de alerta, son sistemas que ante uno o varios eventos, son capaces de generar una notificación </w:t>
+      </w:r>
+    </w:p>
+    <w:p>
+      <w:pPr>
+        <w:ind w:firstLine="360"/>
+        <w:jc w:val="both"/>
+        <w:rPr>
+          <w:rFonts w:ascii="Century Schoolbook" w:hAnsi="Century Schoolbook"/>
+        </w:rPr>
+      </w:pPr>
+    </w:p>
+    <w:p>
+      <w:pPr>
+        <w:ind w:firstLine="360"/>
+        <w:jc w:val="both"/>
+        <w:rPr>
+          <w:rFonts w:ascii="Century Schoolbook" w:hAnsi="Century Schoolbook"/>
+        </w:rPr>
+      </w:pPr>
       <w:r>
         <w:rPr>
           <w:rFonts w:ascii="Century Schoolbook" w:hAnsi="Century Schoolbook"/>
         </w:rPr>
         <w:t xml:space="preserve"> </w:t>
       </w:r>
-      <w:r>
-        <w:rPr>
-          <w:rFonts w:ascii="Century Schoolbook" w:hAnsi="Century Schoolbook"/>
-        </w:rPr>
-        <w:t>cuidadosamente  seleccionada</w:t>
-      </w:r>
-      <w:r>
-        <w:rPr>
-          <w:rFonts w:ascii="Century Schoolbook" w:hAnsi="Century Schoolbook"/>
-        </w:rPr>
-        <w:t xml:space="preserve">. </w:t>
-      </w:r>
-      <w:r>
-        <w:rPr>
-          <w:rFonts w:ascii="Century Schoolbook" w:hAnsi="Century Schoolbook"/>
-        </w:rPr>
-        <w:t>Existen mecanismos como lo</w:t>
-      </w:r>
-      <w:r>
-        <w:rPr>
-          <w:rFonts w:ascii="Century Schoolbook" w:hAnsi="Century Schoolbook"/>
-        </w:rPr>
-        <w:t xml:space="preserve">s sistemas de alerta, </w:t>
-      </w:r>
-      <w:r>
-        <w:rPr>
-          <w:rFonts w:ascii="Century Schoolbook" w:hAnsi="Century Schoolbook"/>
-        </w:rPr>
-        <w:t xml:space="preserve">que </w:t>
+      <w:proofErr w:type="gramStart"/>
+      <w:r>
+        <w:rPr>
+          <w:rFonts w:ascii="Century Schoolbook" w:hAnsi="Century Schoolbook"/>
+        </w:rPr>
+        <w:t>que</w:t>
+      </w:r>
+      <w:proofErr w:type="gramEnd"/>
+      <w:r>
+        <w:rPr>
+          <w:rFonts w:ascii="Century Schoolbook" w:hAnsi="Century Schoolbook"/>
+        </w:rPr>
+        <w:t xml:space="preserve"> </w:t>
       </w:r>
       <w:r>
         <w:rPr>
@@ -1786,6 +1929,7 @@
         <w:rPr>
           <w:rFonts w:ascii="Century Schoolbook" w:hAnsi="Century Schoolbook"/>
         </w:rPr>
+        <w:lastRenderedPageBreak/>
         <w:t xml:space="preserve"> </w:t>
       </w:r>
       <w:r>
@@ -1942,7 +2086,6 @@
         <w:rPr>
           <w:rFonts w:ascii="Century Schoolbook" w:hAnsi="Century Schoolbook"/>
         </w:rPr>
-        <w:lastRenderedPageBreak/>
         <w:t>(OB</w:t>
       </w:r>
       <w:r>
@@ -2672,6 +2815,7 @@
           <w:rFonts w:ascii="Century Schoolbook" w:hAnsi="Century Schoolbook"/>
           <w:b/>
         </w:rPr>
+        <w:lastRenderedPageBreak/>
         <w:t xml:space="preserve">Tarea 6. </w:t>
       </w:r>
       <w:r>
@@ -2770,7 +2914,6 @@
         <w:rPr>
           <w:rFonts w:ascii="Century Schoolbook" w:hAnsi="Century Schoolbook"/>
         </w:rPr>
-        <w:lastRenderedPageBreak/>
         <w:t>Este plan tiene como objetivo, plasmar la distribución de las distintas tareas ejecutadas durante la implementación del proyecto, en las dieciséis semanas de duración.</w:t>
       </w:r>
       <w:r>
@@ -5091,79 +5234,224 @@
           <w:rFonts w:ascii="Century Schoolbook" w:hAnsi="Century Schoolbook"/>
         </w:rPr>
       </w:pPr>
-      <w:proofErr w:type="spellStart"/>
       <w:r>
         <w:rPr>
           <w:rFonts w:ascii="Century Schoolbook" w:hAnsi="Century Schoolbook" w:cs="Arial"/>
           <w:shd w:val="clear" w:color="auto" w:fill="FFFFFF"/>
         </w:rPr>
-        <w:t>O’reilly</w:t>
-      </w:r>
-      <w:proofErr w:type="spellEnd"/>
+        <w:t xml:space="preserve">Freire, E. S., Ordóñez, F. S., &amp; </w:t>
+      </w:r>
       <w:r>
         <w:rPr>
           <w:rFonts w:ascii="Century Schoolbook" w:hAnsi="Century Schoolbook" w:cs="Arial"/>
           <w:shd w:val="clear" w:color="auto" w:fill="FFFFFF"/>
         </w:rPr>
-        <w:t>, T</w:t>
+        <w:t>Martínez, M. P: “</w:t>
+      </w:r>
+      <w:r>
+        <w:rPr>
+          <w:rFonts w:ascii="Century Schoolbook" w:hAnsi="Century Schoolbook" w:cs="Arial"/>
+          <w:shd w:val="clear" w:color="auto" w:fill="FFFFFF"/>
+        </w:rPr>
+        <w:t xml:space="preserve">Redes sociales, un mecanismo de impulso del emprendimiento turístico en la provincia Tungurahua, </w:t>
+      </w:r>
+      <w:r>
+        <w:rPr>
+          <w:rFonts w:ascii="Century Schoolbook" w:hAnsi="Century Schoolbook" w:cs="Arial"/>
+          <w:shd w:val="clear" w:color="auto" w:fill="FFFFFF"/>
+        </w:rPr>
+        <w:lastRenderedPageBreak/>
+        <w:t xml:space="preserve">Ecuador/Social </w:t>
+      </w:r>
+      <w:proofErr w:type="spellStart"/>
+      <w:r>
+        <w:rPr>
+          <w:rFonts w:ascii="Century Schoolbook" w:hAnsi="Century Schoolbook" w:cs="Arial"/>
+          <w:shd w:val="clear" w:color="auto" w:fill="FFFFFF"/>
+        </w:rPr>
+        <w:t>networks</w:t>
+      </w:r>
+      <w:proofErr w:type="spellEnd"/>
+      <w:r>
+        <w:rPr>
+          <w:rFonts w:ascii="Century Schoolbook" w:hAnsi="Century Schoolbook" w:cs="Arial"/>
+          <w:shd w:val="clear" w:color="auto" w:fill="FFFFFF"/>
+        </w:rPr>
+        <w:t xml:space="preserve"> </w:t>
+      </w:r>
+      <w:proofErr w:type="spellStart"/>
+      <w:r>
+        <w:rPr>
+          <w:rFonts w:ascii="Century Schoolbook" w:hAnsi="Century Schoolbook" w:cs="Arial"/>
+          <w:shd w:val="clear" w:color="auto" w:fill="FFFFFF"/>
+        </w:rPr>
+        <w:t>to</w:t>
+      </w:r>
+      <w:proofErr w:type="spellEnd"/>
+      <w:r>
+        <w:rPr>
+          <w:rFonts w:ascii="Century Schoolbook" w:hAnsi="Century Schoolbook" w:cs="Arial"/>
+          <w:shd w:val="clear" w:color="auto" w:fill="FFFFFF"/>
+        </w:rPr>
+        <w:t xml:space="preserve"> </w:t>
+      </w:r>
+      <w:proofErr w:type="spellStart"/>
+      <w:r>
+        <w:rPr>
+          <w:rFonts w:ascii="Century Schoolbook" w:hAnsi="Century Schoolbook" w:cs="Arial"/>
+          <w:shd w:val="clear" w:color="auto" w:fill="FFFFFF"/>
+        </w:rPr>
+        <w:t>promote</w:t>
+      </w:r>
+      <w:proofErr w:type="spellEnd"/>
+      <w:r>
+        <w:rPr>
+          <w:rFonts w:ascii="Century Schoolbook" w:hAnsi="Century Schoolbook" w:cs="Arial"/>
+          <w:shd w:val="clear" w:color="auto" w:fill="FFFFFF"/>
+        </w:rPr>
+        <w:t xml:space="preserve"> </w:t>
+      </w:r>
+      <w:proofErr w:type="spellStart"/>
+      <w:r>
+        <w:rPr>
+          <w:rFonts w:ascii="Century Schoolbook" w:hAnsi="Century Schoolbook" w:cs="Arial"/>
+          <w:shd w:val="clear" w:color="auto" w:fill="FFFFFF"/>
+        </w:rPr>
+        <w:t>the</w:t>
+      </w:r>
+      <w:proofErr w:type="spellEnd"/>
+      <w:r>
+        <w:rPr>
+          <w:rFonts w:ascii="Century Schoolbook" w:hAnsi="Century Schoolbook" w:cs="Arial"/>
+          <w:shd w:val="clear" w:color="auto" w:fill="FFFFFF"/>
+        </w:rPr>
+        <w:t xml:space="preserve"> </w:t>
+      </w:r>
+      <w:proofErr w:type="spellStart"/>
+      <w:r>
+        <w:rPr>
+          <w:rFonts w:ascii="Century Schoolbook" w:hAnsi="Century Schoolbook" w:cs="Arial"/>
+          <w:shd w:val="clear" w:color="auto" w:fill="FFFFFF"/>
+        </w:rPr>
+        <w:t>tourism</w:t>
+      </w:r>
+      <w:proofErr w:type="spellEnd"/>
+      <w:r>
+        <w:rPr>
+          <w:rFonts w:ascii="Century Schoolbook" w:hAnsi="Century Schoolbook" w:cs="Arial"/>
+          <w:shd w:val="clear" w:color="auto" w:fill="FFFFFF"/>
+        </w:rPr>
+        <w:t xml:space="preserve"> </w:t>
+      </w:r>
+      <w:proofErr w:type="spellStart"/>
+      <w:r>
+        <w:rPr>
+          <w:rFonts w:ascii="Century Schoolbook" w:hAnsi="Century Schoolbook" w:cs="Arial"/>
+          <w:shd w:val="clear" w:color="auto" w:fill="FFFFFF"/>
+        </w:rPr>
+        <w:t>project</w:t>
+      </w:r>
+      <w:proofErr w:type="spellEnd"/>
+      <w:r>
+        <w:rPr>
+          <w:rFonts w:ascii="Century Schoolbook" w:hAnsi="Century Schoolbook" w:cs="Arial"/>
+          <w:shd w:val="clear" w:color="auto" w:fill="FFFFFF"/>
+        </w:rPr>
+        <w:t xml:space="preserve"> in </w:t>
+      </w:r>
+      <w:proofErr w:type="spellStart"/>
+      <w:r>
+        <w:rPr>
+          <w:rFonts w:ascii="Century Schoolbook" w:hAnsi="Century Schoolbook" w:cs="Arial"/>
+          <w:shd w:val="clear" w:color="auto" w:fill="FFFFFF"/>
+        </w:rPr>
+        <w:t>The</w:t>
+      </w:r>
+      <w:proofErr w:type="spellEnd"/>
+      <w:r>
+        <w:rPr>
+          <w:rFonts w:ascii="Century Schoolbook" w:hAnsi="Century Schoolbook" w:cs="Arial"/>
+          <w:shd w:val="clear" w:color="auto" w:fill="FFFFFF"/>
+        </w:rPr>
+        <w:t xml:space="preserve"> Tungurahua </w:t>
+      </w:r>
+      <w:proofErr w:type="spellStart"/>
+      <w:r>
+        <w:rPr>
+          <w:rFonts w:ascii="Century Schoolbook" w:hAnsi="Century Schoolbook" w:cs="Arial"/>
+          <w:shd w:val="clear" w:color="auto" w:fill="FFFFFF"/>
+        </w:rPr>
+        <w:t>Province</w:t>
+      </w:r>
+      <w:proofErr w:type="spellEnd"/>
+      <w:r>
+        <w:rPr>
+          <w:rFonts w:ascii="Century Schoolbook" w:hAnsi="Century Schoolbook" w:cs="Arial"/>
+          <w:shd w:val="clear" w:color="auto" w:fill="FFFFFF"/>
+        </w:rPr>
+        <w:t>, Ecuador</w:t>
+      </w:r>
+      <w:r>
+        <w:rPr>
+          <w:rFonts w:ascii="Century Schoolbook" w:hAnsi="Century Schoolbook" w:cs="Arial"/>
+          <w:shd w:val="clear" w:color="auto" w:fill="FFFFFF"/>
+        </w:rPr>
+        <w:t>”</w:t>
+      </w:r>
+      <w:r>
+        <w:rPr>
+          <w:rFonts w:ascii="Century Schoolbook" w:hAnsi="Century Schoolbook" w:cs="Arial"/>
+          <w:shd w:val="clear" w:color="auto" w:fill="FFFFFF"/>
+        </w:rPr>
+        <w:t>.</w:t>
+      </w:r>
+      <w:r>
+        <w:rPr>
+          <w:rStyle w:val="apple-converted-space"/>
+          <w:rFonts w:ascii="Century Schoolbook" w:hAnsi="Century Schoolbook" w:cs="Arial"/>
+          <w:shd w:val="clear" w:color="auto" w:fill="FFFFFF"/>
+        </w:rPr>
+        <w:t> </w:t>
       </w:r>
       <w:r>
         <w:rPr>
           <w:rFonts w:ascii="Century Schoolbook" w:hAnsi="Century Schoolbook" w:cs="Arial"/>
           <w:i/>
+          <w:iCs/>
           <w:shd w:val="clear" w:color="auto" w:fill="FFFFFF"/>
         </w:rPr>
-        <w:t xml:space="preserve">: </w:t>
-      </w:r>
-      <w:proofErr w:type="spellStart"/>
+        <w:t>Retos Turísticos</w:t>
+      </w:r>
+      <w:r>
+        <w:rPr>
+          <w:rFonts w:ascii="Century Schoolbook" w:hAnsi="Century Schoolbook" w:cs="Arial"/>
+          <w:shd w:val="clear" w:color="auto" w:fill="FFFFFF"/>
+        </w:rPr>
+        <w:t>,</w:t>
+      </w:r>
+      <w:r>
+        <w:rPr>
+          <w:rStyle w:val="apple-converted-space"/>
+          <w:rFonts w:ascii="Century Schoolbook" w:hAnsi="Century Schoolbook" w:cs="Arial"/>
+          <w:shd w:val="clear" w:color="auto" w:fill="FFFFFF"/>
+        </w:rPr>
+        <w:t> </w:t>
+      </w:r>
       <w:r>
         <w:rPr>
           <w:rFonts w:ascii="Century Schoolbook" w:hAnsi="Century Schoolbook" w:cs="Arial"/>
           <w:i/>
+          <w:iCs/>
           <w:shd w:val="clear" w:color="auto" w:fill="FFFFFF"/>
         </w:rPr>
-        <w:t>What</w:t>
-      </w:r>
-      <w:proofErr w:type="spellEnd"/>
-      <w:r>
-        <w:rPr>
-          <w:rFonts w:ascii="Century Schoolbook" w:hAnsi="Century Schoolbook" w:cs="Arial"/>
-          <w:i/>
-          <w:shd w:val="clear" w:color="auto" w:fill="FFFFFF"/>
-        </w:rPr>
-        <w:t xml:space="preserve"> </w:t>
-      </w:r>
-      <w:proofErr w:type="spellStart"/>
-      <w:r>
-        <w:rPr>
-          <w:rFonts w:ascii="Century Schoolbook" w:hAnsi="Century Schoolbook" w:cs="Arial"/>
-          <w:i/>
-          <w:shd w:val="clear" w:color="auto" w:fill="FFFFFF"/>
-        </w:rPr>
-        <w:t>is</w:t>
-      </w:r>
-      <w:proofErr w:type="spellEnd"/>
-      <w:r>
-        <w:rPr>
-          <w:rFonts w:ascii="Century Schoolbook" w:hAnsi="Century Schoolbook" w:cs="Arial"/>
-          <w:i/>
-          <w:shd w:val="clear" w:color="auto" w:fill="FFFFFF"/>
-        </w:rPr>
-        <w:t xml:space="preserve"> web 2.0</w:t>
+        <w:t>15</w:t>
       </w:r>
       <w:r>
         <w:rPr>
           <w:rFonts w:ascii="Century Schoolbook" w:hAnsi="Century Schoolbook" w:cs="Arial"/>
           <w:shd w:val="clear" w:color="auto" w:fill="FFFFFF"/>
         </w:rPr>
-        <w:t>. (2005)</w:t>
-      </w:r>
-      <w:r>
-        <w:rPr>
-          <w:rFonts w:ascii="Century Schoolbook" w:hAnsi="Century Schoolbook" w:cs="Arial"/>
-          <w:shd w:val="clear" w:color="auto" w:fill="FFFFFF"/>
-        </w:rPr>
-        <w:t>.</w:t>
+        <w:t>(3). (2017).</w:t>
       </w:r>
     </w:p>
     <w:p>
@@ -5186,62 +5474,54 @@
           <w:rFonts w:ascii="Century Schoolbook" w:hAnsi="Century Schoolbook"/>
         </w:rPr>
       </w:pPr>
-      <w:proofErr w:type="spellStart"/>
-      <w:r>
-        <w:rPr>
-          <w:rFonts w:ascii="Century Schoolbook" w:hAnsi="Century Schoolbook"/>
-        </w:rPr>
-        <w:t>Prato</w:t>
-      </w:r>
-      <w:proofErr w:type="spellEnd"/>
-      <w:r>
-        <w:rPr>
-          <w:rFonts w:ascii="Century Schoolbook" w:hAnsi="Century Schoolbook"/>
-        </w:rPr>
-        <w:t xml:space="preserve">, Laura Beatriz: </w:t>
-      </w:r>
-      <w:r>
-        <w:rPr>
-          <w:rFonts w:ascii="Century Schoolbook" w:hAnsi="Century Schoolbook"/>
-          <w:i/>
-        </w:rPr>
-        <w:t>“Aplicaciones Web 2.0: redes sociales”</w:t>
-      </w:r>
-      <w:r>
-        <w:rPr>
-          <w:rFonts w:ascii="Century Schoolbook" w:hAnsi="Century Schoolbook"/>
-        </w:rPr>
-        <w:t xml:space="preserve"> [987-1727-13-5; 1-4492-7744-6</w:t>
-      </w:r>
-      <w:r>
-        <w:rPr>
-          <w:rFonts w:ascii="Century Schoolbook" w:hAnsi="Century Schoolbook"/>
-        </w:rPr>
-        <w:t>] (</w:t>
-      </w:r>
-      <w:r>
-        <w:rPr>
-          <w:rFonts w:ascii="Century Schoolbook" w:hAnsi="Century Schoolbook"/>
-        </w:rPr>
-        <w:t>2010).</w:t>
-      </w:r>
-    </w:p>
-    <w:p>
-      <w:pPr>
-        <w:pStyle w:val="Prrafodelista"/>
-        <w:rPr>
-          <w:rFonts w:ascii="Century Schoolbook" w:hAnsi="Century Schoolbook"/>
-        </w:rPr>
-      </w:pPr>
-    </w:p>
-    <w:p>
-      <w:pPr>
-        <w:pStyle w:val="Prrafodelista"/>
-        <w:ind w:left="360"/>
-        <w:rPr>
-          <w:rFonts w:ascii="Century Schoolbook" w:hAnsi="Century Schoolbook"/>
-        </w:rPr>
-      </w:pPr>
+      <w:r>
+        <w:rPr>
+          <w:rFonts w:ascii="Century Schoolbook" w:hAnsi="Century Schoolbook" w:cs="Arial"/>
+          <w:color w:val="222222"/>
+          <w:shd w:val="clear" w:color="auto" w:fill="FFFFFF"/>
+        </w:rPr>
+        <w:t xml:space="preserve">Jiménez, L., &amp; </w:t>
+      </w:r>
+      <w:r>
+        <w:rPr>
+          <w:rFonts w:ascii="Century Schoolbook" w:hAnsi="Century Schoolbook" w:cs="Arial"/>
+          <w:color w:val="222222"/>
+          <w:shd w:val="clear" w:color="auto" w:fill="FFFFFF"/>
+        </w:rPr>
+        <w:t>Andrea, G:”</w:t>
+      </w:r>
+      <w:r>
+        <w:rPr>
+          <w:rFonts w:ascii="Century Schoolbook" w:hAnsi="Century Schoolbook" w:cs="Arial"/>
+          <w:color w:val="222222"/>
+          <w:shd w:val="clear" w:color="auto" w:fill="FFFFFF"/>
+        </w:rPr>
+        <w:t xml:space="preserve"> Turismo en los Parques Nacionales. El caso de las islas Canarias: promoción turística y sostenible del Parque Nacional del Teide</w:t>
+      </w:r>
+      <w:r>
+        <w:rPr>
+          <w:rFonts w:ascii="Century Schoolbook" w:hAnsi="Century Schoolbook" w:cs="Arial"/>
+          <w:color w:val="222222"/>
+          <w:shd w:val="clear" w:color="auto" w:fill="FFFFFF"/>
+        </w:rPr>
+        <w:t>”</w:t>
+      </w:r>
+      <w:r>
+        <w:rPr>
+          <w:rFonts w:ascii="Century Schoolbook" w:hAnsi="Century Schoolbook" w:cs="Arial"/>
+          <w:color w:val="222222"/>
+          <w:shd w:val="clear" w:color="auto" w:fill="FFFFFF"/>
+        </w:rPr>
+        <w:t>. (2016)</w:t>
+      </w:r>
+      <w:r>
+        <w:rPr>
+          <w:rFonts w:ascii="Century Schoolbook" w:hAnsi="Century Schoolbook" w:cs="Arial"/>
+          <w:color w:val="222222"/>
+          <w:shd w:val="clear" w:color="auto" w:fill="FFFFFF"/>
+        </w:rPr>
+        <w:t>.</w:t>
+      </w:r>
     </w:p>
     <w:p>
       <w:pPr>
@@ -5260,7 +5540,7 @@
           <w:rFonts w:ascii="Century Schoolbook" w:hAnsi="Century Schoolbook" w:cs="Arial"/>
           <w:shd w:val="clear" w:color="auto" w:fill="FFFFFF"/>
         </w:rPr>
-        <w:t>Cotelo</w:t>
+        <w:t>O’reilly</w:t>
       </w:r>
       <w:proofErr w:type="spellEnd"/>
       <w:r>
@@ -5268,110 +5548,66 @@
           <w:rFonts w:ascii="Century Schoolbook" w:hAnsi="Century Schoolbook" w:cs="Arial"/>
           <w:shd w:val="clear" w:color="auto" w:fill="FFFFFF"/>
         </w:rPr>
-        <w:t xml:space="preserve">, J. M., Cruz, F., </w:t>
+        <w:t>, T</w:t>
+      </w:r>
+      <w:r>
+        <w:rPr>
+          <w:rFonts w:ascii="Century Schoolbook" w:hAnsi="Century Schoolbook" w:cs="Arial"/>
+          <w:i/>
+          <w:shd w:val="clear" w:color="auto" w:fill="FFFFFF"/>
+        </w:rPr>
+        <w:t xml:space="preserve">: </w:t>
+      </w:r>
+      <w:proofErr w:type="spellStart"/>
+      <w:r>
+        <w:rPr>
+          <w:rFonts w:ascii="Century Schoolbook" w:hAnsi="Century Schoolbook" w:cs="Arial"/>
+          <w:i/>
+          <w:shd w:val="clear" w:color="auto" w:fill="FFFFFF"/>
+        </w:rPr>
+        <w:t>What</w:t>
+      </w:r>
+      <w:proofErr w:type="spellEnd"/>
+      <w:r>
+        <w:rPr>
+          <w:rFonts w:ascii="Century Schoolbook" w:hAnsi="Century Schoolbook" w:cs="Arial"/>
+          <w:i/>
+          <w:shd w:val="clear" w:color="auto" w:fill="FFFFFF"/>
+        </w:rPr>
+        <w:t xml:space="preserve"> </w:t>
+      </w:r>
+      <w:proofErr w:type="spellStart"/>
+      <w:r>
+        <w:rPr>
+          <w:rFonts w:ascii="Century Schoolbook" w:hAnsi="Century Schoolbook" w:cs="Arial"/>
+          <w:i/>
+          <w:shd w:val="clear" w:color="auto" w:fill="FFFFFF"/>
+        </w:rPr>
+        <w:t>is</w:t>
+      </w:r>
+      <w:proofErr w:type="spellEnd"/>
+      <w:r>
+        <w:rPr>
+          <w:rFonts w:ascii="Century Schoolbook" w:hAnsi="Century Schoolbook" w:cs="Arial"/>
+          <w:i/>
+          <w:shd w:val="clear" w:color="auto" w:fill="FFFFFF"/>
+        </w:rPr>
+        <w:t xml:space="preserve"> web 2.0</w:t>
       </w:r>
       <w:r>
         <w:rPr>
           <w:rFonts w:ascii="Century Schoolbook" w:hAnsi="Century Schoolbook" w:cs="Arial"/>
           <w:shd w:val="clear" w:color="auto" w:fill="FFFFFF"/>
         </w:rPr>
-        <w:t xml:space="preserve">Ortega, F. J., &amp; Troyano, J. A: </w:t>
+        <w:t>. (2005)</w:t>
       </w:r>
       <w:r>
         <w:rPr>
           <w:rFonts w:ascii="Century Schoolbook" w:hAnsi="Century Schoolbook" w:cs="Arial"/>
           <w:shd w:val="clear" w:color="auto" w:fill="FFFFFF"/>
         </w:rPr>
-        <w:t>Explorando Twitter mediante la integración de información estructurada y no estructurada.</w:t>
-      </w:r>
-      <w:r>
-        <w:rPr>
-          <w:rStyle w:val="apple-converted-space"/>
-          <w:rFonts w:ascii="Century Schoolbook" w:hAnsi="Century Schoolbook" w:cs="Arial"/>
-          <w:shd w:val="clear" w:color="auto" w:fill="FFFFFF"/>
-        </w:rPr>
-        <w:t> </w:t>
-      </w:r>
-      <w:r>
-        <w:rPr>
-          <w:rStyle w:val="apple-converted-space"/>
-          <w:rFonts w:ascii="Century Schoolbook" w:hAnsi="Century Schoolbook" w:cs="Arial"/>
-          <w:shd w:val="clear" w:color="auto" w:fill="FFFFFF"/>
-        </w:rPr>
-        <w:t>“</w:t>
-      </w:r>
-      <w:r>
-        <w:rPr>
-          <w:rFonts w:ascii="Century Schoolbook" w:hAnsi="Century Schoolbook" w:cs="Arial"/>
-          <w:i/>
-          <w:iCs/>
-          <w:shd w:val="clear" w:color="auto" w:fill="FFFFFF"/>
-        </w:rPr>
-        <w:t>Procesamiento del Lenguaje Natural</w:t>
-      </w:r>
-      <w:r>
-        <w:rPr>
-          <w:rFonts w:ascii="Century Schoolbook" w:hAnsi="Century Schoolbook" w:cs="Arial"/>
-          <w:i/>
-          <w:iCs/>
-          <w:shd w:val="clear" w:color="auto" w:fill="FFFFFF"/>
-        </w:rPr>
-        <w:t>”</w:t>
-      </w:r>
-      <w:r>
-        <w:rPr>
-          <w:rFonts w:ascii="Century Schoolbook" w:hAnsi="Century Schoolbook" w:cs="Arial"/>
-          <w:shd w:val="clear" w:color="auto" w:fill="FFFFFF"/>
-        </w:rPr>
-        <w:t>,</w:t>
-      </w:r>
-      <w:r>
-        <w:rPr>
-          <w:rStyle w:val="apple-converted-space"/>
-          <w:rFonts w:ascii="Century Schoolbook" w:hAnsi="Century Schoolbook" w:cs="Arial"/>
-          <w:shd w:val="clear" w:color="auto" w:fill="FFFFFF"/>
-        </w:rPr>
-        <w:t> </w:t>
-      </w:r>
-      <w:r>
-        <w:rPr>
-          <w:rFonts w:ascii="Century Schoolbook" w:hAnsi="Century Schoolbook" w:cs="Arial"/>
-          <w:i/>
-          <w:iCs/>
-          <w:shd w:val="clear" w:color="auto" w:fill="FFFFFF"/>
-        </w:rPr>
-        <w:t>55</w:t>
-      </w:r>
-      <w:r>
-        <w:rPr>
-          <w:rFonts w:ascii="Century Schoolbook" w:hAnsi="Century Schoolbook" w:cs="Arial"/>
-          <w:shd w:val="clear" w:color="auto" w:fill="FFFFFF"/>
-        </w:rPr>
-        <w:t>, 75-82.</w:t>
-      </w:r>
-      <w:r>
-        <w:rPr>
-          <w:rFonts w:ascii="Century Schoolbook" w:hAnsi="Century Schoolbook" w:cs="Arial"/>
-          <w:shd w:val="clear" w:color="auto" w:fill="FFFFFF"/>
-        </w:rPr>
-        <w:t xml:space="preserve"> </w:t>
-      </w:r>
-      <w:r>
-        <w:rPr>
-          <w:rFonts w:ascii="Century Schoolbook" w:hAnsi="Century Schoolbook" w:cs="Arial"/>
-          <w:shd w:val="clear" w:color="auto" w:fill="FFFFFF"/>
-        </w:rPr>
-        <w:t>(2015).</w:t>
-      </w:r>
-    </w:p>
-    <w:p>
-      <w:pPr>
-        <w:pStyle w:val="Prrafodelista"/>
-        <w:ind w:left="360"/>
-        <w:rPr>
-          <w:rFonts w:ascii="Century Schoolbook" w:hAnsi="Century Schoolbook"/>
-        </w:rPr>
-      </w:pPr>
+        <w:t>.</w:t>
+      </w:r>
     </w:p>
     <w:p>
       <w:pPr>
@@ -5393,107 +5629,53 @@
           <w:rFonts w:ascii="Century Schoolbook" w:hAnsi="Century Schoolbook"/>
         </w:rPr>
       </w:pPr>
-      <w:r>
-        <w:rPr>
-          <w:rFonts w:ascii="Century Schoolbook" w:hAnsi="Century Schoolbook"/>
-        </w:rPr>
-        <w:t>Salas-Zárate, María del Pilar, Medina-Moreira, José,</w:t>
-      </w:r>
-      <w:r>
-        <w:rPr>
-          <w:rFonts w:ascii="Century Schoolbook" w:hAnsi="Century Schoolbook"/>
-        </w:rPr>
-        <w:t xml:space="preserve"> Lagos-Ortiz, Katty, Luna-Aveiga, Harry, Rodríguez-García, Miguel </w:t>
-      </w:r>
       <w:proofErr w:type="spellStart"/>
       <w:r>
         <w:rPr>
           <w:rFonts w:ascii="Century Schoolbook" w:hAnsi="Century Schoolbook"/>
         </w:rPr>
-        <w:t>Angel</w:t>
+        <w:t>Prato</w:t>
       </w:r>
       <w:proofErr w:type="spellEnd"/>
       <w:r>
         <w:rPr>
           <w:rFonts w:ascii="Century Schoolbook" w:hAnsi="Century Schoolbook"/>
         </w:rPr>
-        <w:t xml:space="preserve"> y Valencia-</w:t>
-      </w:r>
-      <w:r>
-        <w:rPr>
-          <w:rFonts w:ascii="Century Schoolbook" w:hAnsi="Century Schoolbook"/>
-        </w:rPr>
-        <w:t>García, Rafael</w:t>
+        <w:t xml:space="preserve">, Laura Beatriz: </w:t>
       </w:r>
       <w:r>
         <w:rPr>
           <w:rFonts w:ascii="Century Schoolbook" w:hAnsi="Century Schoolbook"/>
           <w:i/>
         </w:rPr>
-        <w:t xml:space="preserve">: </w:t>
-      </w:r>
-      <w:proofErr w:type="gramStart"/>
-      <w:r>
-        <w:rPr>
-          <w:rFonts w:ascii="Century Schoolbook" w:hAnsi="Century Schoolbook"/>
-          <w:i/>
-        </w:rPr>
-        <w:t>“ Sentiment</w:t>
-      </w:r>
-      <w:proofErr w:type="gramEnd"/>
-      <w:r>
-        <w:rPr>
-          <w:rFonts w:ascii="Century Schoolbook" w:hAnsi="Century Schoolbook"/>
-          <w:i/>
-        </w:rPr>
-        <w:t xml:space="preserve"> Analysis on Tweets about Diabetes: An Aspect-Level Approach”</w:t>
-      </w:r>
-      <w:r>
-        <w:rPr>
-          <w:rFonts w:ascii="Century Schoolbook" w:hAnsi="Century Schoolbook"/>
-        </w:rPr>
-        <w:t xml:space="preserve">. Departamento de </w:t>
-      </w:r>
-      <w:r>
-        <w:rPr>
-          <w:rFonts w:ascii="Century Schoolbook" w:hAnsi="Century Schoolbook"/>
-        </w:rPr>
-        <w:t>Informática</w:t>
-      </w:r>
-      <w:r>
-        <w:rPr>
-          <w:rFonts w:ascii="Century Schoolbook" w:hAnsi="Century Schoolbook"/>
-        </w:rPr>
-        <w:t xml:space="preserve"> y Sistemas, Universidad de Murcia, 30100 Murcia, Spain ´ 2 Universidad de Guayaquil, Cdla. Universitaria Salvador Allende, Guayaquil, Ecuador 3 Computational Bioscience Research Center, King Abdullah University of Science and Technology, 4700 KAUST, P.O. Box 2882, Thuwal 23955-6900, Saudi Arabia. </w:t>
-      </w:r>
-      <w:proofErr w:type="spellStart"/>
-      <w:r>
-        <w:rPr>
-          <w:rFonts w:ascii="Century Schoolbook" w:hAnsi="Century Schoolbook"/>
-        </w:rPr>
-        <w:t>Published</w:t>
-      </w:r>
-      <w:proofErr w:type="spellEnd"/>
-      <w:r>
-        <w:rPr>
-          <w:rFonts w:ascii="Century Schoolbook" w:hAnsi="Century Schoolbook"/>
-        </w:rPr>
-        <w:t xml:space="preserve"> 19 </w:t>
-      </w:r>
-      <w:proofErr w:type="spellStart"/>
-      <w:r>
-        <w:rPr>
-          <w:rFonts w:ascii="Century Schoolbook" w:hAnsi="Century Schoolbook"/>
-        </w:rPr>
-        <w:t>February</w:t>
-      </w:r>
-      <w:proofErr w:type="spellEnd"/>
-      <w:r>
-        <w:rPr>
-          <w:rFonts w:ascii="Century Schoolbook" w:hAnsi="Century Schoolbook"/>
-        </w:rPr>
-        <w:t xml:space="preserve"> 2017.</w:t>
-      </w:r>
+        <w:t>“Aplicaciones Web 2.0: redes sociales”</w:t>
+      </w:r>
+      <w:r>
+        <w:rPr>
+          <w:rFonts w:ascii="Century Schoolbook" w:hAnsi="Century Schoolbook"/>
+        </w:rPr>
+        <w:t xml:space="preserve"> [987-1727-13-5; 1-4492-7744-6</w:t>
+      </w:r>
+      <w:r>
+        <w:rPr>
+          <w:rFonts w:ascii="Century Schoolbook" w:hAnsi="Century Schoolbook"/>
+        </w:rPr>
+        <w:t>] (</w:t>
+      </w:r>
+      <w:r>
+        <w:rPr>
+          <w:rFonts w:ascii="Century Schoolbook" w:hAnsi="Century Schoolbook"/>
+        </w:rPr>
+        <w:t>2010).</w:t>
+      </w:r>
+    </w:p>
+    <w:p>
+      <w:pPr>
+        <w:pStyle w:val="Prrafodelista"/>
+        <w:rPr>
+          <w:rFonts w:ascii="Century Schoolbook" w:hAnsi="Century Schoolbook"/>
+        </w:rPr>
+      </w:pPr>
     </w:p>
     <w:p>
       <w:pPr>
@@ -5515,44 +5697,35 @@
           <w:rFonts w:ascii="Century Schoolbook" w:hAnsi="Century Schoolbook"/>
         </w:rPr>
       </w:pPr>
+      <w:proofErr w:type="spellStart"/>
       <w:r>
         <w:rPr>
           <w:rFonts w:ascii="Century Schoolbook" w:hAnsi="Century Schoolbook" w:cs="Arial"/>
           <w:shd w:val="clear" w:color="auto" w:fill="FFFFFF"/>
         </w:rPr>
-        <w:t xml:space="preserve">Pla, F., &amp; Hurtado, L. F. (2013, </w:t>
-      </w:r>
-      <w:proofErr w:type="spellStart"/>
+        <w:t>Cotelo</w:t>
+      </w:r>
+      <w:proofErr w:type="spellEnd"/>
       <w:r>
         <w:rPr>
           <w:rFonts w:ascii="Century Schoolbook" w:hAnsi="Century Schoolbook" w:cs="Arial"/>
           <w:shd w:val="clear" w:color="auto" w:fill="FFFFFF"/>
         </w:rPr>
-        <w:t>September</w:t>
-      </w:r>
-      <w:proofErr w:type="spellEnd"/>
+        <w:t xml:space="preserve">, J. M., Cruz, F., </w:t>
+      </w:r>
       <w:r>
         <w:rPr>
           <w:rFonts w:ascii="Century Schoolbook" w:hAnsi="Century Schoolbook" w:cs="Arial"/>
           <w:shd w:val="clear" w:color="auto" w:fill="FFFFFF"/>
         </w:rPr>
-        <w:t xml:space="preserve">). </w:t>
-      </w:r>
-      <w:proofErr w:type="spellStart"/>
+        <w:t xml:space="preserve">Ortega, F. J., &amp; Troyano, J. A: </w:t>
+      </w:r>
       <w:r>
         <w:rPr>
           <w:rFonts w:ascii="Century Schoolbook" w:hAnsi="Century Schoolbook" w:cs="Arial"/>
           <w:shd w:val="clear" w:color="auto" w:fill="FFFFFF"/>
         </w:rPr>
-        <w:t>ELiRF</w:t>
-      </w:r>
-      <w:proofErr w:type="spellEnd"/>
-      <w:r>
-        <w:rPr>
-          <w:rFonts w:ascii="Century Schoolbook" w:hAnsi="Century Schoolbook" w:cs="Arial"/>
-          <w:shd w:val="clear" w:color="auto" w:fill="FFFFFF"/>
-        </w:rPr>
-        <w:t>-UPV en TASS-2013: Análisis de sentimientos en Twitter. In</w:t>
+        <w:t>Explorando Twitter mediante la integración de información estructurada y no estructurada.</w:t>
       </w:r>
       <w:r>
         <w:rPr>
@@ -5561,6 +5734,14 @@
           <w:shd w:val="clear" w:color="auto" w:fill="FFFFFF"/>
         </w:rPr>
         <w:t> </w:t>
+      </w:r>
+      <w:r>
+        <w:rPr>
+          <w:rStyle w:val="apple-converted-space"/>
+          <w:rFonts w:ascii="Century Schoolbook" w:hAnsi="Century Schoolbook" w:cs="Arial"/>
+          <w:shd w:val="clear" w:color="auto" w:fill="FFFFFF"/>
+        </w:rPr>
+        <w:t>“</w:t>
       </w:r>
       <w:r>
         <w:rPr>
@@ -5569,9 +5750,8 @@
           <w:iCs/>
           <w:shd w:val="clear" w:color="auto" w:fill="FFFFFF"/>
         </w:rPr>
-        <w:t xml:space="preserve">XXIX Congreso de la Sociedad </w:t>
-      </w:r>
-      <w:proofErr w:type="spellStart"/>
+        <w:t>Procesamiento del Lenguaje Natural</w:t>
+      </w:r>
       <w:r>
         <w:rPr>
           <w:rFonts w:ascii="Century Schoolbook" w:hAnsi="Century Schoolbook" w:cs="Arial"/>
@@ -5579,9 +5759,23 @@
           <w:iCs/>
           <w:shd w:val="clear" w:color="auto" w:fill="FFFFFF"/>
         </w:rPr>
-        <w:t>Espanola</w:t>
-      </w:r>
-      <w:proofErr w:type="spellEnd"/>
+        <w:t>”</w:t>
+      </w:r>
+      <w:r>
+        <w:rPr>
+          <w:rFonts w:ascii="Century Schoolbook" w:hAnsi="Century Schoolbook" w:cs="Arial"/>
+          <w:shd w:val="clear" w:color="auto" w:fill="FFFFFF"/>
+        </w:rPr>
+        <w:t>,</w:t>
+      </w:r>
+      <w:r>
+        <w:rPr>
+          <w:rStyle w:val="apple-converted-space"/>
+          <w:rFonts w:ascii="Century Schoolbook" w:hAnsi="Century Schoolbook" w:cs="Arial"/>
+          <w:shd w:val="clear" w:color="auto" w:fill="FFFFFF"/>
+        </w:rPr>
+        <w:t> </w:t>
+      </w:r>
       <w:r>
         <w:rPr>
           <w:rFonts w:ascii="Century Schoolbook" w:hAnsi="Century Schoolbook" w:cs="Arial"/>
@@ -5589,27 +5783,34 @@
           <w:iCs/>
           <w:shd w:val="clear" w:color="auto" w:fill="FFFFFF"/>
         </w:rPr>
-        <w:t xml:space="preserve"> para el Procesamiento del Lenguaje Natural (SEPLN 2013). TASS</w:t>
-      </w:r>
-      <w:r>
-        <w:rPr>
-          <w:rStyle w:val="apple-converted-space"/>
+        <w:t>55</w:t>
+      </w:r>
+      <w:r>
+        <w:rPr>
           <w:rFonts w:ascii="Century Schoolbook" w:hAnsi="Century Schoolbook" w:cs="Arial"/>
           <w:shd w:val="clear" w:color="auto" w:fill="FFFFFF"/>
         </w:rPr>
-        <w:t> </w:t>
+        <w:t>, 75-82.</w:t>
       </w:r>
       <w:r>
         <w:rPr>
           <w:rFonts w:ascii="Century Schoolbook" w:hAnsi="Century Schoolbook" w:cs="Arial"/>
           <w:shd w:val="clear" w:color="auto" w:fill="FFFFFF"/>
         </w:rPr>
-        <w:t>(pp. 220-227).</w:t>
+        <w:t xml:space="preserve"> </w:t>
+      </w:r>
+      <w:r>
+        <w:rPr>
+          <w:rFonts w:ascii="Century Schoolbook" w:hAnsi="Century Schoolbook" w:cs="Arial"/>
+          <w:shd w:val="clear" w:color="auto" w:fill="FFFFFF"/>
+        </w:rPr>
+        <w:t>(2015).</w:t>
       </w:r>
     </w:p>
     <w:p>
       <w:pPr>
         <w:pStyle w:val="Prrafodelista"/>
+        <w:ind w:left="360"/>
         <w:rPr>
           <w:rFonts w:ascii="Century Schoolbook" w:hAnsi="Century Schoolbook"/>
         </w:rPr>
@@ -5637,10 +5838,164 @@
       </w:pPr>
       <w:r>
         <w:rPr>
+          <w:rFonts w:ascii="Century Schoolbook" w:hAnsi="Century Schoolbook"/>
+        </w:rPr>
+        <w:t>Salas-Zárate, María del Pilar, Medina-Moreira, José,</w:t>
+      </w:r>
+      <w:r>
+        <w:rPr>
+          <w:rFonts w:ascii="Century Schoolbook" w:hAnsi="Century Schoolbook"/>
+        </w:rPr>
+        <w:t xml:space="preserve"> Lagos-Ortiz, Katty, Luna-Aveiga, Harry, Rodríguez-García, Miguel </w:t>
+      </w:r>
+      <w:proofErr w:type="spellStart"/>
+      <w:r>
+        <w:rPr>
+          <w:rFonts w:ascii="Century Schoolbook" w:hAnsi="Century Schoolbook"/>
+        </w:rPr>
+        <w:t>Angel</w:t>
+      </w:r>
+      <w:proofErr w:type="spellEnd"/>
+      <w:r>
+        <w:rPr>
+          <w:rFonts w:ascii="Century Schoolbook" w:hAnsi="Century Schoolbook"/>
+        </w:rPr>
+        <w:t xml:space="preserve"> y Valencia-</w:t>
+      </w:r>
+      <w:r>
+        <w:rPr>
+          <w:rFonts w:ascii="Century Schoolbook" w:hAnsi="Century Schoolbook"/>
+        </w:rPr>
+        <w:t>García, Rafael</w:t>
+      </w:r>
+      <w:r>
+        <w:rPr>
+          <w:rFonts w:ascii="Century Schoolbook" w:hAnsi="Century Schoolbook"/>
+          <w:i/>
+        </w:rPr>
+        <w:t xml:space="preserve">: </w:t>
+      </w:r>
+      <w:proofErr w:type="gramStart"/>
+      <w:r>
+        <w:rPr>
+          <w:rFonts w:ascii="Century Schoolbook" w:hAnsi="Century Schoolbook"/>
+          <w:i/>
+        </w:rPr>
+        <w:t>“ Sentiment</w:t>
+      </w:r>
+      <w:proofErr w:type="gramEnd"/>
+      <w:r>
+        <w:rPr>
+          <w:rFonts w:ascii="Century Schoolbook" w:hAnsi="Century Schoolbook"/>
+          <w:i/>
+        </w:rPr>
+        <w:t xml:space="preserve"> Analysis on Tweets about Diabetes: An Aspect-Level Approach”</w:t>
+      </w:r>
+      <w:r>
+        <w:rPr>
+          <w:rFonts w:ascii="Century Schoolbook" w:hAnsi="Century Schoolbook"/>
+        </w:rPr>
+        <w:t xml:space="preserve">. Departamento de </w:t>
+      </w:r>
+      <w:r>
+        <w:rPr>
+          <w:rFonts w:ascii="Century Schoolbook" w:hAnsi="Century Schoolbook"/>
+        </w:rPr>
+        <w:t>Informática</w:t>
+      </w:r>
+      <w:r>
+        <w:rPr>
+          <w:rFonts w:ascii="Century Schoolbook" w:hAnsi="Century Schoolbook"/>
+        </w:rPr>
+        <w:t xml:space="preserve"> y Sistemas, Universidad de Murcia, 30100 Murcia, Spain ´ 2 Universidad de Guayaquil, Cdla. Universitaria Salvador Allende, Guayaquil, Ecuador 3 Computational Bioscience Research Center, King Abdullah University of Science and Technology, 4700 KAUST, P.O. Box 2882, Thuwal 23955-6900, Saudi Arabia. </w:t>
+      </w:r>
+      <w:proofErr w:type="spellStart"/>
+      <w:r>
+        <w:rPr>
+          <w:rFonts w:ascii="Century Schoolbook" w:hAnsi="Century Schoolbook"/>
+        </w:rPr>
+        <w:t>Published</w:t>
+      </w:r>
+      <w:proofErr w:type="spellEnd"/>
+      <w:r>
+        <w:rPr>
+          <w:rFonts w:ascii="Century Schoolbook" w:hAnsi="Century Schoolbook"/>
+        </w:rPr>
+        <w:t xml:space="preserve"> 19 </w:t>
+      </w:r>
+      <w:proofErr w:type="spellStart"/>
+      <w:r>
+        <w:rPr>
+          <w:rFonts w:ascii="Century Schoolbook" w:hAnsi="Century Schoolbook"/>
+        </w:rPr>
+        <w:t>February</w:t>
+      </w:r>
+      <w:proofErr w:type="spellEnd"/>
+      <w:r>
+        <w:rPr>
+          <w:rFonts w:ascii="Century Schoolbook" w:hAnsi="Century Schoolbook"/>
+        </w:rPr>
+        <w:t xml:space="preserve"> 2017.</w:t>
+      </w:r>
+    </w:p>
+    <w:p>
+      <w:pPr>
+        <w:pStyle w:val="Prrafodelista"/>
+        <w:ind w:left="360"/>
+        <w:rPr>
+          <w:rFonts w:ascii="Century Schoolbook" w:hAnsi="Century Schoolbook"/>
+        </w:rPr>
+      </w:pPr>
+    </w:p>
+    <w:p>
+      <w:pPr>
+        <w:pStyle w:val="Prrafodelista"/>
+        <w:numPr>
+          <w:ilvl w:val="0"/>
+          <w:numId w:val="5"/>
+        </w:numPr>
+        <w:rPr>
+          <w:rFonts w:ascii="Century Schoolbook" w:hAnsi="Century Schoolbook"/>
+        </w:rPr>
+      </w:pPr>
+      <w:r>
+        <w:rPr>
           <w:rFonts w:ascii="Century Schoolbook" w:hAnsi="Century Schoolbook" w:cs="Arial"/>
           <w:shd w:val="clear" w:color="auto" w:fill="FFFFFF"/>
         </w:rPr>
-        <w:t>Pla, F., &amp; Hurtado, L. F. (2013, September). ELiRF-UPV en TASS-2013: Análisis de sentimientos en Twitter. In</w:t>
+        <w:t xml:space="preserve">Pla, F., &amp; Hurtado, L. F. (2013, </w:t>
+      </w:r>
+      <w:proofErr w:type="spellStart"/>
+      <w:r>
+        <w:rPr>
+          <w:rFonts w:ascii="Century Schoolbook" w:hAnsi="Century Schoolbook" w:cs="Arial"/>
+          <w:shd w:val="clear" w:color="auto" w:fill="FFFFFF"/>
+        </w:rPr>
+        <w:t>September</w:t>
+      </w:r>
+      <w:proofErr w:type="spellEnd"/>
+      <w:r>
+        <w:rPr>
+          <w:rFonts w:ascii="Century Schoolbook" w:hAnsi="Century Schoolbook" w:cs="Arial"/>
+          <w:shd w:val="clear" w:color="auto" w:fill="FFFFFF"/>
+        </w:rPr>
+        <w:t xml:space="preserve">). </w:t>
+      </w:r>
+      <w:proofErr w:type="spellStart"/>
+      <w:r>
+        <w:rPr>
+          <w:rFonts w:ascii="Century Schoolbook" w:hAnsi="Century Schoolbook" w:cs="Arial"/>
+          <w:shd w:val="clear" w:color="auto" w:fill="FFFFFF"/>
+        </w:rPr>
+        <w:t>ELiRF</w:t>
+      </w:r>
+      <w:proofErr w:type="spellEnd"/>
+      <w:r>
+        <w:rPr>
+          <w:rFonts w:ascii="Century Schoolbook" w:hAnsi="Century Schoolbook" w:cs="Arial"/>
+          <w:shd w:val="clear" w:color="auto" w:fill="FFFFFF"/>
+        </w:rPr>
+        <w:t>-UPV en TASS-2013: Análisis de sentimientos en Twitter. In</w:t>
       </w:r>
       <w:r>
         <w:rPr>
@@ -5659,6 +6014,7 @@
         </w:rPr>
         <w:t xml:space="preserve">XXIX Congreso de la Sociedad </w:t>
       </w:r>
+      <w:proofErr w:type="spellStart"/>
       <w:r>
         <w:rPr>
           <w:rFonts w:ascii="Century Schoolbook" w:hAnsi="Century Schoolbook" w:cs="Arial"/>
@@ -5666,8 +6022,9 @@
           <w:iCs/>
           <w:shd w:val="clear" w:color="auto" w:fill="FFFFFF"/>
         </w:rPr>
-        <w:t>Española</w:t>
-      </w:r>
+        <w:t>Espanola</w:t>
+      </w:r>
+      <w:proofErr w:type="spellEnd"/>
       <w:r>
         <w:rPr>
           <w:rFonts w:ascii="Century Schoolbook" w:hAnsi="Century Schoolbook" w:cs="Arial"/>
@@ -5696,6 +6053,92 @@
     <w:p>
       <w:pPr>
         <w:pStyle w:val="Prrafodelista"/>
+        <w:rPr>
+          <w:rFonts w:ascii="Century Schoolbook" w:hAnsi="Century Schoolbook"/>
+        </w:rPr>
+      </w:pPr>
+    </w:p>
+    <w:p>
+      <w:pPr>
+        <w:pStyle w:val="Prrafodelista"/>
+        <w:ind w:left="360"/>
+        <w:rPr>
+          <w:rFonts w:ascii="Century Schoolbook" w:hAnsi="Century Schoolbook"/>
+        </w:rPr>
+      </w:pPr>
+    </w:p>
+    <w:p>
+      <w:pPr>
+        <w:pStyle w:val="Prrafodelista"/>
+        <w:numPr>
+          <w:ilvl w:val="0"/>
+          <w:numId w:val="5"/>
+        </w:numPr>
+        <w:rPr>
+          <w:rFonts w:ascii="Century Schoolbook" w:hAnsi="Century Schoolbook"/>
+        </w:rPr>
+      </w:pPr>
+      <w:r>
+        <w:rPr>
+          <w:rFonts w:ascii="Century Schoolbook" w:hAnsi="Century Schoolbook" w:cs="Arial"/>
+          <w:shd w:val="clear" w:color="auto" w:fill="FFFFFF"/>
+        </w:rPr>
+        <w:t>Pla, F., &amp; Hurtado, L. F. (2013, September). ELiRF-UPV en TASS-2013: Análisis de sentimientos en Twitter. In</w:t>
+      </w:r>
+      <w:r>
+        <w:rPr>
+          <w:rStyle w:val="apple-converted-space"/>
+          <w:rFonts w:ascii="Century Schoolbook" w:hAnsi="Century Schoolbook" w:cs="Arial"/>
+          <w:shd w:val="clear" w:color="auto" w:fill="FFFFFF"/>
+        </w:rPr>
+        <w:t> </w:t>
+      </w:r>
+      <w:r>
+        <w:rPr>
+          <w:rFonts w:ascii="Century Schoolbook" w:hAnsi="Century Schoolbook" w:cs="Arial"/>
+          <w:i/>
+          <w:iCs/>
+          <w:shd w:val="clear" w:color="auto" w:fill="FFFFFF"/>
+        </w:rPr>
+        <w:t xml:space="preserve">XXIX Congreso de la Sociedad </w:t>
+      </w:r>
+      <w:r>
+        <w:rPr>
+          <w:rFonts w:ascii="Century Schoolbook" w:hAnsi="Century Schoolbook" w:cs="Arial"/>
+          <w:i/>
+          <w:iCs/>
+          <w:shd w:val="clear" w:color="auto" w:fill="FFFFFF"/>
+        </w:rPr>
+        <w:t>Española</w:t>
+      </w:r>
+      <w:r>
+        <w:rPr>
+          <w:rFonts w:ascii="Century Schoolbook" w:hAnsi="Century Schoolbook" w:cs="Arial"/>
+          <w:i/>
+          <w:iCs/>
+          <w:shd w:val="clear" w:color="auto" w:fill="FFFFFF"/>
+        </w:rPr>
+        <w:t xml:space="preserve"> para el Procesamiento del Lenguaje Natural (SEPLN 2013). TASS</w:t>
+      </w:r>
+      <w:r>
+        <w:rPr>
+          <w:rStyle w:val="apple-converted-space"/>
+          <w:rFonts w:ascii="Century Schoolbook" w:hAnsi="Century Schoolbook" w:cs="Arial"/>
+          <w:shd w:val="clear" w:color="auto" w:fill="FFFFFF"/>
+        </w:rPr>
+        <w:t> </w:t>
+      </w:r>
+      <w:r>
+        <w:rPr>
+          <w:rFonts w:ascii="Century Schoolbook" w:hAnsi="Century Schoolbook" w:cs="Arial"/>
+          <w:shd w:val="clear" w:color="auto" w:fill="FFFFFF"/>
+        </w:rPr>
+        <w:t>(pp. 220-227).</w:t>
+      </w:r>
+    </w:p>
+    <w:p>
+      <w:pPr>
+        <w:pStyle w:val="Prrafodelista"/>
         <w:ind w:left="1440"/>
         <w:rPr>
           <w:rFonts w:ascii="Century Schoolbook" w:hAnsi="Century Schoolbook"/>
@@ -5844,6 +6287,7 @@
           <w:rFonts w:ascii="Century Schoolbook" w:hAnsi="Century Schoolbook"/>
           <w:b/>
         </w:rPr>
+        <w:lastRenderedPageBreak/>
         <w:t>Director</w:t>
       </w:r>
       <w:r>
@@ -5948,7 +6392,7 @@
             <w:rPr>
               <w:noProof/>
             </w:rPr>
-            <w:t>4</w:t>
+            <w:t>2</w:t>
           </w:r>
         </w:fldSimple>
       </w:p>
@@ -8869,7 +9313,7 @@
 </file>
 
 <file path=customXml/itemProps1.xml><?xml version="1.0" encoding="utf-8"?>
-<ds:datastoreItem xmlns:ds="http://schemas.openxmlformats.org/officeDocument/2006/customXml" ds:itemID="{A58EAB3E-3787-4382-9C01-C8A27F206D85}">
+<ds:datastoreItem xmlns:ds="http://schemas.openxmlformats.org/officeDocument/2006/customXml" ds:itemID="{A78C4985-D5FE-43D5-9F83-889F67FDAF95}">
   <ds:schemaRefs>
     <ds:schemaRef ds:uri="http://schemas.openxmlformats.org/officeDocument/2006/bibliography"/>
   </ds:schemaRefs>

</xml_diff>

<commit_message>
AModificando contenido de sistemas de alerta y sistemas de analisis de sentimiento
</commit_message>
<xml_diff>
--- a/AnteProyecto.docx
+++ b/AnteProyecto.docx
@@ -839,81 +839,49 @@
         <w:rPr>
           <w:rFonts w:ascii="Century Schoolbook" w:hAnsi="Century Schoolbook"/>
         </w:rPr>
-        <w:t xml:space="preserve"> mecanismos como lo</w:t>
-      </w:r>
-      <w:r>
-        <w:rPr>
-          <w:rFonts w:ascii="Century Schoolbook" w:hAnsi="Century Schoolbook"/>
-        </w:rPr>
-        <w:t xml:space="preserve">s sistemas de alerta. Los sistemas de alerta, son sistemas que ante uno o varios eventos, son capaces de generar una notificación </w:t>
-      </w:r>
-    </w:p>
-    <w:p>
-      <w:pPr>
-        <w:ind w:firstLine="360"/>
-        <w:jc w:val="both"/>
-        <w:rPr>
-          <w:rFonts w:ascii="Century Schoolbook" w:hAnsi="Century Schoolbook"/>
-        </w:rPr>
-      </w:pPr>
-    </w:p>
-    <w:p>
-      <w:pPr>
-        <w:ind w:firstLine="360"/>
-        <w:jc w:val="both"/>
-        <w:rPr>
-          <w:rFonts w:ascii="Century Schoolbook" w:hAnsi="Century Schoolbook"/>
-        </w:rPr>
-      </w:pPr>
-      <w:r>
-        <w:rPr>
-          <w:rFonts w:ascii="Century Schoolbook" w:hAnsi="Century Schoolbook"/>
-        </w:rPr>
         <w:t xml:space="preserve"> </w:t>
       </w:r>
-      <w:proofErr w:type="gramStart"/>
-      <w:r>
-        <w:rPr>
-          <w:rFonts w:ascii="Century Schoolbook" w:hAnsi="Century Schoolbook"/>
-        </w:rPr>
-        <w:t>que</w:t>
-      </w:r>
-      <w:proofErr w:type="gramEnd"/>
-      <w:r>
-        <w:rPr>
-          <w:rFonts w:ascii="Century Schoolbook" w:hAnsi="Century Schoolbook"/>
-        </w:rPr>
-        <w:t xml:space="preserve"> </w:t>
-      </w:r>
-      <w:r>
-        <w:rPr>
-          <w:rFonts w:ascii="Century Schoolbook" w:hAnsi="Century Schoolbook"/>
-        </w:rPr>
-        <w:t>son una buena herramienta para el filtrado de la información</w:t>
-      </w:r>
-      <w:r>
-        <w:rPr>
-          <w:rFonts w:ascii="Century Schoolbook" w:hAnsi="Century Schoolbook"/>
-        </w:rPr>
-        <w:t>,</w:t>
-      </w:r>
-      <w:r>
-        <w:rPr>
-          <w:rFonts w:ascii="Century Schoolbook" w:hAnsi="Century Schoolbook"/>
-        </w:rPr>
-        <w:t xml:space="preserve"> porque a través de un conjunto de procedimientos, son capaces de seleccionar la información y procesarla. </w:t>
-      </w:r>
-      <w:r>
-        <w:rPr>
-          <w:rFonts w:ascii="Century Schoolbook" w:hAnsi="Century Schoolbook"/>
-        </w:rPr>
-        <w:t>Otros mecanismos</w:t>
-      </w:r>
-      <w:r>
-        <w:rPr>
-          <w:rFonts w:ascii="Century Schoolbook" w:hAnsi="Century Schoolbook"/>
-        </w:rPr>
-        <w:t>, como los sistemas de análisis de sentimiento</w:t>
+      <w:r>
+        <w:rPr>
+          <w:rFonts w:ascii="Century Schoolbook" w:hAnsi="Century Schoolbook"/>
+        </w:rPr>
+        <w:t>mecanismos</w:t>
+      </w:r>
+      <w:r>
+        <w:rPr>
+          <w:rFonts w:ascii="Century Schoolbook" w:hAnsi="Century Schoolbook"/>
+        </w:rPr>
+        <w:t xml:space="preserve"> como lo</w:t>
+      </w:r>
+      <w:r>
+        <w:rPr>
+          <w:rFonts w:ascii="Century Schoolbook" w:hAnsi="Century Schoolbook"/>
+        </w:rPr>
+        <w:t>s sistemas de alerta</w:t>
+      </w:r>
+      <w:r>
+        <w:rPr>
+          <w:rFonts w:ascii="Century Schoolbook" w:hAnsi="Century Schoolbook"/>
+        </w:rPr>
+        <w:t>, sistemas de análisis de sentimientos</w:t>
+      </w:r>
+      <w:r>
+        <w:rPr>
+          <w:rFonts w:ascii="Century Schoolbook" w:hAnsi="Century Schoolbook"/>
+        </w:rPr>
+        <w:t xml:space="preserve">. Los sistemas de alerta, son sistemas que ante uno o varios eventos, son capaces de generar una notificación </w:t>
+      </w:r>
+      <w:r>
+        <w:rPr>
+          <w:rFonts w:ascii="Century Schoolbook" w:hAnsi="Century Schoolbook"/>
+        </w:rPr>
+        <w:t>o alerta, para indicar a un usuario o grupo  de usuarios sobre un suceso, acontecimiento o hacer una sugerencia. L</w:t>
+      </w:r>
+      <w:r>
+        <w:rPr>
+          <w:rFonts w:ascii="Century Schoolbook" w:hAnsi="Century Schoolbook"/>
+        </w:rPr>
+        <w:t>os sistemas de análisis de sentimiento</w:t>
       </w:r>
       <w:r>
         <w:rPr>
@@ -925,6 +893,12 @@
         <w:rPr>
           <w:rFonts w:ascii="Century Schoolbook" w:hAnsi="Century Schoolbook"/>
         </w:rPr>
+        <w:t xml:space="preserve"> o también conocidos como “minería de opinión”</w:t>
+      </w:r>
+      <w:r>
+        <w:rPr>
+          <w:rFonts w:ascii="Century Schoolbook" w:hAnsi="Century Schoolbook"/>
+        </w:rPr>
         <w:t xml:space="preserve">, </w:t>
       </w:r>
       <w:r>
@@ -973,7 +947,19 @@
         <w:rPr>
           <w:rFonts w:ascii="Century Schoolbook" w:hAnsi="Century Schoolbook"/>
         </w:rPr>
-        <w:t xml:space="preserve"> o grado de satisfacción de un determinado usuario. Estas herramientas, aplicadas en el sector turístico, proporcionarían un medio rápido y efectivo a la hora de comunicar a las personas, </w:t>
+        <w:t xml:space="preserve"> o grado de satisfacción de un determinado usuario. </w:t>
+      </w:r>
+      <w:r>
+        <w:rPr>
+          <w:rFonts w:ascii="Century Schoolbook" w:hAnsi="Century Schoolbook"/>
+        </w:rPr>
+        <w:t>Estos sistemas, aplicado</w:t>
+      </w:r>
+      <w:r>
+        <w:rPr>
+          <w:rFonts w:ascii="Century Schoolbook" w:hAnsi="Century Schoolbook"/>
+        </w:rPr>
+        <w:t xml:space="preserve">s en el sector turístico, proporcionarían un medio rápido y efectivo a la hora de comunicar a las personas, </w:t>
       </w:r>
       <w:r>
         <w:rPr>
@@ -1929,51 +1915,51 @@
         <w:rPr>
           <w:rFonts w:ascii="Century Schoolbook" w:hAnsi="Century Schoolbook"/>
         </w:rPr>
+        <w:t xml:space="preserve"> </w:t>
+      </w:r>
+      <w:r>
+        <w:rPr>
+          <w:rFonts w:ascii="Century Schoolbook" w:hAnsi="Century Schoolbook"/>
+        </w:rPr>
+        <w:t>(OB2</w:t>
+      </w:r>
+      <w:r>
+        <w:rPr>
+          <w:rFonts w:ascii="Century Schoolbook" w:hAnsi="Century Schoolbook"/>
+        </w:rPr>
+        <w:t xml:space="preserve">). </w:t>
+      </w:r>
+      <w:r>
+        <w:rPr>
+          <w:rFonts w:ascii="Century Schoolbook" w:hAnsi="Century Schoolbook"/>
+        </w:rPr>
+        <w:t xml:space="preserve">Analizar metodologías para sistemas de alerta y para </w:t>
+      </w:r>
+      <w:r>
+        <w:rPr>
+          <w:rFonts w:ascii="Century Schoolbook" w:hAnsi="Century Schoolbook"/>
+        </w:rPr>
+        <w:t xml:space="preserve">sistemas de </w:t>
+      </w:r>
+      <w:r>
+        <w:rPr>
+          <w:rFonts w:ascii="Century Schoolbook" w:hAnsi="Century Schoolbook"/>
+        </w:rPr>
+        <w:t>análisis de sentimientos.</w:t>
+      </w:r>
+    </w:p>
+    <w:p>
+      <w:pPr>
+        <w:jc w:val="both"/>
+        <w:rPr>
+          <w:rFonts w:ascii="Century Schoolbook" w:hAnsi="Century Schoolbook"/>
+        </w:rPr>
+      </w:pPr>
+      <w:r>
+        <w:rPr>
+          <w:rFonts w:ascii="Century Schoolbook" w:hAnsi="Century Schoolbook"/>
+        </w:rPr>
         <w:lastRenderedPageBreak/>
-        <w:t xml:space="preserve"> </w:t>
-      </w:r>
-      <w:r>
-        <w:rPr>
-          <w:rFonts w:ascii="Century Schoolbook" w:hAnsi="Century Schoolbook"/>
-        </w:rPr>
-        <w:t>(OB2</w:t>
-      </w:r>
-      <w:r>
-        <w:rPr>
-          <w:rFonts w:ascii="Century Schoolbook" w:hAnsi="Century Schoolbook"/>
-        </w:rPr>
-        <w:t xml:space="preserve">). </w:t>
-      </w:r>
-      <w:r>
-        <w:rPr>
-          <w:rFonts w:ascii="Century Schoolbook" w:hAnsi="Century Schoolbook"/>
-        </w:rPr>
-        <w:t xml:space="preserve">Analizar metodologías para sistemas de alerta y para </w:t>
-      </w:r>
-      <w:r>
-        <w:rPr>
-          <w:rFonts w:ascii="Century Schoolbook" w:hAnsi="Century Schoolbook"/>
-        </w:rPr>
-        <w:t xml:space="preserve">sistemas de </w:t>
-      </w:r>
-      <w:r>
-        <w:rPr>
-          <w:rFonts w:ascii="Century Schoolbook" w:hAnsi="Century Schoolbook"/>
-        </w:rPr>
-        <w:t>análisis de sentimientos.</w:t>
-      </w:r>
-    </w:p>
-    <w:p>
-      <w:pPr>
-        <w:jc w:val="both"/>
-        <w:rPr>
-          <w:rFonts w:ascii="Century Schoolbook" w:hAnsi="Century Schoolbook"/>
-        </w:rPr>
-      </w:pPr>
-      <w:r>
-        <w:rPr>
-          <w:rFonts w:ascii="Century Schoolbook" w:hAnsi="Century Schoolbook"/>
-        </w:rPr>
         <w:t>(OB3</w:t>
       </w:r>
       <w:r>
@@ -2815,61 +2801,61 @@
           <w:rFonts w:ascii="Century Schoolbook" w:hAnsi="Century Schoolbook"/>
           <w:b/>
         </w:rPr>
+        <w:t xml:space="preserve">Tarea 6. </w:t>
+      </w:r>
+      <w:r>
+        <w:rPr>
+          <w:rFonts w:ascii="Century Schoolbook" w:hAnsi="Century Schoolbook"/>
+        </w:rPr>
+        <w:t>(T6). Elaboración de la documentación técnica.</w:t>
+      </w:r>
+      <w:r>
+        <w:rPr>
+          <w:rFonts w:ascii="Century Schoolbook" w:hAnsi="Century Schoolbook"/>
+          <w:b/>
+        </w:rPr>
+        <w:t xml:space="preserve"> </w:t>
+      </w:r>
+      <w:r>
+        <w:rPr>
+          <w:rFonts w:ascii="Century Schoolbook" w:hAnsi="Century Schoolbook"/>
+          <w:b/>
+        </w:rPr>
+        <w:t>Objetivos a cumplimentar</w:t>
+      </w:r>
+      <w:r>
+        <w:rPr>
+          <w:rFonts w:ascii="Century Schoolbook" w:hAnsi="Century Schoolbook"/>
+          <w:b/>
+        </w:rPr>
+        <w:t xml:space="preserve"> </w:t>
+      </w:r>
+      <w:r>
+        <w:rPr>
+          <w:rFonts w:ascii="Century Schoolbook" w:hAnsi="Century Schoolbook"/>
+        </w:rPr>
+        <w:t>(OB6</w:t>
+      </w:r>
+      <w:r>
+        <w:rPr>
+          <w:rFonts w:ascii="Century Schoolbook" w:hAnsi="Century Schoolbook"/>
+        </w:rPr>
+        <w:t>).</w:t>
+      </w:r>
+    </w:p>
+    <w:p>
+      <w:pPr>
+        <w:ind w:left="360"/>
+        <w:rPr>
+          <w:rFonts w:ascii="Century Schoolbook" w:hAnsi="Century Schoolbook"/>
+        </w:rPr>
+      </w:pPr>
+      <w:r>
+        <w:rPr>
+          <w:rFonts w:ascii="Century Schoolbook" w:hAnsi="Century Schoolbook"/>
+          <w:b/>
+        </w:rPr>
         <w:lastRenderedPageBreak/>
-        <w:t xml:space="preserve">Tarea 6. </w:t>
-      </w:r>
-      <w:r>
-        <w:rPr>
-          <w:rFonts w:ascii="Century Schoolbook" w:hAnsi="Century Schoolbook"/>
-        </w:rPr>
-        <w:t>(T6). Elaboración de la documentación técnica.</w:t>
-      </w:r>
-      <w:r>
-        <w:rPr>
-          <w:rFonts w:ascii="Century Schoolbook" w:hAnsi="Century Schoolbook"/>
-          <w:b/>
-        </w:rPr>
-        <w:t xml:space="preserve"> </w:t>
-      </w:r>
-      <w:r>
-        <w:rPr>
-          <w:rFonts w:ascii="Century Schoolbook" w:hAnsi="Century Schoolbook"/>
-          <w:b/>
-        </w:rPr>
-        <w:t>Objetivos a cumplimentar</w:t>
-      </w:r>
-      <w:r>
-        <w:rPr>
-          <w:rFonts w:ascii="Century Schoolbook" w:hAnsi="Century Schoolbook"/>
-          <w:b/>
-        </w:rPr>
-        <w:t xml:space="preserve"> </w:t>
-      </w:r>
-      <w:r>
-        <w:rPr>
-          <w:rFonts w:ascii="Century Schoolbook" w:hAnsi="Century Schoolbook"/>
-        </w:rPr>
-        <w:t>(OB6</w:t>
-      </w:r>
-      <w:r>
-        <w:rPr>
-          <w:rFonts w:ascii="Century Schoolbook" w:hAnsi="Century Schoolbook"/>
-        </w:rPr>
-        <w:t>).</w:t>
-      </w:r>
-    </w:p>
-    <w:p>
-      <w:pPr>
-        <w:ind w:left="360"/>
-        <w:rPr>
-          <w:rFonts w:ascii="Century Schoolbook" w:hAnsi="Century Schoolbook"/>
-        </w:rPr>
-      </w:pPr>
-      <w:r>
-        <w:rPr>
-          <w:rFonts w:ascii="Century Schoolbook" w:hAnsi="Century Schoolbook"/>
-          <w:b/>
-        </w:rPr>
         <w:t xml:space="preserve">Resultados. </w:t>
       </w:r>
       <w:r>
@@ -5253,15 +5239,7 @@
           <w:rFonts w:ascii="Century Schoolbook" w:hAnsi="Century Schoolbook" w:cs="Arial"/>
           <w:shd w:val="clear" w:color="auto" w:fill="FFFFFF"/>
         </w:rPr>
-        <w:t xml:space="preserve">Redes sociales, un mecanismo de impulso del emprendimiento turístico en la provincia Tungurahua, </w:t>
-      </w:r>
-      <w:r>
-        <w:rPr>
-          <w:rFonts w:ascii="Century Schoolbook" w:hAnsi="Century Schoolbook" w:cs="Arial"/>
-          <w:shd w:val="clear" w:color="auto" w:fill="FFFFFF"/>
-        </w:rPr>
-        <w:lastRenderedPageBreak/>
-        <w:t xml:space="preserve">Ecuador/Social </w:t>
+        <w:t xml:space="preserve">Redes sociales, un mecanismo de impulso del emprendimiento turístico en la provincia Tungurahua, Ecuador/Social </w:t>
       </w:r>
       <w:proofErr w:type="spellStart"/>
       <w:r>
@@ -5480,6 +5458,7 @@
           <w:color w:val="222222"/>
           <w:shd w:val="clear" w:color="auto" w:fill="FFFFFF"/>
         </w:rPr>
+        <w:lastRenderedPageBreak/>
         <w:t xml:space="preserve">Jiménez, L., &amp; </w:t>
       </w:r>
       <w:r>
@@ -6287,7 +6266,6 @@
           <w:rFonts w:ascii="Century Schoolbook" w:hAnsi="Century Schoolbook"/>
           <w:b/>
         </w:rPr>
-        <w:lastRenderedPageBreak/>
         <w:t>Director</w:t>
       </w:r>
       <w:r>
@@ -9313,7 +9291,7 @@
 </file>
 
 <file path=customXml/itemProps1.xml><?xml version="1.0" encoding="utf-8"?>
-<ds:datastoreItem xmlns:ds="http://schemas.openxmlformats.org/officeDocument/2006/customXml" ds:itemID="{A78C4985-D5FE-43D5-9F83-889F67FDAF95}">
+<ds:datastoreItem xmlns:ds="http://schemas.openxmlformats.org/officeDocument/2006/customXml" ds:itemID="{9B03E5B5-2EB2-46A6-B86D-ADACD2576E10}">
   <ds:schemaRefs>
     <ds:schemaRef ds:uri="http://schemas.openxmlformats.org/officeDocument/2006/bibliography"/>
   </ds:schemaRefs>

</xml_diff>

<commit_message>
Modificando antecedentes y añadiendo referencias
</commit_message>
<xml_diff>
--- a/AnteProyecto.docx
+++ b/AnteProyecto.docx
@@ -833,7 +833,31 @@
         <w:rPr>
           <w:rFonts w:ascii="Century Schoolbook" w:hAnsi="Century Schoolbook"/>
         </w:rPr>
-        <w:t>Para abarcar el procesamiento de  todos los datos generados en la red por los usuarios, nace la necesidad de utilizar</w:t>
+        <w:t>Para abarcar el procesamiento de  todos los datos generados en la</w:t>
+      </w:r>
+      <w:r>
+        <w:rPr>
+          <w:rFonts w:ascii="Century Schoolbook" w:hAnsi="Century Schoolbook"/>
+        </w:rPr>
+        <w:t>s</w:t>
+      </w:r>
+      <w:r>
+        <w:rPr>
+          <w:rFonts w:ascii="Century Schoolbook" w:hAnsi="Century Schoolbook"/>
+        </w:rPr>
+        <w:t xml:space="preserve"> red</w:t>
+      </w:r>
+      <w:r>
+        <w:rPr>
+          <w:rFonts w:ascii="Century Schoolbook" w:hAnsi="Century Schoolbook"/>
+        </w:rPr>
+        <w:t>es sociales</w:t>
+      </w:r>
+      <w:r>
+        <w:rPr>
+          <w:rFonts w:ascii="Century Schoolbook" w:hAnsi="Century Schoolbook"/>
+        </w:rPr>
+        <w:t xml:space="preserve"> por los usuarios, nace la necesidad de utilizar</w:t>
       </w:r>
       <w:r>
         <w:rPr>
@@ -1019,54 +1043,6 @@
     <w:p>
       <w:pPr>
         <w:ind w:firstLine="360"/>
-        <w:jc w:val="both"/>
-        <w:rPr>
-          <w:rFonts w:ascii="Century Schoolbook" w:hAnsi="Century Schoolbook"/>
-        </w:rPr>
-      </w:pPr>
-    </w:p>
-    <w:p>
-      <w:pPr>
-        <w:jc w:val="both"/>
-        <w:rPr>
-          <w:rFonts w:ascii="Century Schoolbook" w:hAnsi="Century Schoolbook"/>
-        </w:rPr>
-      </w:pPr>
-    </w:p>
-    <w:p>
-      <w:pPr>
-        <w:jc w:val="both"/>
-        <w:rPr>
-          <w:rFonts w:ascii="Century Schoolbook" w:hAnsi="Century Schoolbook"/>
-        </w:rPr>
-      </w:pPr>
-    </w:p>
-    <w:p>
-      <w:pPr>
-        <w:jc w:val="both"/>
-        <w:rPr>
-          <w:rFonts w:ascii="Century Schoolbook" w:hAnsi="Century Schoolbook"/>
-        </w:rPr>
-      </w:pPr>
-    </w:p>
-    <w:p>
-      <w:pPr>
-        <w:jc w:val="both"/>
-        <w:rPr>
-          <w:rFonts w:ascii="Century Schoolbook" w:hAnsi="Century Schoolbook"/>
-        </w:rPr>
-      </w:pPr>
-    </w:p>
-    <w:p>
-      <w:pPr>
-        <w:jc w:val="both"/>
-        <w:rPr>
-          <w:rFonts w:ascii="Century Schoolbook" w:hAnsi="Century Schoolbook"/>
-        </w:rPr>
-      </w:pPr>
-    </w:p>
-    <w:p>
-      <w:pPr>
         <w:jc w:val="both"/>
         <w:rPr>
           <w:rFonts w:ascii="Century Schoolbook" w:hAnsi="Century Schoolbook"/>
@@ -1182,13 +1158,19 @@
         <w:rPr>
           <w:rFonts w:ascii="Century Schoolbook" w:hAnsi="Century Schoolbook"/>
         </w:rPr>
-        <w:t xml:space="preserve"> [1] </w:t>
-      </w:r>
-      <w:r>
-        <w:rPr>
-          <w:rFonts w:ascii="Century Schoolbook" w:hAnsi="Century Schoolbook"/>
-        </w:rPr>
-        <w:t xml:space="preserve"> para referirse a una segunda generación en la </w:t>
+        <w:t xml:space="preserve"> [3</w:t>
+      </w:r>
+      <w:r>
+        <w:rPr>
+          <w:rFonts w:ascii="Century Schoolbook" w:hAnsi="Century Schoolbook"/>
+        </w:rPr>
+        <w:t xml:space="preserve">], </w:t>
+      </w:r>
+      <w:r>
+        <w:rPr>
+          <w:rFonts w:ascii="Century Schoolbook" w:hAnsi="Century Schoolbook"/>
+        </w:rPr>
+        <w:t xml:space="preserve">para referirse a una segunda generación en la </w:t>
       </w:r>
       <w:r>
         <w:rPr>
@@ -1206,7 +1188,13 @@
         <w:rPr>
           <w:rFonts w:ascii="Century Schoolbook" w:hAnsi="Century Schoolbook"/>
         </w:rPr>
-        <w:t>. B</w:t>
+        <w:t xml:space="preserve">. </w:t>
+      </w:r>
+      <w:r>
+        <w:rPr>
+          <w:rFonts w:ascii="Century Schoolbook" w:hAnsi="Century Schoolbook"/>
+        </w:rPr>
+        <w:t>La Web 2.0 está b</w:t>
       </w:r>
       <w:r>
         <w:rPr>
@@ -1218,7 +1206,81 @@
         <w:rPr>
           <w:rFonts w:ascii="Century Schoolbook" w:hAnsi="Century Schoolbook"/>
         </w:rPr>
-        <w:t>por ejemplo, las redes sociales, los blogs y</w:t>
+        <w:t>por ejemplo, las redes sociales</w:t>
+      </w:r>
+      <w:r>
+        <w:rPr>
+          <w:rFonts w:ascii="Century Schoolbook" w:hAnsi="Century Schoolbook"/>
+        </w:rPr>
+        <w:t xml:space="preserve"> como </w:t>
+      </w:r>
+      <w:proofErr w:type="spellStart"/>
+      <w:r>
+        <w:rPr>
+          <w:rFonts w:ascii="Century Schoolbook" w:hAnsi="Century Schoolbook"/>
+        </w:rPr>
+        <w:t>Linkedin</w:t>
+      </w:r>
+      <w:proofErr w:type="spellEnd"/>
+      <w:r>
+        <w:rPr>
+          <w:rFonts w:ascii="Century Schoolbook" w:hAnsi="Century Schoolbook"/>
+        </w:rPr>
+        <w:t xml:space="preserve">, </w:t>
+      </w:r>
+      <w:proofErr w:type="spellStart"/>
+      <w:r>
+        <w:rPr>
+          <w:rFonts w:ascii="Century Schoolbook" w:hAnsi="Century Schoolbook"/>
+        </w:rPr>
+        <w:t>Instagram</w:t>
+      </w:r>
+      <w:proofErr w:type="spellEnd"/>
+      <w:r>
+        <w:rPr>
+          <w:rFonts w:ascii="Century Schoolbook" w:hAnsi="Century Schoolbook"/>
+        </w:rPr>
+        <w:t xml:space="preserve">, los blogs </w:t>
+      </w:r>
+      <w:r>
+        <w:rPr>
+          <w:rFonts w:ascii="Century Schoolbook" w:hAnsi="Century Schoolbook"/>
+        </w:rPr>
+        <w:t xml:space="preserve">como  </w:t>
+      </w:r>
+      <w:proofErr w:type="spellStart"/>
+      <w:r>
+        <w:rPr>
+          <w:rFonts w:ascii="Century Schoolbook" w:hAnsi="Century Schoolbook"/>
+        </w:rPr>
+        <w:t>Blogger</w:t>
+      </w:r>
+      <w:proofErr w:type="spellEnd"/>
+      <w:r>
+        <w:rPr>
+          <w:rFonts w:ascii="Century Schoolbook" w:hAnsi="Century Schoolbook"/>
+        </w:rPr>
+        <w:t xml:space="preserve">, </w:t>
+      </w:r>
+      <w:proofErr w:type="spellStart"/>
+      <w:r>
+        <w:rPr>
+          <w:rFonts w:ascii="Century Schoolbook" w:hAnsi="Century Schoolbook"/>
+        </w:rPr>
+        <w:t>Wordpress</w:t>
+      </w:r>
+      <w:proofErr w:type="spellEnd"/>
+      <w:r>
+        <w:rPr>
+          <w:rFonts w:ascii="Century Schoolbook" w:hAnsi="Century Schoolbook"/>
+        </w:rPr>
+        <w:t xml:space="preserve"> </w:t>
+      </w:r>
+      <w:r>
+        <w:rPr>
+          <w:rFonts w:ascii="Century Schoolbook" w:hAnsi="Century Schoolbook"/>
+        </w:rPr>
+        <w:t>y</w:t>
       </w:r>
       <w:r>
         <w:rPr>
@@ -1242,6 +1304,20 @@
         <w:rPr>
           <w:rFonts w:ascii="Century Schoolbook" w:hAnsi="Century Schoolbook"/>
         </w:rPr>
+        <w:t xml:space="preserve"> como </w:t>
+      </w:r>
+      <w:proofErr w:type="spellStart"/>
+      <w:r>
+        <w:rPr>
+          <w:rFonts w:ascii="Century Schoolbook" w:hAnsi="Century Schoolbook"/>
+        </w:rPr>
+        <w:t>Wikipedia</w:t>
+      </w:r>
+      <w:proofErr w:type="spellEnd"/>
+      <w:r>
+        <w:rPr>
+          <w:rFonts w:ascii="Century Schoolbook" w:hAnsi="Century Schoolbook"/>
+        </w:rPr>
         <w:t>. E</w:t>
       </w:r>
       <w:r>
@@ -1260,7 +1336,7 @@
         <w:rPr>
           <w:rFonts w:ascii="Century Schoolbook" w:hAnsi="Century Schoolbook"/>
         </w:rPr>
-        <w:t>[2</w:t>
+        <w:t>[4</w:t>
       </w:r>
       <w:r>
         <w:rPr>
@@ -1293,7 +1369,13 @@
         <w:rPr>
           <w:rFonts w:ascii="Century Schoolbook" w:hAnsi="Century Schoolbook"/>
         </w:rPr>
-        <w:t>Una red social, se puede definir como una estructura compue</w:t>
+        <w:t>Las redes sociales</w:t>
+      </w:r>
+      <w:r>
+        <w:rPr>
+          <w:rFonts w:ascii="Century Schoolbook" w:hAnsi="Century Schoolbook"/>
+        </w:rPr>
+        <w:t>, se puede definir como una estructura compue</w:t>
       </w:r>
       <w:r>
         <w:rPr>
@@ -1335,7 +1417,13 @@
         <w:rPr>
           <w:rFonts w:ascii="Century Schoolbook" w:hAnsi="Century Schoolbook"/>
         </w:rPr>
-        <w:t xml:space="preserve">, ya que, miles de personas </w:t>
+        <w:t>. Estas herramientas ofrecen un espacio virtual para</w:t>
+      </w:r>
+      <w:r>
+        <w:rPr>
+          <w:rFonts w:ascii="Century Schoolbook" w:hAnsi="Century Schoolbook"/>
+        </w:rPr>
+        <w:t xml:space="preserve"> que, miles de personas </w:t>
       </w:r>
       <w:r>
         <w:rPr>
@@ -1353,19 +1441,27 @@
         <w:rPr>
           <w:rFonts w:ascii="Century Schoolbook" w:hAnsi="Century Schoolbook"/>
         </w:rPr>
-        <w:t xml:space="preserve">y cooperar entre </w:t>
-      </w:r>
-      <w:r>
-        <w:rPr>
-          <w:rFonts w:ascii="Century Schoolbook" w:hAnsi="Century Schoolbook"/>
-        </w:rPr>
-        <w:t>sí</w:t>
-      </w:r>
-      <w:r>
-        <w:rPr>
-          <w:rFonts w:ascii="Century Schoolbook" w:hAnsi="Century Schoolbook"/>
-        </w:rPr>
-        <w:t xml:space="preserve">. Pudiendo </w:t>
+        <w:t>multimedia con intereses simi</w:t>
+      </w:r>
+      <w:r>
+        <w:rPr>
+          <w:rFonts w:ascii="Century Schoolbook" w:hAnsi="Century Schoolbook"/>
+        </w:rPr>
+        <w:t>lares (</w:t>
+      </w:r>
+      <w:proofErr w:type="spellStart"/>
+      <w:r>
+        <w:rPr>
+          <w:rFonts w:ascii="Century Schoolbook" w:hAnsi="Century Schoolbook"/>
+        </w:rPr>
+        <w:t>Granovetter</w:t>
+      </w:r>
+      <w:proofErr w:type="spellEnd"/>
+      <w:r>
+        <w:rPr>
+          <w:rFonts w:ascii="Century Schoolbook" w:hAnsi="Century Schoolbook"/>
+        </w:rPr>
+        <w:t xml:space="preserve">, 1973) [5]. Gracias a las redes sociales, las personas pueden </w:t>
       </w:r>
       <w:r>
         <w:rPr>
@@ -1377,13 +1473,19 @@
         <w:rPr>
           <w:rFonts w:ascii="Century Schoolbook" w:hAnsi="Century Schoolbook"/>
         </w:rPr>
-        <w:t xml:space="preserve"> digitales  en foros o </w:t>
-      </w:r>
-      <w:r>
-        <w:rPr>
-          <w:rFonts w:ascii="Century Schoolbook" w:hAnsi="Century Schoolbook"/>
-        </w:rPr>
-        <w:t xml:space="preserve">mediante </w:t>
+        <w:t xml:space="preserve"> digitales  en foros,</w:t>
+      </w:r>
+      <w:r>
+        <w:rPr>
+          <w:rFonts w:ascii="Century Schoolbook" w:hAnsi="Century Schoolbook"/>
+        </w:rPr>
+        <w:t xml:space="preserve"> </w:t>
+      </w:r>
+      <w:r>
+        <w:rPr>
+          <w:rFonts w:ascii="Century Schoolbook" w:hAnsi="Century Schoolbook"/>
+        </w:rPr>
+        <w:t xml:space="preserve"> </w:t>
       </w:r>
       <w:r>
         <w:rPr>
@@ -1436,7 +1538,7 @@
           <w:color w:val="000000"/>
           <w:shd w:val="clear" w:color="auto" w:fill="FFFFFF"/>
         </w:rPr>
-        <w:t>Dado que en las redes sociales se trabaja con un grande volumen de datos, e</w:t>
+        <w:t xml:space="preserve">Dado que en las redes sociales </w:t>
       </w:r>
       <w:r>
         <w:rPr>
@@ -1444,7 +1546,7 @@
           <w:color w:val="000000"/>
           <w:shd w:val="clear" w:color="auto" w:fill="FFFFFF"/>
         </w:rPr>
-        <w:t xml:space="preserve">xisten </w:t>
+        <w:t xml:space="preserve">hay un continuo intercambio de información, </w:t>
       </w:r>
       <w:r>
         <w:rPr>
@@ -1452,7 +1554,7 @@
           <w:color w:val="000000"/>
           <w:shd w:val="clear" w:color="auto" w:fill="FFFFFF"/>
         </w:rPr>
-        <w:t xml:space="preserve">diversas investigaciones realizadas </w:t>
+        <w:t>se</w:t>
       </w:r>
       <w:r>
         <w:rPr>
@@ -1460,7 +1562,7 @@
           <w:color w:val="000000"/>
           <w:shd w:val="clear" w:color="auto" w:fill="FFFFFF"/>
         </w:rPr>
-        <w:t>en este</w:t>
+        <w:t xml:space="preserve"> generan </w:t>
       </w:r>
       <w:r>
         <w:rPr>
@@ -1468,7 +1570,7 @@
           <w:color w:val="000000"/>
           <w:shd w:val="clear" w:color="auto" w:fill="FFFFFF"/>
         </w:rPr>
-        <w:t xml:space="preserve"> ámbito, en concreto en</w:t>
+        <w:t>grande</w:t>
       </w:r>
       <w:r>
         <w:rPr>
@@ -1476,6 +1578,86 @@
           <w:color w:val="000000"/>
           <w:shd w:val="clear" w:color="auto" w:fill="FFFFFF"/>
         </w:rPr>
+        <w:t>s</w:t>
+      </w:r>
+      <w:r>
+        <w:rPr>
+          <w:rFonts w:ascii="Century Schoolbook" w:hAnsi="Century Schoolbook" w:cs="Arial"/>
+          <w:color w:val="000000"/>
+          <w:shd w:val="clear" w:color="auto" w:fill="FFFFFF"/>
+        </w:rPr>
+        <w:t xml:space="preserve"> volumen de datos. L</w:t>
+      </w:r>
+      <w:r>
+        <w:rPr>
+          <w:rFonts w:ascii="Century Schoolbook" w:hAnsi="Century Schoolbook" w:cs="Arial"/>
+          <w:color w:val="000000"/>
+          <w:shd w:val="clear" w:color="auto" w:fill="FFFFFF"/>
+        </w:rPr>
+        <w:t>os métodos tradicionales para el tratamiento de los datos</w:t>
+      </w:r>
+      <w:r>
+        <w:rPr>
+          <w:rFonts w:ascii="Century Schoolbook" w:hAnsi="Century Schoolbook" w:cs="Arial"/>
+          <w:color w:val="000000"/>
+          <w:shd w:val="clear" w:color="auto" w:fill="FFFFFF"/>
+        </w:rPr>
+        <w:t xml:space="preserve"> no son capaces de cubrir</w:t>
+      </w:r>
+      <w:r>
+        <w:rPr>
+          <w:rFonts w:ascii="Century Schoolbook" w:hAnsi="Century Schoolbook" w:cs="Arial"/>
+          <w:color w:val="000000"/>
+          <w:shd w:val="clear" w:color="auto" w:fill="FFFFFF"/>
+        </w:rPr>
+        <w:t xml:space="preserve"> </w:t>
+      </w:r>
+      <w:r>
+        <w:rPr>
+          <w:rFonts w:ascii="Century Schoolbook" w:hAnsi="Century Schoolbook" w:cs="Arial"/>
+          <w:color w:val="000000"/>
+          <w:shd w:val="clear" w:color="auto" w:fill="FFFFFF"/>
+        </w:rPr>
+        <w:t xml:space="preserve"> tantos datos. Ex</w:t>
+      </w:r>
+      <w:r>
+        <w:rPr>
+          <w:rFonts w:ascii="Century Schoolbook" w:hAnsi="Century Schoolbook" w:cs="Arial"/>
+          <w:color w:val="000000"/>
+          <w:shd w:val="clear" w:color="auto" w:fill="FFFFFF"/>
+        </w:rPr>
+        <w:t xml:space="preserve">isten </w:t>
+      </w:r>
+      <w:r>
+        <w:rPr>
+          <w:rFonts w:ascii="Century Schoolbook" w:hAnsi="Century Schoolbook" w:cs="Arial"/>
+          <w:color w:val="000000"/>
+          <w:shd w:val="clear" w:color="auto" w:fill="FFFFFF"/>
+        </w:rPr>
+        <w:t>dive</w:t>
+      </w:r>
+      <w:r>
+        <w:rPr>
+          <w:rFonts w:ascii="Century Schoolbook" w:hAnsi="Century Schoolbook" w:cs="Arial"/>
+          <w:color w:val="000000"/>
+          <w:shd w:val="clear" w:color="auto" w:fill="FFFFFF"/>
+        </w:rPr>
+        <w:t xml:space="preserve">rsas investigaciones realizadas en </w:t>
+      </w:r>
+      <w:r>
+        <w:rPr>
+          <w:rFonts w:ascii="Century Schoolbook" w:hAnsi="Century Schoolbook" w:cs="Arial"/>
+          <w:color w:val="000000"/>
+          <w:shd w:val="clear" w:color="auto" w:fill="FFFFFF"/>
+        </w:rPr>
+        <w:t xml:space="preserve"> en</w:t>
+      </w:r>
+      <w:r>
+        <w:rPr>
+          <w:rFonts w:ascii="Century Schoolbook" w:hAnsi="Century Schoolbook" w:cs="Arial"/>
+          <w:color w:val="000000"/>
+          <w:shd w:val="clear" w:color="auto" w:fill="FFFFFF"/>
+        </w:rPr>
         <w:t xml:space="preserve"> la </w:t>
       </w:r>
       <w:r>
@@ -1484,7 +1666,7 @@
           <w:color w:val="000000"/>
           <w:shd w:val="clear" w:color="auto" w:fill="FFFFFF"/>
         </w:rPr>
-        <w:t xml:space="preserve"> red social</w:t>
+        <w:t xml:space="preserve"> red</w:t>
       </w:r>
       <w:r>
         <w:rPr>
@@ -1492,15 +1674,24 @@
           <w:color w:val="000000"/>
           <w:shd w:val="clear" w:color="auto" w:fill="FFFFFF"/>
         </w:rPr>
+        <w:t>es</w:t>
+      </w:r>
+      <w:r>
+        <w:rPr>
+          <w:rFonts w:ascii="Century Schoolbook" w:hAnsi="Century Schoolbook" w:cs="Arial"/>
+          <w:color w:val="000000"/>
+          <w:shd w:val="clear" w:color="auto" w:fill="FFFFFF"/>
+        </w:rPr>
         <w:t xml:space="preserve"> </w:t>
       </w:r>
+      <w:proofErr w:type="gramStart"/>
       <w:r>
         <w:rPr>
           <w:rFonts w:ascii="Century Schoolbook" w:hAnsi="Century Schoolbook" w:cs="Arial"/>
           <w:color w:val="000000"/>
           <w:shd w:val="clear" w:color="auto" w:fill="FFFFFF"/>
         </w:rPr>
-        <w:t>Twitter</w:t>
+        <w:t>social</w:t>
       </w:r>
       <w:r>
         <w:rPr>
@@ -1508,129 +1699,136 @@
           <w:color w:val="000000"/>
           <w:shd w:val="clear" w:color="auto" w:fill="FFFFFF"/>
         </w:rPr>
+        <w:t>es</w:t>
+      </w:r>
+      <w:r>
+        <w:rPr>
+          <w:rFonts w:ascii="Century Schoolbook" w:hAnsi="Century Schoolbook" w:cs="Arial"/>
+          <w:color w:val="000000"/>
+          <w:shd w:val="clear" w:color="auto" w:fill="FFFFFF"/>
+        </w:rPr>
+        <w:t>[</w:t>
+      </w:r>
+      <w:proofErr w:type="gramEnd"/>
+      <w:r>
+        <w:rPr>
+          <w:rFonts w:ascii="Century Schoolbook" w:hAnsi="Century Schoolbook" w:cs="Arial"/>
+          <w:color w:val="000000"/>
+          <w:shd w:val="clear" w:color="auto" w:fill="FFFFFF"/>
+        </w:rPr>
+        <w:t>6</w:t>
+      </w:r>
+      <w:r>
+        <w:rPr>
+          <w:rFonts w:ascii="Century Schoolbook" w:hAnsi="Century Schoolbook" w:cs="Arial"/>
+          <w:color w:val="000000"/>
+          <w:shd w:val="clear" w:color="auto" w:fill="FFFFFF"/>
+        </w:rPr>
+        <w:t>]</w:t>
+      </w:r>
+      <w:r>
+        <w:rPr>
+          <w:rFonts w:ascii="Century Schoolbook" w:hAnsi="Century Schoolbook" w:cs="Arial"/>
+          <w:color w:val="000000"/>
+          <w:shd w:val="clear" w:color="auto" w:fill="FFFFFF"/>
+        </w:rPr>
+        <w:t xml:space="preserve">, </w:t>
+      </w:r>
+      <w:r>
+        <w:rPr>
+          <w:rFonts w:ascii="Century Schoolbook" w:hAnsi="Century Schoolbook" w:cs="Arial"/>
+          <w:color w:val="000000"/>
+          <w:shd w:val="clear" w:color="auto" w:fill="FFFFFF"/>
+        </w:rPr>
+        <w:t>[6</w:t>
+      </w:r>
+      <w:r>
+        <w:rPr>
+          <w:rFonts w:ascii="Century Schoolbook" w:hAnsi="Century Schoolbook" w:cs="Arial"/>
+          <w:color w:val="000000"/>
+          <w:shd w:val="clear" w:color="auto" w:fill="FFFFFF"/>
+        </w:rPr>
+        <w:t>]</w:t>
+      </w:r>
+      <w:r>
+        <w:rPr>
+          <w:rFonts w:ascii="Century Schoolbook" w:hAnsi="Century Schoolbook" w:cs="Arial"/>
+          <w:color w:val="000000"/>
+          <w:shd w:val="clear" w:color="auto" w:fill="FFFFFF"/>
+        </w:rPr>
+        <w:t xml:space="preserve">, </w:t>
+      </w:r>
+      <w:r>
+        <w:rPr>
+          <w:rFonts w:ascii="Century Schoolbook" w:hAnsi="Century Schoolbook" w:cs="Arial"/>
+          <w:color w:val="000000"/>
+          <w:shd w:val="clear" w:color="auto" w:fill="FFFFFF"/>
+        </w:rPr>
+        <w:t>[7</w:t>
+      </w:r>
+      <w:r>
+        <w:rPr>
+          <w:rFonts w:ascii="Century Schoolbook" w:hAnsi="Century Schoolbook" w:cs="Arial"/>
+          <w:color w:val="000000"/>
+          <w:shd w:val="clear" w:color="auto" w:fill="FFFFFF"/>
+        </w:rPr>
+        <w:t>]</w:t>
+      </w:r>
+      <w:r>
+        <w:rPr>
+          <w:rFonts w:ascii="Century Schoolbook" w:hAnsi="Century Schoolbook" w:cs="Arial"/>
+          <w:color w:val="000000"/>
+          <w:shd w:val="clear" w:color="auto" w:fill="FFFFFF"/>
+        </w:rPr>
+        <w:t>, [8</w:t>
+      </w:r>
+      <w:r>
+        <w:rPr>
+          <w:rFonts w:ascii="Century Schoolbook" w:hAnsi="Century Schoolbook" w:cs="Arial"/>
+          <w:color w:val="000000"/>
+          <w:shd w:val="clear" w:color="auto" w:fill="FFFFFF"/>
+        </w:rPr>
+        <w:t>]</w:t>
+      </w:r>
+      <w:r>
+        <w:rPr>
+          <w:rFonts w:ascii="Century Schoolbook" w:hAnsi="Century Schoolbook" w:cs="Arial"/>
+          <w:color w:val="000000"/>
+          <w:shd w:val="clear" w:color="auto" w:fill="FFFFFF"/>
+        </w:rPr>
+        <w:t xml:space="preserve"> para intentar solventar este problema</w:t>
+      </w:r>
+      <w:r>
+        <w:rPr>
+          <w:rFonts w:ascii="Century Schoolbook" w:hAnsi="Century Schoolbook" w:cs="Arial"/>
+          <w:color w:val="000000"/>
+          <w:shd w:val="clear" w:color="auto" w:fill="FFFFFF"/>
+        </w:rPr>
+        <w:t>.</w:t>
+      </w:r>
+      <w:r>
+        <w:rPr>
+          <w:rFonts w:ascii="Century Schoolbook" w:hAnsi="Century Schoolbook"/>
+        </w:rPr>
         <w:t xml:space="preserve"> </w:t>
       </w:r>
       <w:r>
         <w:rPr>
-          <w:rFonts w:ascii="Century Schoolbook" w:hAnsi="Century Schoolbook" w:cs="Arial"/>
-          <w:color w:val="000000"/>
-          <w:shd w:val="clear" w:color="auto" w:fill="FFFFFF"/>
-        </w:rPr>
-        <w:t>[3]</w:t>
-      </w:r>
-      <w:r>
-        <w:rPr>
-          <w:rFonts w:ascii="Century Schoolbook" w:hAnsi="Century Schoolbook" w:cs="Arial"/>
-          <w:color w:val="000000"/>
-          <w:shd w:val="clear" w:color="auto" w:fill="FFFFFF"/>
-        </w:rPr>
-        <w:t xml:space="preserve">, </w:t>
-      </w:r>
-      <w:r>
-        <w:rPr>
-          <w:rFonts w:ascii="Century Schoolbook" w:hAnsi="Century Schoolbook" w:cs="Arial"/>
-          <w:color w:val="000000"/>
-          <w:shd w:val="clear" w:color="auto" w:fill="FFFFFF"/>
-        </w:rPr>
-        <w:t>[4]</w:t>
-      </w:r>
-      <w:r>
-        <w:rPr>
-          <w:rFonts w:ascii="Century Schoolbook" w:hAnsi="Century Schoolbook" w:cs="Arial"/>
-          <w:color w:val="000000"/>
-          <w:shd w:val="clear" w:color="auto" w:fill="FFFFFF"/>
-        </w:rPr>
-        <w:t xml:space="preserve">, </w:t>
-      </w:r>
-      <w:r>
-        <w:rPr>
-          <w:rFonts w:ascii="Century Schoolbook" w:hAnsi="Century Schoolbook" w:cs="Arial"/>
-          <w:color w:val="000000"/>
-          <w:shd w:val="clear" w:color="auto" w:fill="FFFFFF"/>
-        </w:rPr>
-        <w:t>[5]</w:t>
-      </w:r>
-      <w:r>
-        <w:rPr>
-          <w:rFonts w:ascii="Century Schoolbook" w:hAnsi="Century Schoolbook" w:cs="Arial"/>
-          <w:color w:val="000000"/>
-          <w:shd w:val="clear" w:color="auto" w:fill="FFFFFF"/>
-        </w:rPr>
-        <w:t>, [6]</w:t>
-      </w:r>
-      <w:r>
-        <w:rPr>
-          <w:rFonts w:ascii="Century Schoolbook" w:hAnsi="Century Schoolbook" w:cs="Arial"/>
-          <w:color w:val="000000"/>
-          <w:shd w:val="clear" w:color="auto" w:fill="FFFFFF"/>
-        </w:rPr>
-        <w:t>.</w:t>
-      </w:r>
-      <w:r>
-        <w:rPr>
-          <w:rFonts w:ascii="Century Schoolbook" w:hAnsi="Century Schoolbook"/>
-        </w:rPr>
-        <w:t xml:space="preserve"> </w:t>
-      </w:r>
-      <w:r>
-        <w:rPr>
-          <w:rFonts w:ascii="Century Schoolbook" w:hAnsi="Century Schoolbook"/>
-        </w:rPr>
-        <w:t xml:space="preserve">En donde mediante el procesamiento del lenguaje natural (PLN) son capaces de realizar métodos para el analizar el contenido de </w:t>
-      </w:r>
-      <w:proofErr w:type="spellStart"/>
-      <w:r>
-        <w:rPr>
-          <w:rFonts w:ascii="Century Schoolbook" w:hAnsi="Century Schoolbook"/>
-        </w:rPr>
-        <w:t>tweets</w:t>
-      </w:r>
-      <w:proofErr w:type="spellEnd"/>
-      <w:r>
-        <w:rPr>
-          <w:rFonts w:ascii="Century Schoolbook" w:hAnsi="Century Schoolbook"/>
-        </w:rPr>
-        <w:t xml:space="preserve">, </w:t>
-      </w:r>
-      <w:proofErr w:type="spellStart"/>
-      <w:r>
-        <w:rPr>
-          <w:rFonts w:ascii="Century Schoolbook" w:hAnsi="Century Schoolbook"/>
-        </w:rPr>
-        <w:t>hashtags</w:t>
-      </w:r>
-      <w:proofErr w:type="spellEnd"/>
-      <w:r>
-        <w:rPr>
-          <w:rFonts w:ascii="Century Schoolbook" w:hAnsi="Century Schoolbook"/>
-        </w:rPr>
-        <w:t>, re-</w:t>
-      </w:r>
-      <w:proofErr w:type="spellStart"/>
-      <w:r>
-        <w:rPr>
-          <w:rFonts w:ascii="Century Schoolbook" w:hAnsi="Century Schoolbook"/>
-        </w:rPr>
-        <w:t>tweets</w:t>
-      </w:r>
-      <w:proofErr w:type="spellEnd"/>
-      <w:r>
-        <w:rPr>
-          <w:rFonts w:ascii="Century Schoolbook" w:hAnsi="Century Schoolbook"/>
-        </w:rPr>
-        <w:t>, etc</w:t>
-      </w:r>
-      <w:r>
-        <w:rPr>
-          <w:rFonts w:ascii="Century Schoolbook" w:hAnsi="Century Schoolbook"/>
-        </w:rPr>
-        <w:t>étera</w:t>
-      </w:r>
-      <w:r>
-        <w:rPr>
-          <w:rFonts w:ascii="Century Schoolbook" w:hAnsi="Century Schoolbook"/>
-        </w:rPr>
-        <w:t>.</w:t>
+          <w:rFonts w:ascii="Century Schoolbook" w:hAnsi="Century Schoolbook"/>
+        </w:rPr>
+        <w:t>Estos trabajos, m</w:t>
+      </w:r>
+      <w:r>
+        <w:rPr>
+          <w:rFonts w:ascii="Century Schoolbook" w:hAnsi="Century Schoolbook"/>
+        </w:rPr>
+        <w:t xml:space="preserve">ediante el procesamiento del lenguaje natural (PLN) son capaces de realizar métodos para el analizar </w:t>
+      </w:r>
+      <w:r>
+        <w:rPr>
+          <w:rFonts w:ascii="Century Schoolbook" w:hAnsi="Century Schoolbook"/>
+        </w:rPr>
+        <w:t>los datos obtenidos de las redes sociales.</w:t>
       </w:r>
     </w:p>
     <w:p>
@@ -1645,7 +1843,13 @@
         <w:rPr>
           <w:rFonts w:ascii="Century Schoolbook" w:hAnsi="Century Schoolbook"/>
         </w:rPr>
-        <w:t>Para este proyecto, también trabajaremos con la</w:t>
+        <w:t>Para nuestro</w:t>
+      </w:r>
+      <w:r>
+        <w:rPr>
+          <w:rFonts w:ascii="Century Schoolbook" w:hAnsi="Century Schoolbook"/>
+        </w:rPr>
+        <w:t xml:space="preserve"> proyecto, también trabajaremos con la</w:t>
       </w:r>
       <w:r>
         <w:rPr>
@@ -1681,19 +1885,43 @@
         <w:rPr>
           <w:rFonts w:ascii="Century Schoolbook" w:hAnsi="Century Schoolbook"/>
         </w:rPr>
-        <w:t xml:space="preserve">, para </w:t>
-      </w:r>
-      <w:r>
-        <w:rPr>
-          <w:rFonts w:ascii="Century Schoolbook" w:hAnsi="Century Schoolbook"/>
-        </w:rPr>
-        <w:t>aprovechar los recursos e investigaciones ya realizadas por otras personas y así hacer una nueva aportación</w:t>
-      </w:r>
-      <w:r>
-        <w:rPr>
-          <w:rFonts w:ascii="Century Schoolbook" w:hAnsi="Century Schoolbook"/>
-        </w:rPr>
-        <w:t xml:space="preserve"> en este </w:t>
+        <w:t xml:space="preserve"> y el procesamiento del lenguaje natural, nutriéndonos de</w:t>
+      </w:r>
+      <w:r>
+        <w:rPr>
+          <w:rFonts w:ascii="Century Schoolbook" w:hAnsi="Century Schoolbook"/>
+        </w:rPr>
+        <w:t xml:space="preserve"> </w:t>
+      </w:r>
+      <w:r>
+        <w:rPr>
+          <w:rFonts w:ascii="Century Schoolbook" w:hAnsi="Century Schoolbook"/>
+        </w:rPr>
+        <w:t>las</w:t>
+      </w:r>
+      <w:r>
+        <w:rPr>
+          <w:rFonts w:ascii="Century Schoolbook" w:hAnsi="Century Schoolbook"/>
+        </w:rPr>
+        <w:t xml:space="preserve"> e investigaciones realizadas por otras personas y así hacer una nueva aportación</w:t>
+      </w:r>
+      <w:r>
+        <w:rPr>
+          <w:rFonts w:ascii="Century Schoolbook" w:hAnsi="Century Schoolbook"/>
+        </w:rPr>
+        <w:t xml:space="preserve"> </w:t>
+      </w:r>
+      <w:r>
+        <w:rPr>
+          <w:rFonts w:ascii="Century Schoolbook" w:hAnsi="Century Schoolbook"/>
+        </w:rPr>
+        <w:t>orientada en el</w:t>
+      </w:r>
+      <w:r>
+        <w:rPr>
+          <w:rFonts w:ascii="Century Schoolbook" w:hAnsi="Century Schoolbook"/>
+        </w:rPr>
+        <w:t xml:space="preserve"> </w:t>
       </w:r>
       <w:r>
         <w:rPr>
@@ -1705,6 +1933,12 @@
         <w:rPr>
           <w:rFonts w:ascii="Century Schoolbook" w:hAnsi="Century Schoolbook"/>
         </w:rPr>
+        <w:t xml:space="preserve"> del turismo</w:t>
+      </w:r>
+      <w:r>
+        <w:rPr>
+          <w:rFonts w:ascii="Century Schoolbook" w:hAnsi="Century Schoolbook"/>
+        </w:rPr>
         <w:t>.</w:t>
       </w:r>
       <w:r>
@@ -1746,6 +1980,118 @@
           <w:rFonts w:ascii="Century Schoolbook" w:hAnsi="Century Schoolbook"/>
         </w:rPr>
         <w:t xml:space="preserve"> del estado del arte de las redes sociales.</w:t>
+      </w:r>
+    </w:p>
+    <w:p>
+      <w:pPr>
+        <w:jc w:val="both"/>
+        <w:rPr>
+          <w:rFonts w:ascii="Century Schoolbook" w:hAnsi="Century Schoolbook"/>
+        </w:rPr>
+      </w:pPr>
+      <w:r>
+        <w:rPr>
+          <w:rFonts w:ascii="Century Schoolbook" w:hAnsi="Century Schoolbook"/>
+        </w:rPr>
+        <w:t xml:space="preserve"> </w:t>
+      </w:r>
+      <w:r>
+        <w:rPr>
+          <w:rFonts w:ascii="Century Schoolbook" w:hAnsi="Century Schoolbook"/>
+        </w:rPr>
+        <w:t>(OB2</w:t>
+      </w:r>
+      <w:r>
+        <w:rPr>
+          <w:rFonts w:ascii="Century Schoolbook" w:hAnsi="Century Schoolbook"/>
+        </w:rPr>
+        <w:t xml:space="preserve">). </w:t>
+      </w:r>
+      <w:r>
+        <w:rPr>
+          <w:rFonts w:ascii="Century Schoolbook" w:hAnsi="Century Schoolbook"/>
+        </w:rPr>
+        <w:t xml:space="preserve">Analizar </w:t>
+      </w:r>
+      <w:r>
+        <w:rPr>
+          <w:rFonts w:ascii="Century Schoolbook" w:hAnsi="Century Schoolbook"/>
+        </w:rPr>
+        <w:t xml:space="preserve"> distintas </w:t>
+      </w:r>
+      <w:r>
+        <w:rPr>
+          <w:rFonts w:ascii="Century Schoolbook" w:hAnsi="Century Schoolbook"/>
+        </w:rPr>
+        <w:t xml:space="preserve">metodologías para sistemas de alerta y </w:t>
+      </w:r>
+      <w:r>
+        <w:rPr>
+          <w:rFonts w:ascii="Century Schoolbook" w:hAnsi="Century Schoolbook"/>
+        </w:rPr>
+        <w:t xml:space="preserve">sistemas de </w:t>
+      </w:r>
+      <w:r>
+        <w:rPr>
+          <w:rFonts w:ascii="Century Schoolbook" w:hAnsi="Century Schoolbook"/>
+        </w:rPr>
+        <w:t>análisis de sentimientos.</w:t>
+      </w:r>
+    </w:p>
+    <w:p>
+      <w:pPr>
+        <w:jc w:val="both"/>
+        <w:rPr>
+          <w:rFonts w:ascii="Century Schoolbook" w:hAnsi="Century Schoolbook"/>
+        </w:rPr>
+      </w:pPr>
+      <w:r>
+        <w:rPr>
+          <w:rFonts w:ascii="Century Schoolbook" w:hAnsi="Century Schoolbook"/>
+        </w:rPr>
+        <w:t>(OB3</w:t>
+      </w:r>
+      <w:r>
+        <w:rPr>
+          <w:rFonts w:ascii="Century Schoolbook" w:hAnsi="Century Schoolbook"/>
+        </w:rPr>
+        <w:t xml:space="preserve">). </w:t>
+      </w:r>
+      <w:r>
+        <w:rPr>
+          <w:rFonts w:ascii="Century Schoolbook" w:hAnsi="Century Schoolbook"/>
+        </w:rPr>
+        <w:t>D</w:t>
+      </w:r>
+      <w:r>
+        <w:rPr>
+          <w:rFonts w:ascii="Century Schoolbook" w:hAnsi="Century Schoolbook"/>
+        </w:rPr>
+        <w:t>iseñar</w:t>
+      </w:r>
+      <w:r>
+        <w:rPr>
+          <w:rFonts w:ascii="Century Schoolbook" w:hAnsi="Century Schoolbook"/>
+        </w:rPr>
+        <w:t xml:space="preserve"> e implementar</w:t>
+      </w:r>
+      <w:r>
+        <w:rPr>
+          <w:rFonts w:ascii="Century Schoolbook" w:hAnsi="Century Schoolbook"/>
+        </w:rPr>
+        <w:t xml:space="preserve"> </w:t>
+      </w:r>
+      <w:r>
+        <w:rPr>
+          <w:rFonts w:ascii="Century Schoolbook" w:hAnsi="Century Schoolbook"/>
+        </w:rPr>
+        <w:t xml:space="preserve">un sistema de alerta y un sistema de análisis </w:t>
+      </w:r>
+      <w:r>
+        <w:rPr>
+          <w:rFonts w:ascii="Century Schoolbook" w:hAnsi="Century Schoolbook"/>
+        </w:rPr>
+        <w:t xml:space="preserve"> sentimientos con los datos propuestos. </w:t>
       </w:r>
     </w:p>
     <w:p>
@@ -1766,19 +2112,81 @@
         <w:rPr>
           <w:rFonts w:ascii="Century Schoolbook" w:hAnsi="Century Schoolbook"/>
         </w:rPr>
-        <w:t>(OB2</w:t>
-      </w:r>
-      <w:r>
-        <w:rPr>
-          <w:rFonts w:ascii="Century Schoolbook" w:hAnsi="Century Schoolbook"/>
-        </w:rPr>
-        <w:t xml:space="preserve">). </w:t>
-      </w:r>
-      <w:r>
-        <w:rPr>
-          <w:rFonts w:ascii="Century Schoolbook" w:hAnsi="Century Schoolbook"/>
-        </w:rPr>
-        <w:t xml:space="preserve">Analizar metodologías para sistemas de alerta y para </w:t>
+        <w:t>(OB</w:t>
+      </w:r>
+      <w:r>
+        <w:rPr>
+          <w:rFonts w:ascii="Century Schoolbook" w:hAnsi="Century Schoolbook"/>
+        </w:rPr>
+        <w:t>4</w:t>
+      </w:r>
+      <w:r>
+        <w:rPr>
+          <w:rFonts w:ascii="Century Schoolbook" w:hAnsi="Century Schoolbook"/>
+        </w:rPr>
+        <w:t>).</w:t>
+      </w:r>
+      <w:r>
+        <w:rPr>
+          <w:rFonts w:ascii="Century Schoolbook" w:hAnsi="Century Schoolbook"/>
+        </w:rPr>
+        <w:t xml:space="preserve"> </w:t>
+      </w:r>
+      <w:r>
+        <w:rPr>
+          <w:rFonts w:ascii="Century Schoolbook" w:hAnsi="Century Schoolbook"/>
+        </w:rPr>
+        <w:t xml:space="preserve"> </w:t>
+      </w:r>
+      <w:proofErr w:type="gramStart"/>
+      <w:r>
+        <w:rPr>
+          <w:rFonts w:ascii="Century Schoolbook" w:hAnsi="Century Schoolbook"/>
+        </w:rPr>
+        <w:t>Testear ,</w:t>
+      </w:r>
+      <w:proofErr w:type="gramEnd"/>
+      <w:r>
+        <w:rPr>
+          <w:rFonts w:ascii="Century Schoolbook" w:hAnsi="Century Schoolbook"/>
+        </w:rPr>
+        <w:t xml:space="preserve"> v</w:t>
+      </w:r>
+      <w:r>
+        <w:rPr>
+          <w:rFonts w:ascii="Century Schoolbook" w:hAnsi="Century Schoolbook"/>
+        </w:rPr>
+        <w:t xml:space="preserve">alidar </w:t>
+      </w:r>
+      <w:r>
+        <w:rPr>
+          <w:rFonts w:ascii="Century Schoolbook" w:hAnsi="Century Schoolbook"/>
+        </w:rPr>
+        <w:t xml:space="preserve">e </w:t>
+      </w:r>
+      <w:r>
+        <w:rPr>
+          <w:rFonts w:ascii="Century Schoolbook" w:hAnsi="Century Schoolbook"/>
+        </w:rPr>
+        <w:t>i</w:t>
+      </w:r>
+      <w:r>
+        <w:rPr>
+          <w:rFonts w:ascii="Century Schoolbook" w:hAnsi="Century Schoolbook"/>
+        </w:rPr>
+        <w:t>ntegrar en una  herramienta un sistema</w:t>
+      </w:r>
+      <w:r>
+        <w:rPr>
+          <w:rFonts w:ascii="Century Schoolbook" w:hAnsi="Century Schoolbook"/>
+        </w:rPr>
+        <w:t xml:space="preserve"> de alerta y </w:t>
+      </w:r>
+      <w:r>
+        <w:rPr>
+          <w:rFonts w:ascii="Century Schoolbook" w:hAnsi="Century Schoolbook"/>
+        </w:rPr>
+        <w:t xml:space="preserve">un </w:t>
       </w:r>
       <w:r>
         <w:rPr>
@@ -1804,52 +2212,26 @@
         <w:rPr>
           <w:rFonts w:ascii="Century Schoolbook" w:hAnsi="Century Schoolbook"/>
         </w:rPr>
-        <w:t>(OB3</w:t>
-      </w:r>
-      <w:r>
-        <w:rPr>
-          <w:rFonts w:ascii="Century Schoolbook" w:hAnsi="Century Schoolbook"/>
-        </w:rPr>
-        <w:t xml:space="preserve">). </w:t>
-      </w:r>
-      <w:r>
-        <w:rPr>
-          <w:rFonts w:ascii="Century Schoolbook" w:hAnsi="Century Schoolbook"/>
-        </w:rPr>
-        <w:t>Analizar</w:t>
-      </w:r>
-      <w:r>
-        <w:rPr>
-          <w:rFonts w:ascii="Century Schoolbook" w:hAnsi="Century Schoolbook"/>
-        </w:rPr>
-        <w:t xml:space="preserve">, </w:t>
-      </w:r>
-      <w:r>
-        <w:rPr>
-          <w:rFonts w:ascii="Century Schoolbook" w:hAnsi="Century Schoolbook"/>
-        </w:rPr>
-        <w:t>diseñar</w:t>
-      </w:r>
-      <w:r>
-        <w:rPr>
-          <w:rFonts w:ascii="Century Schoolbook" w:hAnsi="Century Schoolbook"/>
-        </w:rPr>
-        <w:t xml:space="preserve"> e implementar</w:t>
-      </w:r>
-      <w:r>
-        <w:rPr>
-          <w:rFonts w:ascii="Century Schoolbook" w:hAnsi="Century Schoolbook"/>
-        </w:rPr>
-        <w:t xml:space="preserve"> sistemas de alerta y de sentimientos con los datos propuestos. </w:t>
-      </w:r>
-    </w:p>
-    <w:p>
-      <w:pPr>
-        <w:jc w:val="both"/>
-        <w:rPr>
-          <w:rFonts w:ascii="Century Schoolbook" w:hAnsi="Century Schoolbook"/>
-        </w:rPr>
-      </w:pPr>
+        <w:t>(OB</w:t>
+      </w:r>
+      <w:r>
+        <w:rPr>
+          <w:rFonts w:ascii="Century Schoolbook" w:hAnsi="Century Schoolbook"/>
+        </w:rPr>
+        <w:t>5</w:t>
+      </w:r>
+      <w:r>
+        <w:rPr>
+          <w:rFonts w:ascii="Century Schoolbook" w:hAnsi="Century Schoolbook"/>
+        </w:rPr>
+        <w:t xml:space="preserve">).  </w:t>
+      </w:r>
+      <w:r>
+        <w:rPr>
+          <w:rFonts w:ascii="Century Schoolbook" w:hAnsi="Century Schoolbook"/>
+        </w:rPr>
+        <w:t>Proponer</w:t>
+      </w:r>
       <w:r>
         <w:rPr>
           <w:rFonts w:ascii="Century Schoolbook" w:hAnsi="Century Schoolbook"/>
@@ -1860,87 +2242,43 @@
         <w:rPr>
           <w:rFonts w:ascii="Century Schoolbook" w:hAnsi="Century Schoolbook"/>
         </w:rPr>
-        <w:t>(OB</w:t>
-      </w:r>
-      <w:r>
-        <w:rPr>
-          <w:rFonts w:ascii="Century Schoolbook" w:hAnsi="Century Schoolbook"/>
-        </w:rPr>
-        <w:t>4</w:t>
-      </w:r>
-      <w:r>
-        <w:rPr>
-          <w:rFonts w:ascii="Century Schoolbook" w:hAnsi="Century Schoolbook"/>
-        </w:rPr>
-        <w:t>).</w:t>
-      </w:r>
-      <w:r>
-        <w:rPr>
-          <w:rFonts w:ascii="Century Schoolbook" w:hAnsi="Century Schoolbook"/>
-        </w:rPr>
-        <w:t xml:space="preserve"> </w:t>
-      </w:r>
-      <w:r>
-        <w:rPr>
-          <w:rFonts w:ascii="Century Schoolbook" w:hAnsi="Century Schoolbook"/>
-        </w:rPr>
-        <w:t xml:space="preserve"> Testear y Validar </w:t>
-      </w:r>
-      <w:r>
-        <w:rPr>
-          <w:rFonts w:ascii="Century Schoolbook" w:hAnsi="Century Schoolbook"/>
-        </w:rPr>
-        <w:t xml:space="preserve"> herramientas para sistemas de alerta y para </w:t>
-      </w:r>
-      <w:r>
-        <w:rPr>
-          <w:rFonts w:ascii="Century Schoolbook" w:hAnsi="Century Schoolbook"/>
-        </w:rPr>
-        <w:t xml:space="preserve">sistemas de </w:t>
-      </w:r>
-      <w:r>
-        <w:rPr>
-          <w:rFonts w:ascii="Century Schoolbook" w:hAnsi="Century Schoolbook"/>
-        </w:rPr>
-        <w:t>análisis de sentimientos.</w:t>
-      </w:r>
-    </w:p>
-    <w:p>
-      <w:pPr>
-        <w:jc w:val="both"/>
-        <w:rPr>
-          <w:rFonts w:ascii="Century Schoolbook" w:hAnsi="Century Schoolbook"/>
-        </w:rPr>
-      </w:pPr>
-      <w:r>
-        <w:rPr>
-          <w:rFonts w:ascii="Century Schoolbook" w:hAnsi="Century Schoolbook"/>
-        </w:rPr>
-        <w:t>(OB</w:t>
-      </w:r>
-      <w:r>
-        <w:rPr>
-          <w:rFonts w:ascii="Century Schoolbook" w:hAnsi="Century Schoolbook"/>
-        </w:rPr>
-        <w:t>5</w:t>
-      </w:r>
-      <w:r>
-        <w:rPr>
-          <w:rFonts w:ascii="Century Schoolbook" w:hAnsi="Century Schoolbook"/>
-        </w:rPr>
-        <w:t xml:space="preserve">).  </w:t>
-      </w:r>
-      <w:r>
-        <w:rPr>
-          <w:rFonts w:ascii="Century Schoolbook" w:hAnsi="Century Schoolbook"/>
-        </w:rPr>
-        <w:t>Realizar c</w:t>
-      </w:r>
-      <w:r>
-        <w:rPr>
-          <w:rFonts w:ascii="Century Schoolbook" w:hAnsi="Century Schoolbook"/>
-        </w:rPr>
-        <w:t>aso de uso para sistemas de alerta y sistemas de análisis de sentimientos.</w:t>
+        <w:t xml:space="preserve">un </w:t>
+      </w:r>
+      <w:r>
+        <w:rPr>
+          <w:rFonts w:ascii="Century Schoolbook" w:hAnsi="Century Schoolbook"/>
+        </w:rPr>
+        <w:t>c</w:t>
+      </w:r>
+      <w:r>
+        <w:rPr>
+          <w:rFonts w:ascii="Century Schoolbook" w:hAnsi="Century Schoolbook"/>
+        </w:rPr>
+        <w:t>aso de uso para</w:t>
+      </w:r>
+      <w:r>
+        <w:rPr>
+          <w:rFonts w:ascii="Century Schoolbook" w:hAnsi="Century Schoolbook"/>
+        </w:rPr>
+        <w:t xml:space="preserve"> la herramienta que integrará un  sistema</w:t>
+      </w:r>
+      <w:r>
+        <w:rPr>
+          <w:rFonts w:ascii="Century Schoolbook" w:hAnsi="Century Schoolbook"/>
+        </w:rPr>
+        <w:t xml:space="preserve"> de alerta y </w:t>
+      </w:r>
+      <w:r>
+        <w:rPr>
+          <w:rFonts w:ascii="Century Schoolbook" w:hAnsi="Century Schoolbook"/>
+        </w:rPr>
+        <w:t>un sistema</w:t>
+      </w:r>
+      <w:r>
+        <w:rPr>
+          <w:rFonts w:ascii="Century Schoolbook" w:hAnsi="Century Schoolbook"/>
+        </w:rPr>
+        <w:t xml:space="preserve"> de análisis de sentimientos.</w:t>
       </w:r>
     </w:p>
     <w:p>
@@ -2561,7 +2899,19 @@
         <w:rPr>
           <w:rFonts w:ascii="Century Schoolbook" w:hAnsi="Century Schoolbook"/>
         </w:rPr>
-        <w:t>(T5). Caso de uso.</w:t>
+        <w:t xml:space="preserve">(T5). </w:t>
+      </w:r>
+      <w:r>
+        <w:rPr>
+          <w:rFonts w:ascii="Century Schoolbook" w:hAnsi="Century Schoolbook"/>
+        </w:rPr>
+        <w:t>Implantación de un c</w:t>
+      </w:r>
+      <w:r>
+        <w:rPr>
+          <w:rFonts w:ascii="Century Schoolbook" w:hAnsi="Century Schoolbook"/>
+        </w:rPr>
+        <w:t>aso de uso.</w:t>
       </w:r>
       <w:r>
         <w:rPr>
@@ -2630,7 +2980,19 @@
         <w:rPr>
           <w:rFonts w:ascii="Century Schoolbook" w:hAnsi="Century Schoolbook"/>
         </w:rPr>
-        <w:t>R5). Proponer un caso de uso para la herramienta propuesta.</w:t>
+        <w:t xml:space="preserve">R5). </w:t>
+      </w:r>
+      <w:r>
+        <w:rPr>
+          <w:rFonts w:ascii="Century Schoolbook" w:hAnsi="Century Schoolbook"/>
+        </w:rPr>
+        <w:t xml:space="preserve">Informe de </w:t>
+      </w:r>
+      <w:r>
+        <w:rPr>
+          <w:rFonts w:ascii="Century Schoolbook" w:hAnsi="Century Schoolbook"/>
+        </w:rPr>
+        <w:t xml:space="preserve"> caso de uso para la herramienta propuesta.</w:t>
       </w:r>
     </w:p>
     <w:p>
@@ -2645,7 +3007,6 @@
           <w:rFonts w:ascii="Century Schoolbook" w:hAnsi="Century Schoolbook"/>
           <w:b/>
         </w:rPr>
-        <w:lastRenderedPageBreak/>
         <w:t xml:space="preserve">Tarea 6. </w:t>
       </w:r>
       <w:r>
@@ -2730,6 +3091,7 @@
           <w:sz w:val="28"/>
           <w:szCs w:val="28"/>
         </w:rPr>
+        <w:lastRenderedPageBreak/>
         <w:t>Plan de Trabajo</w:t>
       </w:r>
     </w:p>
@@ -5083,15 +5445,7 @@
           <w:rFonts w:ascii="Century Schoolbook" w:hAnsi="Century Schoolbook" w:cs="Arial"/>
           <w:shd w:val="clear" w:color="auto" w:fill="FFFFFF"/>
         </w:rPr>
-        <w:t xml:space="preserve">Redes sociales, un mecanismo de impulso del emprendimiento turístico en la provincia Tungurahua, </w:t>
-      </w:r>
-      <w:r>
-        <w:rPr>
-          <w:rFonts w:ascii="Century Schoolbook" w:hAnsi="Century Schoolbook" w:cs="Arial"/>
-          <w:shd w:val="clear" w:color="auto" w:fill="FFFFFF"/>
-        </w:rPr>
-        <w:lastRenderedPageBreak/>
-        <w:t xml:space="preserve">Ecuador/Social </w:t>
+        <w:t xml:space="preserve">Redes sociales, un mecanismo de impulso del emprendimiento turístico en la provincia Tungurahua, Ecuador/Social </w:t>
       </w:r>
       <w:proofErr w:type="spellStart"/>
       <w:r>
@@ -5310,6 +5664,7 @@
           <w:color w:val="222222"/>
           <w:shd w:val="clear" w:color="auto" w:fill="FFFFFF"/>
         </w:rPr>
+        <w:lastRenderedPageBreak/>
         <w:t xml:space="preserve">Jiménez, L., &amp; </w:t>
       </w:r>
       <w:r>
@@ -5492,6 +5847,79 @@
         </w:rPr>
         <w:t>] (</w:t>
       </w:r>
+      <w:r>
+        <w:rPr>
+          <w:rFonts w:ascii="Century Schoolbook" w:hAnsi="Century Schoolbook"/>
+        </w:rPr>
+        <w:t>2010).</w:t>
+      </w:r>
+    </w:p>
+    <w:p>
+      <w:pPr>
+        <w:pStyle w:val="Prrafodelista"/>
+        <w:rPr>
+          <w:rFonts w:ascii="Century Schoolbook" w:hAnsi="Century Schoolbook"/>
+        </w:rPr>
+      </w:pPr>
+    </w:p>
+    <w:p>
+      <w:pPr>
+        <w:pStyle w:val="Prrafodelista"/>
+        <w:numPr>
+          <w:ilvl w:val="0"/>
+          <w:numId w:val="5"/>
+        </w:numPr>
+        <w:rPr>
+          <w:rFonts w:ascii="Century Schoolbook" w:hAnsi="Century Schoolbook"/>
+        </w:rPr>
+      </w:pPr>
+      <w:proofErr w:type="spellStart"/>
+      <w:r>
+        <w:rPr>
+          <w:rFonts w:ascii="Century Schoolbook" w:hAnsi="Century Schoolbook"/>
+        </w:rPr>
+        <w:t>Prato</w:t>
+      </w:r>
+      <w:proofErr w:type="spellEnd"/>
+      <w:r>
+        <w:rPr>
+          <w:rFonts w:ascii="Century Schoolbook" w:hAnsi="Century Schoolbook"/>
+        </w:rPr>
+        <w:t xml:space="preserve">, Laura Beatriz: </w:t>
+      </w:r>
+      <w:r>
+        <w:rPr>
+          <w:rFonts w:ascii="Century Schoolbook" w:hAnsi="Century Schoolbook"/>
+          <w:i/>
+        </w:rPr>
+        <w:t>“Aplicaciones Web 2.0: redes sociales”</w:t>
+      </w:r>
+      <w:r>
+        <w:rPr>
+          <w:rFonts w:ascii="Century Schoolbook" w:hAnsi="Century Schoolbook"/>
+        </w:rPr>
+        <w:t xml:space="preserve"> [987-1727-13-5; 1-4492-7744-6] </w:t>
+      </w:r>
+      <w:r>
+        <w:rPr>
+          <w:rFonts w:ascii="Century Schoolbook" w:hAnsi="Century Schoolbook"/>
+        </w:rPr>
+        <w:t>p.16</w:t>
+      </w:r>
+      <w:proofErr w:type="gramStart"/>
+      <w:r>
+        <w:rPr>
+          <w:rFonts w:ascii="Century Schoolbook" w:hAnsi="Century Schoolbook"/>
+        </w:rPr>
+        <w:t>.</w:t>
+      </w:r>
+      <w:r>
+        <w:rPr>
+          <w:rFonts w:ascii="Century Schoolbook" w:hAnsi="Century Schoolbook"/>
+        </w:rPr>
+        <w:t>(</w:t>
+      </w:r>
+      <w:proofErr w:type="gramEnd"/>
       <w:r>
         <w:rPr>
           <w:rFonts w:ascii="Century Schoolbook" w:hAnsi="Century Schoolbook"/>
@@ -6222,7 +6650,7 @@
             <w:rPr>
               <w:noProof/>
             </w:rPr>
-            <w:t>2</w:t>
+            <w:t>4</w:t>
           </w:r>
         </w:fldSimple>
       </w:p>
@@ -9143,7 +9571,7 @@
 </file>
 
 <file path=customXml/itemProps1.xml><?xml version="1.0" encoding="utf-8"?>
-<ds:datastoreItem xmlns:ds="http://schemas.openxmlformats.org/officeDocument/2006/customXml" ds:itemID="{C4AB0243-5AED-4649-9174-671AAB15741C}">
+<ds:datastoreItem xmlns:ds="http://schemas.openxmlformats.org/officeDocument/2006/customXml" ds:itemID="{49710415-104C-4573-B94D-52097FFCF12D}">
   <ds:schemaRefs>
     <ds:schemaRef ds:uri="http://schemas.openxmlformats.org/officeDocument/2006/bibliography"/>
   </ds:schemaRefs>

</xml_diff>

<commit_message>
Revisando contenido y repasando
</commit_message>
<xml_diff>
--- a/AnteProyecto.docx
+++ b/AnteProyecto.docx
@@ -63,7 +63,43 @@
           <w:sz w:val="28"/>
           <w:szCs w:val="28"/>
         </w:rPr>
-        <w:t xml:space="preserve"> León Baritussio, Constanza Polette.</w:t>
+        <w:t xml:space="preserve"> León </w:t>
+      </w:r>
+      <w:proofErr w:type="spellStart"/>
+      <w:r>
+        <w:rPr>
+          <w:rFonts w:ascii="Century Schoolbook" w:hAnsi="Century Schoolbook"/>
+          <w:sz w:val="28"/>
+          <w:szCs w:val="28"/>
+        </w:rPr>
+        <w:t>Baritussio</w:t>
+      </w:r>
+      <w:proofErr w:type="spellEnd"/>
+      <w:r>
+        <w:rPr>
+          <w:rFonts w:ascii="Century Schoolbook" w:hAnsi="Century Schoolbook"/>
+          <w:sz w:val="28"/>
+          <w:szCs w:val="28"/>
+        </w:rPr>
+        <w:t xml:space="preserve">, Constanza </w:t>
+      </w:r>
+      <w:proofErr w:type="spellStart"/>
+      <w:r>
+        <w:rPr>
+          <w:rFonts w:ascii="Century Schoolbook" w:hAnsi="Century Schoolbook"/>
+          <w:sz w:val="28"/>
+          <w:szCs w:val="28"/>
+        </w:rPr>
+        <w:t>Polette</w:t>
+      </w:r>
+      <w:proofErr w:type="spellEnd"/>
+      <w:r>
+        <w:rPr>
+          <w:rFonts w:ascii="Century Schoolbook" w:hAnsi="Century Schoolbook"/>
+          <w:sz w:val="28"/>
+          <w:szCs w:val="28"/>
+        </w:rPr>
+        <w:t>.</w:t>
       </w:r>
     </w:p>
     <w:p>
@@ -190,7 +226,16 @@
           <w:szCs w:val="28"/>
           <w:lang w:val="es-EC"/>
         </w:rPr>
-        <w:t xml:space="preserve">Integración de sistemas </w:t>
+        <w:t>Integración de sistemas</w:t>
+      </w:r>
+      <w:r>
+        <w:rPr>
+          <w:rFonts w:ascii="Century Schoolbook" w:hAnsi="Century Schoolbook"/>
+          <w:sz w:val="28"/>
+          <w:szCs w:val="28"/>
+          <w:lang w:val="es-EC"/>
+        </w:rPr>
+        <w:t xml:space="preserve"> </w:t>
       </w:r>
       <w:r>
         <w:rPr>
@@ -812,7 +857,21 @@
         <w:rPr>
           <w:rFonts w:ascii="Century Schoolbook" w:hAnsi="Century Schoolbook"/>
         </w:rPr>
-        <w:t>oseen Parques Nacionales con un alto valor natural y cultural que unido al auge de nuevas modalidades turísticas, relacionadas con el medio ambiente y las sostenibilidad hacen que se convierta en el destino principal anualmente [2]</w:t>
+        <w:t xml:space="preserve">oseen Parques Nacionales con un alto valor natural y cultural </w:t>
+      </w:r>
+      <w:proofErr w:type="gramStart"/>
+      <w:r>
+        <w:rPr>
+          <w:rFonts w:ascii="Century Schoolbook" w:hAnsi="Century Schoolbook"/>
+        </w:rPr>
+        <w:t>que</w:t>
+      </w:r>
+      <w:proofErr w:type="gramEnd"/>
+      <w:r>
+        <w:rPr>
+          <w:rFonts w:ascii="Century Schoolbook" w:hAnsi="Century Schoolbook"/>
+        </w:rPr>
+        <w:t xml:space="preserve"> unido al auge de nuevas modalidades turísticas, relacionadas con el medio ambiente y las sostenibilidad hacen que se convierta en el destino principal anualmente [2]</w:t>
       </w:r>
       <w:r>
         <w:rPr>
@@ -1212,30 +1271,8 @@
         <w:rPr>
           <w:rFonts w:ascii="Century Schoolbook" w:hAnsi="Century Schoolbook"/>
         </w:rPr>
-        <w:t xml:space="preserve"> como </w:t>
-      </w:r>
-      <w:proofErr w:type="spellStart"/>
-      <w:r>
-        <w:rPr>
-          <w:rFonts w:ascii="Century Schoolbook" w:hAnsi="Century Schoolbook"/>
-        </w:rPr>
-        <w:t>Linkedin</w:t>
-      </w:r>
-      <w:proofErr w:type="spellEnd"/>
-      <w:r>
-        <w:rPr>
-          <w:rFonts w:ascii="Century Schoolbook" w:hAnsi="Century Schoolbook"/>
-        </w:rPr>
-        <w:t xml:space="preserve">, </w:t>
-      </w:r>
-      <w:proofErr w:type="spellStart"/>
-      <w:r>
-        <w:rPr>
-          <w:rFonts w:ascii="Century Schoolbook" w:hAnsi="Century Schoolbook"/>
-        </w:rPr>
-        <w:t>Instagram</w:t>
-      </w:r>
-      <w:proofErr w:type="spellEnd"/>
+        <w:t xml:space="preserve"> como Linkedin, Instagram</w:t>
+      </w:r>
       <w:r>
         <w:rPr>
           <w:rFonts w:ascii="Century Schoolbook" w:hAnsi="Century Schoolbook"/>
@@ -1246,35 +1283,7 @@
         <w:rPr>
           <w:rFonts w:ascii="Century Schoolbook" w:hAnsi="Century Schoolbook"/>
         </w:rPr>
-        <w:t xml:space="preserve">como  </w:t>
-      </w:r>
-      <w:proofErr w:type="spellStart"/>
-      <w:r>
-        <w:rPr>
-          <w:rFonts w:ascii="Century Schoolbook" w:hAnsi="Century Schoolbook"/>
-        </w:rPr>
-        <w:t>Blogger</w:t>
-      </w:r>
-      <w:proofErr w:type="spellEnd"/>
-      <w:r>
-        <w:rPr>
-          <w:rFonts w:ascii="Century Schoolbook" w:hAnsi="Century Schoolbook"/>
-        </w:rPr>
-        <w:t xml:space="preserve">, </w:t>
-      </w:r>
-      <w:proofErr w:type="spellStart"/>
-      <w:r>
-        <w:rPr>
-          <w:rFonts w:ascii="Century Schoolbook" w:hAnsi="Century Schoolbook"/>
-        </w:rPr>
-        <w:t>Wordpress</w:t>
-      </w:r>
-      <w:proofErr w:type="spellEnd"/>
-      <w:r>
-        <w:rPr>
-          <w:rFonts w:ascii="Century Schoolbook" w:hAnsi="Century Schoolbook"/>
-        </w:rPr>
-        <w:t xml:space="preserve"> </w:t>
+        <w:t xml:space="preserve">como  Blogger, Wordpress </w:t>
       </w:r>
       <w:r>
         <w:rPr>
@@ -1304,16 +1313,8 @@
         <w:rPr>
           <w:rFonts w:ascii="Century Schoolbook" w:hAnsi="Century Schoolbook"/>
         </w:rPr>
-        <w:t xml:space="preserve"> como </w:t>
-      </w:r>
-      <w:proofErr w:type="spellStart"/>
-      <w:r>
-        <w:rPr>
-          <w:rFonts w:ascii="Century Schoolbook" w:hAnsi="Century Schoolbook"/>
-        </w:rPr>
-        <w:t>Wikipedia</w:t>
-      </w:r>
-      <w:proofErr w:type="spellEnd"/>
+        <w:t xml:space="preserve"> como Wikipedia</w:t>
+      </w:r>
       <w:r>
         <w:rPr>
           <w:rFonts w:ascii="Century Schoolbook" w:hAnsi="Century Schoolbook"/>
@@ -1650,7 +1651,7 @@
           <w:color w:val="000000"/>
           <w:shd w:val="clear" w:color="auto" w:fill="FFFFFF"/>
         </w:rPr>
-        <w:t xml:space="preserve"> en</w:t>
+        <w:t xml:space="preserve"> la</w:t>
       </w:r>
       <w:r>
         <w:rPr>
@@ -1658,7 +1659,7 @@
           <w:color w:val="000000"/>
           <w:shd w:val="clear" w:color="auto" w:fill="FFFFFF"/>
         </w:rPr>
-        <w:t xml:space="preserve"> la </w:t>
+        <w:t>s</w:t>
       </w:r>
       <w:r>
         <w:rPr>
@@ -1666,6 +1667,14 @@
           <w:color w:val="000000"/>
           <w:shd w:val="clear" w:color="auto" w:fill="FFFFFF"/>
         </w:rPr>
+        <w:t xml:space="preserve"> </w:t>
+      </w:r>
+      <w:r>
+        <w:rPr>
+          <w:rFonts w:ascii="Century Schoolbook" w:hAnsi="Century Schoolbook" w:cs="Arial"/>
+          <w:color w:val="000000"/>
+          <w:shd w:val="clear" w:color="auto" w:fill="FFFFFF"/>
+        </w:rPr>
         <w:t xml:space="preserve"> red</w:t>
       </w:r>
       <w:r>
@@ -1682,16 +1691,31 @@
           <w:color w:val="000000"/>
           <w:shd w:val="clear" w:color="auto" w:fill="FFFFFF"/>
         </w:rPr>
+        <w:t xml:space="preserve"> social</w:t>
+      </w:r>
+      <w:r>
+        <w:rPr>
+          <w:rFonts w:ascii="Century Schoolbook" w:hAnsi="Century Schoolbook" w:cs="Arial"/>
+          <w:color w:val="000000"/>
+          <w:shd w:val="clear" w:color="auto" w:fill="FFFFFF"/>
+        </w:rPr>
+        <w:t>es</w:t>
+      </w:r>
+      <w:r>
+        <w:rPr>
+          <w:rFonts w:ascii="Century Schoolbook" w:hAnsi="Century Schoolbook" w:cs="Arial"/>
+          <w:color w:val="000000"/>
+          <w:shd w:val="clear" w:color="auto" w:fill="FFFFFF"/>
+        </w:rPr>
         <w:t xml:space="preserve"> </w:t>
       </w:r>
-      <w:proofErr w:type="gramStart"/>
       <w:r>
         <w:rPr>
           <w:rFonts w:ascii="Century Schoolbook" w:hAnsi="Century Schoolbook" w:cs="Arial"/>
           <w:color w:val="000000"/>
           <w:shd w:val="clear" w:color="auto" w:fill="FFFFFF"/>
         </w:rPr>
-        <w:t>social</w:t>
+        <w:t>[6</w:t>
       </w:r>
       <w:r>
         <w:rPr>
@@ -1699,7 +1723,7 @@
           <w:color w:val="000000"/>
           <w:shd w:val="clear" w:color="auto" w:fill="FFFFFF"/>
         </w:rPr>
-        <w:t>es</w:t>
+        <w:t>-</w:t>
       </w:r>
       <w:r>
         <w:rPr>
@@ -1707,80 +1731,7 @@
           <w:color w:val="000000"/>
           <w:shd w:val="clear" w:color="auto" w:fill="FFFFFF"/>
         </w:rPr>
-        <w:t>[</w:t>
-      </w:r>
-      <w:proofErr w:type="gramEnd"/>
-      <w:r>
-        <w:rPr>
-          <w:rFonts w:ascii="Century Schoolbook" w:hAnsi="Century Schoolbook" w:cs="Arial"/>
-          <w:color w:val="000000"/>
-          <w:shd w:val="clear" w:color="auto" w:fill="FFFFFF"/>
-        </w:rPr>
-        <w:t>6</w:t>
-      </w:r>
-      <w:r>
-        <w:rPr>
-          <w:rFonts w:ascii="Century Schoolbook" w:hAnsi="Century Schoolbook" w:cs="Arial"/>
-          <w:color w:val="000000"/>
-          <w:shd w:val="clear" w:color="auto" w:fill="FFFFFF"/>
-        </w:rPr>
-        <w:t>]</w:t>
-      </w:r>
-      <w:r>
-        <w:rPr>
-          <w:rFonts w:ascii="Century Schoolbook" w:hAnsi="Century Schoolbook" w:cs="Arial"/>
-          <w:color w:val="000000"/>
-          <w:shd w:val="clear" w:color="auto" w:fill="FFFFFF"/>
-        </w:rPr>
-        <w:t xml:space="preserve">, </w:t>
-      </w:r>
-      <w:r>
-        <w:rPr>
-          <w:rFonts w:ascii="Century Schoolbook" w:hAnsi="Century Schoolbook" w:cs="Arial"/>
-          <w:color w:val="000000"/>
-          <w:shd w:val="clear" w:color="auto" w:fill="FFFFFF"/>
-        </w:rPr>
-        <w:t>[6</w:t>
-      </w:r>
-      <w:r>
-        <w:rPr>
-          <w:rFonts w:ascii="Century Schoolbook" w:hAnsi="Century Schoolbook" w:cs="Arial"/>
-          <w:color w:val="000000"/>
-          <w:shd w:val="clear" w:color="auto" w:fill="FFFFFF"/>
-        </w:rPr>
-        <w:t>]</w:t>
-      </w:r>
-      <w:r>
-        <w:rPr>
-          <w:rFonts w:ascii="Century Schoolbook" w:hAnsi="Century Schoolbook" w:cs="Arial"/>
-          <w:color w:val="000000"/>
-          <w:shd w:val="clear" w:color="auto" w:fill="FFFFFF"/>
-        </w:rPr>
-        <w:t xml:space="preserve">, </w:t>
-      </w:r>
-      <w:r>
-        <w:rPr>
-          <w:rFonts w:ascii="Century Schoolbook" w:hAnsi="Century Schoolbook" w:cs="Arial"/>
-          <w:color w:val="000000"/>
-          <w:shd w:val="clear" w:color="auto" w:fill="FFFFFF"/>
-        </w:rPr>
-        <w:t>[7</w:t>
-      </w:r>
-      <w:r>
-        <w:rPr>
-          <w:rFonts w:ascii="Century Schoolbook" w:hAnsi="Century Schoolbook" w:cs="Arial"/>
-          <w:color w:val="000000"/>
-          <w:shd w:val="clear" w:color="auto" w:fill="FFFFFF"/>
-        </w:rPr>
-        <w:t>]</w:t>
-      </w:r>
-      <w:r>
-        <w:rPr>
-          <w:rFonts w:ascii="Century Schoolbook" w:hAnsi="Century Schoolbook" w:cs="Arial"/>
-          <w:color w:val="000000"/>
-          <w:shd w:val="clear" w:color="auto" w:fill="FFFFFF"/>
-        </w:rPr>
-        <w:t>, [8</w:t>
+        <w:t>9</w:t>
       </w:r>
       <w:r>
         <w:rPr>
@@ -1843,13 +1794,19 @@
         <w:rPr>
           <w:rFonts w:ascii="Century Schoolbook" w:hAnsi="Century Schoolbook"/>
         </w:rPr>
-        <w:t>Para nuestro</w:t>
-      </w:r>
-      <w:r>
-        <w:rPr>
-          <w:rFonts w:ascii="Century Schoolbook" w:hAnsi="Century Schoolbook"/>
-        </w:rPr>
-        <w:t xml:space="preserve"> proyecto, también trabajaremos con la</w:t>
+        <w:t xml:space="preserve">En </w:t>
+      </w:r>
+      <w:r>
+        <w:rPr>
+          <w:rFonts w:ascii="Century Schoolbook" w:hAnsi="Century Schoolbook"/>
+        </w:rPr>
+        <w:t xml:space="preserve"> nuestro</w:t>
+      </w:r>
+      <w:r>
+        <w:rPr>
+          <w:rFonts w:ascii="Century Schoolbook" w:hAnsi="Century Schoolbook"/>
+        </w:rPr>
+        <w:t xml:space="preserve"> proyecto, trabajaremos con la</w:t>
       </w:r>
       <w:r>
         <w:rPr>
@@ -1915,7 +1872,13 @@
         <w:rPr>
           <w:rFonts w:ascii="Century Schoolbook" w:hAnsi="Century Schoolbook"/>
         </w:rPr>
-        <w:t>orientada en el</w:t>
+        <w:t xml:space="preserve">orientada </w:t>
+      </w:r>
+      <w:r>
+        <w:rPr>
+          <w:rFonts w:ascii="Century Schoolbook" w:hAnsi="Century Schoolbook"/>
+        </w:rPr>
+        <w:t>al</w:t>
       </w:r>
       <w:r>
         <w:rPr>
@@ -2085,7 +2048,19 @@
         <w:rPr>
           <w:rFonts w:ascii="Century Schoolbook" w:hAnsi="Century Schoolbook"/>
         </w:rPr>
-        <w:t xml:space="preserve">un sistema de alerta y un sistema de análisis </w:t>
+        <w:t>un</w:t>
+      </w:r>
+      <w:r>
+        <w:rPr>
+          <w:rFonts w:ascii="Century Schoolbook" w:hAnsi="Century Schoolbook"/>
+        </w:rPr>
+        <w:t xml:space="preserve"> </w:t>
+      </w:r>
+      <w:r>
+        <w:rPr>
+          <w:rFonts w:ascii="Century Schoolbook" w:hAnsi="Century Schoolbook"/>
+        </w:rPr>
+        <w:t xml:space="preserve"> sistema de alerta y un sistema de análisis </w:t>
       </w:r>
       <w:r>
         <w:rPr>
@@ -2136,16 +2111,14 @@
         <w:rPr>
           <w:rFonts w:ascii="Century Schoolbook" w:hAnsi="Century Schoolbook"/>
         </w:rPr>
-        <w:t xml:space="preserve"> </w:t>
-      </w:r>
-      <w:proofErr w:type="gramStart"/>
-      <w:r>
-        <w:rPr>
-          <w:rFonts w:ascii="Century Schoolbook" w:hAnsi="Century Schoolbook"/>
-        </w:rPr>
-        <w:t>Testear ,</w:t>
-      </w:r>
-      <w:proofErr w:type="gramEnd"/>
+        <w:t xml:space="preserve"> Testear</w:t>
+      </w:r>
+      <w:r>
+        <w:rPr>
+          <w:rFonts w:ascii="Century Schoolbook" w:hAnsi="Century Schoolbook"/>
+        </w:rPr>
+        <w:t>,</w:t>
+      </w:r>
       <w:r>
         <w:rPr>
           <w:rFonts w:ascii="Century Schoolbook" w:hAnsi="Century Schoolbook"/>
@@ -2174,7 +2147,31 @@
         <w:rPr>
           <w:rFonts w:ascii="Century Schoolbook" w:hAnsi="Century Schoolbook"/>
         </w:rPr>
-        <w:t>ntegrar en una  herramienta un sistema</w:t>
+        <w:t xml:space="preserve">ntegrar en una  </w:t>
+      </w:r>
+      <w:r>
+        <w:rPr>
+          <w:rFonts w:ascii="Century Schoolbook" w:hAnsi="Century Schoolbook"/>
+        </w:rPr>
+        <w:t xml:space="preserve">sola </w:t>
+      </w:r>
+      <w:r>
+        <w:rPr>
+          <w:rFonts w:ascii="Century Schoolbook" w:hAnsi="Century Schoolbook"/>
+        </w:rPr>
+        <w:t>herramienta</w:t>
+      </w:r>
+      <w:r>
+        <w:rPr>
+          <w:rFonts w:ascii="Century Schoolbook" w:hAnsi="Century Schoolbook"/>
+        </w:rPr>
+        <w:t>,</w:t>
+      </w:r>
+      <w:r>
+        <w:rPr>
+          <w:rFonts w:ascii="Century Schoolbook" w:hAnsi="Century Schoolbook"/>
+        </w:rPr>
+        <w:t xml:space="preserve"> un sistema</w:t>
       </w:r>
       <w:r>
         <w:rPr>
@@ -2192,7 +2189,13 @@
         <w:rPr>
           <w:rFonts w:ascii="Century Schoolbook" w:hAnsi="Century Schoolbook"/>
         </w:rPr>
-        <w:t xml:space="preserve">sistemas de </w:t>
+        <w:t>sistema</w:t>
+      </w:r>
+      <w:r>
+        <w:rPr>
+          <w:rFonts w:ascii="Century Schoolbook" w:hAnsi="Century Schoolbook"/>
+        </w:rPr>
+        <w:t xml:space="preserve"> de </w:t>
       </w:r>
       <w:r>
         <w:rPr>
@@ -2260,7 +2263,19 @@
         <w:rPr>
           <w:rFonts w:ascii="Century Schoolbook" w:hAnsi="Century Schoolbook"/>
         </w:rPr>
-        <w:t xml:space="preserve"> la herramienta que integrará un  sistema</w:t>
+        <w:t xml:space="preserve"> la herramienta que </w:t>
+      </w:r>
+      <w:r>
+        <w:rPr>
+          <w:rFonts w:ascii="Century Schoolbook" w:hAnsi="Century Schoolbook"/>
+        </w:rPr>
+        <w:t>tendrá integrada</w:t>
+      </w:r>
+      <w:r>
+        <w:rPr>
+          <w:rFonts w:ascii="Century Schoolbook" w:hAnsi="Century Schoolbook"/>
+        </w:rPr>
+        <w:t xml:space="preserve"> un  sistema</w:t>
       </w:r>
       <w:r>
         <w:rPr>
@@ -2292,13 +2307,19 @@
         <w:rPr>
           <w:rFonts w:ascii="Century Schoolbook" w:hAnsi="Century Schoolbook"/>
         </w:rPr>
+        <w:t xml:space="preserve"> </w:t>
+      </w:r>
+      <w:r>
+        <w:rPr>
+          <w:rFonts w:ascii="Century Schoolbook" w:hAnsi="Century Schoolbook"/>
+        </w:rPr>
         <w:t>(OB</w:t>
       </w:r>
       <w:r>
         <w:rPr>
           <w:rFonts w:ascii="Century Schoolbook" w:hAnsi="Century Schoolbook"/>
         </w:rPr>
-        <w:t>6</w:t>
+        <w:t>7</w:t>
       </w:r>
       <w:r>
         <w:rPr>
@@ -2318,14 +2339,6 @@
         </w:rPr>
         <w:t>Elaborar documentación técnica.</w:t>
       </w:r>
-    </w:p>
-    <w:p>
-      <w:pPr>
-        <w:jc w:val="both"/>
-        <w:rPr>
-          <w:rFonts w:ascii="Century Schoolbook" w:hAnsi="Century Schoolbook"/>
-        </w:rPr>
-      </w:pPr>
     </w:p>
     <w:p>
       <w:pPr>
@@ -2417,6 +2430,24 @@
         </w:rPr>
         <w:t xml:space="preserve"> (OB1).</w:t>
       </w:r>
+      <w:r>
+        <w:rPr>
+          <w:rFonts w:ascii="Century Schoolbook" w:hAnsi="Century Schoolbook"/>
+        </w:rPr>
+        <w:t xml:space="preserve"> Semanas</w:t>
+      </w:r>
+      <w:r>
+        <w:rPr>
+          <w:rFonts w:ascii="Century Schoolbook" w:hAnsi="Century Schoolbook"/>
+        </w:rPr>
+        <w:t xml:space="preserve"> </w:t>
+      </w:r>
+      <w:r>
+        <w:rPr>
+          <w:rFonts w:ascii="Century Schoolbook" w:hAnsi="Century Schoolbook"/>
+        </w:rPr>
+        <w:t>(1-3).</w:t>
+      </w:r>
     </w:p>
     <w:p>
       <w:pPr>
@@ -2476,13 +2507,43 @@
         <w:rPr>
           <w:rFonts w:ascii="Century Schoolbook" w:hAnsi="Century Schoolbook"/>
         </w:rPr>
-        <w:t xml:space="preserve"> metodologías para sistemas de alerta y para </w:t>
-      </w:r>
-      <w:r>
-        <w:rPr>
-          <w:rFonts w:ascii="Century Schoolbook" w:hAnsi="Century Schoolbook"/>
-        </w:rPr>
-        <w:t xml:space="preserve">sistemas de </w:t>
+        <w:t xml:space="preserve"> metodologías</w:t>
+      </w:r>
+      <w:r>
+        <w:rPr>
+          <w:rFonts w:ascii="Century Schoolbook" w:hAnsi="Century Schoolbook"/>
+        </w:rPr>
+        <w:t xml:space="preserve"> </w:t>
+      </w:r>
+      <w:r>
+        <w:rPr>
+          <w:rFonts w:ascii="Century Schoolbook" w:hAnsi="Century Schoolbook"/>
+        </w:rPr>
+        <w:t xml:space="preserve"> para</w:t>
+      </w:r>
+      <w:r>
+        <w:rPr>
+          <w:rFonts w:ascii="Century Schoolbook" w:hAnsi="Century Schoolbook"/>
+        </w:rPr>
+        <w:t xml:space="preserve"> construir un  sistema</w:t>
+      </w:r>
+      <w:r>
+        <w:rPr>
+          <w:rFonts w:ascii="Century Schoolbook" w:hAnsi="Century Schoolbook"/>
+        </w:rPr>
+        <w:t xml:space="preserve"> de alerta y </w:t>
+      </w:r>
+      <w:r>
+        <w:rPr>
+          <w:rFonts w:ascii="Century Schoolbook" w:hAnsi="Century Schoolbook"/>
+        </w:rPr>
+        <w:t>un sistema</w:t>
+      </w:r>
+      <w:r>
+        <w:rPr>
+          <w:rFonts w:ascii="Century Schoolbook" w:hAnsi="Century Schoolbook"/>
+        </w:rPr>
+        <w:t xml:space="preserve"> de </w:t>
       </w:r>
       <w:r>
         <w:rPr>
@@ -2520,6 +2581,12 @@
           <w:rFonts w:ascii="Century Schoolbook" w:hAnsi="Century Schoolbook"/>
         </w:rPr>
         <w:t>(OB2).</w:t>
+      </w:r>
+      <w:r>
+        <w:rPr>
+          <w:rFonts w:ascii="Century Schoolbook" w:hAnsi="Century Schoolbook"/>
+        </w:rPr>
+        <w:t xml:space="preserve"> Semanas (2-3).</w:t>
       </w:r>
     </w:p>
     <w:p>
@@ -2577,13 +2644,19 @@
         <w:rPr>
           <w:rFonts w:ascii="Century Schoolbook" w:hAnsi="Century Schoolbook"/>
         </w:rPr>
-        <w:t>ue se trabajará</w:t>
-      </w:r>
-      <w:r>
-        <w:rPr>
-          <w:rFonts w:ascii="Century Schoolbook" w:hAnsi="Century Schoolbook"/>
-        </w:rPr>
-        <w:t xml:space="preserve"> para la elaboración del proyecto</w:t>
+        <w:t xml:space="preserve">ue mejor se adapten </w:t>
+      </w:r>
+      <w:r>
+        <w:rPr>
+          <w:rFonts w:ascii="Century Schoolbook" w:hAnsi="Century Schoolbook"/>
+        </w:rPr>
+        <w:t xml:space="preserve">para la </w:t>
+      </w:r>
+      <w:r>
+        <w:rPr>
+          <w:rFonts w:ascii="Century Schoolbook" w:hAnsi="Century Schoolbook"/>
+        </w:rPr>
+        <w:t>elaboración de la herramienta</w:t>
       </w:r>
       <w:r>
         <w:rPr>
@@ -2634,13 +2707,37 @@
         <w:rPr>
           <w:rFonts w:ascii="Century Schoolbook" w:hAnsi="Century Schoolbook"/>
         </w:rPr>
-        <w:t xml:space="preserve"> e implementación de una herramienta para</w:t>
-      </w:r>
-      <w:r>
-        <w:rPr>
-          <w:rFonts w:ascii="Century Schoolbook" w:hAnsi="Century Schoolbook"/>
-        </w:rPr>
-        <w:t xml:space="preserve"> sistemas de alerta y de sistemas de análisis de sentimientos</w:t>
+        <w:t xml:space="preserve"> e implementación de </w:t>
+      </w:r>
+      <w:r>
+        <w:rPr>
+          <w:rFonts w:ascii="Century Schoolbook" w:hAnsi="Century Schoolbook"/>
+        </w:rPr>
+        <w:t xml:space="preserve">un </w:t>
+      </w:r>
+      <w:r>
+        <w:rPr>
+          <w:rFonts w:ascii="Century Schoolbook" w:hAnsi="Century Schoolbook"/>
+        </w:rPr>
+        <w:t>s</w:t>
+      </w:r>
+      <w:r>
+        <w:rPr>
+          <w:rFonts w:ascii="Century Schoolbook" w:hAnsi="Century Schoolbook"/>
+        </w:rPr>
+        <w:t>istema</w:t>
+      </w:r>
+      <w:r>
+        <w:rPr>
+          <w:rFonts w:ascii="Century Schoolbook" w:hAnsi="Century Schoolbook"/>
+        </w:rPr>
+        <w:t xml:space="preserve"> de alerta y de un sistema </w:t>
+      </w:r>
+      <w:r>
+        <w:rPr>
+          <w:rFonts w:ascii="Century Schoolbook" w:hAnsi="Century Schoolbook"/>
+        </w:rPr>
+        <w:t>de análisis de sentimientos</w:t>
       </w:r>
       <w:r>
         <w:rPr>
@@ -2672,6 +2769,12 @@
           <w:rFonts w:ascii="Century Schoolbook" w:hAnsi="Century Schoolbook"/>
         </w:rPr>
         <w:t>).</w:t>
+      </w:r>
+      <w:r>
+        <w:rPr>
+          <w:rFonts w:ascii="Century Schoolbook" w:hAnsi="Century Schoolbook"/>
+        </w:rPr>
+        <w:t xml:space="preserve"> Semanas (3-6).</w:t>
       </w:r>
     </w:p>
     <w:p>
@@ -2711,7 +2814,19 @@
         <w:rPr>
           <w:rFonts w:ascii="Century Schoolbook" w:hAnsi="Century Schoolbook"/>
         </w:rPr>
-        <w:t>Implementar una herramienta para sistemas de alerta y otra para análisis de sentimientos</w:t>
+        <w:t xml:space="preserve">Implementar </w:t>
+      </w:r>
+      <w:r>
+        <w:rPr>
+          <w:rFonts w:ascii="Century Schoolbook" w:hAnsi="Century Schoolbook"/>
+        </w:rPr>
+        <w:t xml:space="preserve">un  sistema de alerta y un sistema </w:t>
+      </w:r>
+      <w:r>
+        <w:rPr>
+          <w:rFonts w:ascii="Century Schoolbook" w:hAnsi="Century Schoolbook"/>
+        </w:rPr>
+        <w:t xml:space="preserve"> análisis de sentimientos</w:t>
       </w:r>
       <w:r>
         <w:rPr>
@@ -2757,19 +2872,37 @@
         <w:rPr>
           <w:rFonts w:ascii="Century Schoolbook" w:hAnsi="Century Schoolbook"/>
         </w:rPr>
-        <w:t xml:space="preserve"> Testeo </w:t>
-      </w:r>
-      <w:r>
-        <w:rPr>
-          <w:rFonts w:ascii="Century Schoolbook" w:hAnsi="Century Schoolbook"/>
-        </w:rPr>
-        <w:t xml:space="preserve"> y validación </w:t>
-      </w:r>
-      <w:r>
-        <w:rPr>
-          <w:rFonts w:ascii="Century Schoolbook" w:hAnsi="Century Schoolbook"/>
-        </w:rPr>
-        <w:t>de herramientas para sistemas de alerta y para análisis de sentimientos</w:t>
+        <w:t xml:space="preserve"> Testeo,</w:t>
+      </w:r>
+      <w:r>
+        <w:rPr>
+          <w:rFonts w:ascii="Century Schoolbook" w:hAnsi="Century Schoolbook"/>
+        </w:rPr>
+        <w:t xml:space="preserve"> validación </w:t>
+      </w:r>
+      <w:r>
+        <w:rPr>
+          <w:rFonts w:ascii="Century Schoolbook" w:hAnsi="Century Schoolbook"/>
+        </w:rPr>
+        <w:t xml:space="preserve"> e integración en una sola  herramienta de un sistema</w:t>
+      </w:r>
+      <w:r>
+        <w:rPr>
+          <w:rFonts w:ascii="Century Schoolbook" w:hAnsi="Century Schoolbook"/>
+        </w:rPr>
+        <w:t xml:space="preserve"> de alerta </w:t>
+      </w:r>
+      <w:r>
+        <w:rPr>
+          <w:rFonts w:ascii="Century Schoolbook" w:hAnsi="Century Schoolbook"/>
+        </w:rPr>
+        <w:t xml:space="preserve">y un sistema de </w:t>
+      </w:r>
+      <w:r>
+        <w:rPr>
+          <w:rFonts w:ascii="Century Schoolbook" w:hAnsi="Century Schoolbook"/>
+        </w:rPr>
+        <w:t xml:space="preserve"> análisis de sentimientos</w:t>
       </w:r>
       <w:r>
         <w:rPr>
@@ -2808,6 +2941,12 @@
           <w:rFonts w:ascii="Century Schoolbook" w:hAnsi="Century Schoolbook"/>
         </w:rPr>
         <w:t>).</w:t>
+      </w:r>
+      <w:r>
+        <w:rPr>
+          <w:rFonts w:ascii="Century Schoolbook" w:hAnsi="Century Schoolbook"/>
+        </w:rPr>
+        <w:t xml:space="preserve"> Semanas (5-14).</w:t>
       </w:r>
     </w:p>
     <w:p>
@@ -2847,31 +2986,43 @@
         <w:rPr>
           <w:rFonts w:ascii="Century Schoolbook" w:hAnsi="Century Schoolbook"/>
         </w:rPr>
-        <w:t xml:space="preserve"> Obtención de</w:t>
-      </w:r>
-      <w:r>
-        <w:rPr>
-          <w:rFonts w:ascii="Century Schoolbook" w:hAnsi="Century Schoolbook"/>
-        </w:rPr>
-        <w:t xml:space="preserve"> una herramienta valida mediante</w:t>
+        <w:t xml:space="preserve"> Obtención </w:t>
+      </w:r>
+      <w:r>
+        <w:rPr>
+          <w:rFonts w:ascii="Century Schoolbook" w:hAnsi="Century Schoolbook"/>
+        </w:rPr>
+        <w:t xml:space="preserve"> de</w:t>
+      </w:r>
+      <w:r>
+        <w:rPr>
+          <w:rFonts w:ascii="Century Schoolbook" w:hAnsi="Century Schoolbook"/>
+        </w:rPr>
+        <w:t xml:space="preserve"> una </w:t>
+      </w:r>
+      <w:r>
+        <w:rPr>
+          <w:rFonts w:ascii="Century Schoolbook" w:hAnsi="Century Schoolbook"/>
+        </w:rPr>
+        <w:t>herramienta  vá</w:t>
+      </w:r>
+      <w:r>
+        <w:rPr>
+          <w:rFonts w:ascii="Century Schoolbook" w:hAnsi="Century Schoolbook"/>
+        </w:rPr>
+        <w:t>lida</w:t>
+      </w:r>
+      <w:r>
+        <w:rPr>
+          <w:rFonts w:ascii="Century Schoolbook" w:hAnsi="Century Schoolbook"/>
+        </w:rPr>
+        <w:t>, que integre los dos sistemas construidos, el sistema de alerta y el sistema de análisis de sentimientos.</w:t>
       </w:r>
       <w:r>
         <w:rPr>
           <w:rFonts w:ascii="Century Schoolbook" w:hAnsi="Century Schoolbook"/>
         </w:rPr>
         <w:t xml:space="preserve"> </w:t>
-      </w:r>
-      <w:r>
-        <w:rPr>
-          <w:rFonts w:ascii="Century Schoolbook" w:hAnsi="Century Schoolbook"/>
-        </w:rPr>
-        <w:t>pruebas para certificar que la misma funciona</w:t>
-      </w:r>
-      <w:r>
-        <w:rPr>
-          <w:rFonts w:ascii="Century Schoolbook" w:hAnsi="Century Schoolbook"/>
-        </w:rPr>
-        <w:t xml:space="preserve"> correctamente.</w:t>
       </w:r>
     </w:p>
     <w:p>
@@ -2946,6 +3097,12 @@
         </w:rPr>
         <w:t>).</w:t>
       </w:r>
+      <w:r>
+        <w:rPr>
+          <w:rFonts w:ascii="Century Schoolbook" w:hAnsi="Century Schoolbook"/>
+        </w:rPr>
+        <w:t xml:space="preserve"> Semanas (8-10)</w:t>
+      </w:r>
     </w:p>
     <w:p>
       <w:pPr>
@@ -2980,7 +3137,13 @@
         <w:rPr>
           <w:rFonts w:ascii="Century Schoolbook" w:hAnsi="Century Schoolbook"/>
         </w:rPr>
-        <w:t xml:space="preserve">R5). </w:t>
+        <w:t>R6</w:t>
+      </w:r>
+      <w:r>
+        <w:rPr>
+          <w:rFonts w:ascii="Century Schoolbook" w:hAnsi="Century Schoolbook"/>
+        </w:rPr>
+        <w:t xml:space="preserve">). </w:t>
       </w:r>
       <w:r>
         <w:rPr>
@@ -2992,7 +3155,13 @@
         <w:rPr>
           <w:rFonts w:ascii="Century Schoolbook" w:hAnsi="Century Schoolbook"/>
         </w:rPr>
-        <w:t xml:space="preserve"> caso de uso para la herramienta propuesta.</w:t>
+        <w:t>un caso de uso para el sistema de integración propuesto</w:t>
+      </w:r>
+      <w:r>
+        <w:rPr>
+          <w:rFonts w:ascii="Century Schoolbook" w:hAnsi="Century Schoolbook"/>
+        </w:rPr>
+        <w:t>.</w:t>
       </w:r>
     </w:p>
     <w:p>
@@ -3013,7 +3182,25 @@
         <w:rPr>
           <w:rFonts w:ascii="Century Schoolbook" w:hAnsi="Century Schoolbook"/>
         </w:rPr>
-        <w:t>(T6). Elaboración de la documentación técnica.</w:t>
+        <w:t>(T6</w:t>
+      </w:r>
+      <w:r>
+        <w:rPr>
+          <w:rFonts w:ascii="Century Schoolbook" w:hAnsi="Century Schoolbook"/>
+        </w:rPr>
+        <w:t xml:space="preserve">). Elaboración de la </w:t>
+      </w:r>
+      <w:r>
+        <w:rPr>
+          <w:rFonts w:ascii="Century Schoolbook" w:hAnsi="Century Schoolbook"/>
+        </w:rPr>
+        <w:t>memoria del proyecto</w:t>
+      </w:r>
+      <w:r>
+        <w:rPr>
+          <w:rFonts w:ascii="Century Schoolbook" w:hAnsi="Century Schoolbook"/>
+        </w:rPr>
+        <w:t>.</w:t>
       </w:r>
       <w:r>
         <w:rPr>
@@ -3047,6 +3234,12 @@
           <w:rFonts w:ascii="Century Schoolbook" w:hAnsi="Century Schoolbook"/>
         </w:rPr>
         <w:t>).</w:t>
+      </w:r>
+      <w:r>
+        <w:rPr>
+          <w:rFonts w:ascii="Century Schoolbook" w:hAnsi="Century Schoolbook"/>
+        </w:rPr>
+        <w:t xml:space="preserve"> Semanas (2-16).</w:t>
       </w:r>
     </w:p>
     <w:p>
@@ -3061,13 +3254,20 @@
           <w:rFonts w:ascii="Century Schoolbook" w:hAnsi="Century Schoolbook"/>
           <w:b/>
         </w:rPr>
+        <w:lastRenderedPageBreak/>
         <w:t xml:space="preserve">Resultados. </w:t>
       </w:r>
       <w:r>
         <w:rPr>
           <w:rFonts w:ascii="Century Schoolbook" w:hAnsi="Century Schoolbook"/>
         </w:rPr>
-        <w:t>(R6). Obtención de la memoria del proyecto.</w:t>
+        <w:t>(R6</w:t>
+      </w:r>
+      <w:r>
+        <w:rPr>
+          <w:rFonts w:ascii="Century Schoolbook" w:hAnsi="Century Schoolbook"/>
+        </w:rPr>
+        <w:t>). Obtención de la memoria del proyecto.</w:t>
       </w:r>
     </w:p>
     <w:p>
@@ -3091,7 +3291,6 @@
           <w:sz w:val="28"/>
           <w:szCs w:val="28"/>
         </w:rPr>
-        <w:lastRenderedPageBreak/>
         <w:t>Plan de Trabajo</w:t>
       </w:r>
     </w:p>
@@ -3106,7 +3305,7 @@
         <w:rPr>
           <w:rFonts w:ascii="Century Schoolbook" w:hAnsi="Century Schoolbook"/>
         </w:rPr>
-        <w:t>Este plan tiene como objetivo, plasmar la distribución de las distintas tareas ejecutadas durante la implementación del proyecto, en las dieciséis semanas de duración.</w:t>
+        <w:t>Este plan tiene como objetivo, plasmar la distribución de las distintas tareas ejecutadas durante la implementación del proyecto.</w:t>
       </w:r>
       <w:r>
         <w:rPr>
@@ -4706,7 +4905,7 @@
         <w:tc>
           <w:tcPr>
             <w:tcW w:w="471" w:type="dxa"/>
-            <w:shd w:val="clear" w:color="auto" w:fill="B2A1C7" w:themeFill="accent4" w:themeFillTint="99"/>
+            <w:shd w:val="clear" w:color="auto" w:fill="auto"/>
           </w:tcPr>
           <w:p>
             <w:pPr>
@@ -6104,13 +6303,41 @@
         <w:rPr>
           <w:rFonts w:ascii="Century Schoolbook" w:hAnsi="Century Schoolbook"/>
         </w:rPr>
-        <w:t xml:space="preserve"> Lagos-Ortiz, Katty, Luna-Aveiga, Harry, Rodríguez-García, Miguel </w:t>
+        <w:t xml:space="preserve"> Lagos-Ortiz, </w:t>
       </w:r>
       <w:proofErr w:type="spellStart"/>
       <w:r>
         <w:rPr>
           <w:rFonts w:ascii="Century Schoolbook" w:hAnsi="Century Schoolbook"/>
         </w:rPr>
+        <w:t>Katty</w:t>
+      </w:r>
+      <w:proofErr w:type="spellEnd"/>
+      <w:r>
+        <w:rPr>
+          <w:rFonts w:ascii="Century Schoolbook" w:hAnsi="Century Schoolbook"/>
+        </w:rPr>
+        <w:t>, Luna-</w:t>
+      </w:r>
+      <w:proofErr w:type="spellStart"/>
+      <w:r>
+        <w:rPr>
+          <w:rFonts w:ascii="Century Schoolbook" w:hAnsi="Century Schoolbook"/>
+        </w:rPr>
+        <w:t>Aveiga</w:t>
+      </w:r>
+      <w:proofErr w:type="spellEnd"/>
+      <w:r>
+        <w:rPr>
+          <w:rFonts w:ascii="Century Schoolbook" w:hAnsi="Century Schoolbook"/>
+        </w:rPr>
+        <w:t xml:space="preserve">, Harry, Rodríguez-García, Miguel </w:t>
+      </w:r>
+      <w:proofErr w:type="spellStart"/>
+      <w:r>
+        <w:rPr>
+          <w:rFonts w:ascii="Century Schoolbook" w:hAnsi="Century Schoolbook"/>
+        </w:rPr>
         <w:t>Angel</w:t>
       </w:r>
       <w:proofErr w:type="spellEnd"/>
@@ -6139,15 +6366,136 @@
           <w:rFonts w:ascii="Century Schoolbook" w:hAnsi="Century Schoolbook"/>
           <w:i/>
         </w:rPr>
-        <w:t>“ Sentiment</w:t>
-      </w:r>
+        <w:t xml:space="preserve">“ </w:t>
+      </w:r>
+      <w:proofErr w:type="spellStart"/>
+      <w:r>
+        <w:rPr>
+          <w:rFonts w:ascii="Century Schoolbook" w:hAnsi="Century Schoolbook"/>
+          <w:i/>
+        </w:rPr>
+        <w:t>Sentiment</w:t>
+      </w:r>
+      <w:proofErr w:type="spellEnd"/>
       <w:proofErr w:type="gramEnd"/>
       <w:r>
         <w:rPr>
           <w:rFonts w:ascii="Century Schoolbook" w:hAnsi="Century Schoolbook"/>
           <w:i/>
         </w:rPr>
-        <w:t xml:space="preserve"> Analysis on Tweets about Diabetes: An Aspect-Level Approach”</w:t>
+        <w:t xml:space="preserve"> </w:t>
+      </w:r>
+      <w:proofErr w:type="spellStart"/>
+      <w:r>
+        <w:rPr>
+          <w:rFonts w:ascii="Century Schoolbook" w:hAnsi="Century Schoolbook"/>
+          <w:i/>
+        </w:rPr>
+        <w:t>Analysis</w:t>
+      </w:r>
+      <w:proofErr w:type="spellEnd"/>
+      <w:r>
+        <w:rPr>
+          <w:rFonts w:ascii="Century Schoolbook" w:hAnsi="Century Schoolbook"/>
+          <w:i/>
+        </w:rPr>
+        <w:t xml:space="preserve"> </w:t>
+      </w:r>
+      <w:proofErr w:type="spellStart"/>
+      <w:r>
+        <w:rPr>
+          <w:rFonts w:ascii="Century Schoolbook" w:hAnsi="Century Schoolbook"/>
+          <w:i/>
+        </w:rPr>
+        <w:t>on</w:t>
+      </w:r>
+      <w:proofErr w:type="spellEnd"/>
+      <w:r>
+        <w:rPr>
+          <w:rFonts w:ascii="Century Schoolbook" w:hAnsi="Century Schoolbook"/>
+          <w:i/>
+        </w:rPr>
+        <w:t xml:space="preserve"> </w:t>
+      </w:r>
+      <w:proofErr w:type="spellStart"/>
+      <w:r>
+        <w:rPr>
+          <w:rFonts w:ascii="Century Schoolbook" w:hAnsi="Century Schoolbook"/>
+          <w:i/>
+        </w:rPr>
+        <w:t>Tweets</w:t>
+      </w:r>
+      <w:proofErr w:type="spellEnd"/>
+      <w:r>
+        <w:rPr>
+          <w:rFonts w:ascii="Century Schoolbook" w:hAnsi="Century Schoolbook"/>
+          <w:i/>
+        </w:rPr>
+        <w:t xml:space="preserve"> </w:t>
+      </w:r>
+      <w:proofErr w:type="spellStart"/>
+      <w:r>
+        <w:rPr>
+          <w:rFonts w:ascii="Century Schoolbook" w:hAnsi="Century Schoolbook"/>
+          <w:i/>
+        </w:rPr>
+        <w:t>about</w:t>
+      </w:r>
+      <w:proofErr w:type="spellEnd"/>
+      <w:r>
+        <w:rPr>
+          <w:rFonts w:ascii="Century Schoolbook" w:hAnsi="Century Schoolbook"/>
+          <w:i/>
+        </w:rPr>
+        <w:t xml:space="preserve"> Diabetes: </w:t>
+      </w:r>
+      <w:proofErr w:type="spellStart"/>
+      <w:r>
+        <w:rPr>
+          <w:rFonts w:ascii="Century Schoolbook" w:hAnsi="Century Schoolbook"/>
+          <w:i/>
+        </w:rPr>
+        <w:t>An</w:t>
+      </w:r>
+      <w:proofErr w:type="spellEnd"/>
+      <w:r>
+        <w:rPr>
+          <w:rFonts w:ascii="Century Schoolbook" w:hAnsi="Century Schoolbook"/>
+          <w:i/>
+        </w:rPr>
+        <w:t xml:space="preserve"> </w:t>
+      </w:r>
+      <w:proofErr w:type="spellStart"/>
+      <w:r>
+        <w:rPr>
+          <w:rFonts w:ascii="Century Schoolbook" w:hAnsi="Century Schoolbook"/>
+          <w:i/>
+        </w:rPr>
+        <w:t>Aspect-Level</w:t>
+      </w:r>
+      <w:proofErr w:type="spellEnd"/>
+      <w:r>
+        <w:rPr>
+          <w:rFonts w:ascii="Century Schoolbook" w:hAnsi="Century Schoolbook"/>
+          <w:i/>
+        </w:rPr>
+        <w:t xml:space="preserve"> </w:t>
+      </w:r>
+      <w:proofErr w:type="spellStart"/>
+      <w:r>
+        <w:rPr>
+          <w:rFonts w:ascii="Century Schoolbook" w:hAnsi="Century Schoolbook"/>
+          <w:i/>
+        </w:rPr>
+        <w:t>Approach</w:t>
+      </w:r>
+      <w:proofErr w:type="spellEnd"/>
+      <w:r>
+        <w:rPr>
+          <w:rFonts w:ascii="Century Schoolbook" w:hAnsi="Century Schoolbook"/>
+          <w:i/>
+        </w:rPr>
+        <w:t>”</w:t>
       </w:r>
       <w:r>
         <w:rPr>
@@ -6165,7 +6513,161 @@
         <w:rPr>
           <w:rFonts w:ascii="Century Schoolbook" w:hAnsi="Century Schoolbook"/>
         </w:rPr>
-        <w:t xml:space="preserve"> y Sistemas, Universidad de Murcia, 30100 Murcia, Spain ´ 2 Universidad de Guayaquil, Cdla. Universitaria Salvador Allende, Guayaquil, Ecuador 3 Computational Bioscience Research Center, King Abdullah University of Science and Technology, 4700 KAUST, P.O. Box 2882, Thuwal 23955-6900, Saudi Arabia. </w:t>
+        <w:t xml:space="preserve"> y Sistemas, Universidad de Murcia, 30100 Murcia, </w:t>
+      </w:r>
+      <w:proofErr w:type="spellStart"/>
+      <w:r>
+        <w:rPr>
+          <w:rFonts w:ascii="Century Schoolbook" w:hAnsi="Century Schoolbook"/>
+        </w:rPr>
+        <w:t>Spain</w:t>
+      </w:r>
+      <w:proofErr w:type="spellEnd"/>
+      <w:r>
+        <w:rPr>
+          <w:rFonts w:ascii="Century Schoolbook" w:hAnsi="Century Schoolbook"/>
+        </w:rPr>
+        <w:t xml:space="preserve"> ´ 2 Universidad de Guayaquil, </w:t>
+      </w:r>
+      <w:proofErr w:type="spellStart"/>
+      <w:r>
+        <w:rPr>
+          <w:rFonts w:ascii="Century Schoolbook" w:hAnsi="Century Schoolbook"/>
+        </w:rPr>
+        <w:t>Cdla</w:t>
+      </w:r>
+      <w:proofErr w:type="spellEnd"/>
+      <w:r>
+        <w:rPr>
+          <w:rFonts w:ascii="Century Schoolbook" w:hAnsi="Century Schoolbook"/>
+        </w:rPr>
+        <w:t xml:space="preserve">. Universitaria Salvador Allende, Guayaquil, Ecuador 3 </w:t>
+      </w:r>
+      <w:proofErr w:type="spellStart"/>
+      <w:r>
+        <w:rPr>
+          <w:rFonts w:ascii="Century Schoolbook" w:hAnsi="Century Schoolbook"/>
+        </w:rPr>
+        <w:t>Computational</w:t>
+      </w:r>
+      <w:proofErr w:type="spellEnd"/>
+      <w:r>
+        <w:rPr>
+          <w:rFonts w:ascii="Century Schoolbook" w:hAnsi="Century Schoolbook"/>
+        </w:rPr>
+        <w:t xml:space="preserve"> </w:t>
+      </w:r>
+      <w:proofErr w:type="spellStart"/>
+      <w:r>
+        <w:rPr>
+          <w:rFonts w:ascii="Century Schoolbook" w:hAnsi="Century Schoolbook"/>
+        </w:rPr>
+        <w:t>Bioscience</w:t>
+      </w:r>
+      <w:proofErr w:type="spellEnd"/>
+      <w:r>
+        <w:rPr>
+          <w:rFonts w:ascii="Century Schoolbook" w:hAnsi="Century Schoolbook"/>
+        </w:rPr>
+        <w:t xml:space="preserve"> </w:t>
+      </w:r>
+      <w:proofErr w:type="spellStart"/>
+      <w:r>
+        <w:rPr>
+          <w:rFonts w:ascii="Century Schoolbook" w:hAnsi="Century Schoolbook"/>
+        </w:rPr>
+        <w:t>Research</w:t>
+      </w:r>
+      <w:proofErr w:type="spellEnd"/>
+      <w:r>
+        <w:rPr>
+          <w:rFonts w:ascii="Century Schoolbook" w:hAnsi="Century Schoolbook"/>
+        </w:rPr>
+        <w:t xml:space="preserve"> Center, King </w:t>
+      </w:r>
+      <w:proofErr w:type="spellStart"/>
+      <w:r>
+        <w:rPr>
+          <w:rFonts w:ascii="Century Schoolbook" w:hAnsi="Century Schoolbook"/>
+        </w:rPr>
+        <w:t>Abdullah</w:t>
+      </w:r>
+      <w:proofErr w:type="spellEnd"/>
+      <w:r>
+        <w:rPr>
+          <w:rFonts w:ascii="Century Schoolbook" w:hAnsi="Century Schoolbook"/>
+        </w:rPr>
+        <w:t xml:space="preserve"> </w:t>
+      </w:r>
+      <w:proofErr w:type="spellStart"/>
+      <w:r>
+        <w:rPr>
+          <w:rFonts w:ascii="Century Schoolbook" w:hAnsi="Century Schoolbook"/>
+        </w:rPr>
+        <w:t>University</w:t>
+      </w:r>
+      <w:proofErr w:type="spellEnd"/>
+      <w:r>
+        <w:rPr>
+          <w:rFonts w:ascii="Century Schoolbook" w:hAnsi="Century Schoolbook"/>
+        </w:rPr>
+        <w:t xml:space="preserve"> of </w:t>
+      </w:r>
+      <w:proofErr w:type="spellStart"/>
+      <w:r>
+        <w:rPr>
+          <w:rFonts w:ascii="Century Schoolbook" w:hAnsi="Century Schoolbook"/>
+        </w:rPr>
+        <w:t>Science</w:t>
+      </w:r>
+      <w:proofErr w:type="spellEnd"/>
+      <w:r>
+        <w:rPr>
+          <w:rFonts w:ascii="Century Schoolbook" w:hAnsi="Century Schoolbook"/>
+        </w:rPr>
+        <w:t xml:space="preserve"> and </w:t>
+      </w:r>
+      <w:proofErr w:type="spellStart"/>
+      <w:r>
+        <w:rPr>
+          <w:rFonts w:ascii="Century Schoolbook" w:hAnsi="Century Schoolbook"/>
+        </w:rPr>
+        <w:t>Technology</w:t>
+      </w:r>
+      <w:proofErr w:type="spellEnd"/>
+      <w:r>
+        <w:rPr>
+          <w:rFonts w:ascii="Century Schoolbook" w:hAnsi="Century Schoolbook"/>
+        </w:rPr>
+        <w:t xml:space="preserve">, 4700 KAUST, P.O. Box 2882, </w:t>
+      </w:r>
+      <w:proofErr w:type="spellStart"/>
+      <w:r>
+        <w:rPr>
+          <w:rFonts w:ascii="Century Schoolbook" w:hAnsi="Century Schoolbook"/>
+        </w:rPr>
+        <w:t>Thuwal</w:t>
+      </w:r>
+      <w:proofErr w:type="spellEnd"/>
+      <w:r>
+        <w:rPr>
+          <w:rFonts w:ascii="Century Schoolbook" w:hAnsi="Century Schoolbook"/>
+        </w:rPr>
+        <w:t xml:space="preserve"> 23955-6900, </w:t>
+      </w:r>
+      <w:proofErr w:type="spellStart"/>
+      <w:r>
+        <w:rPr>
+          <w:rFonts w:ascii="Century Schoolbook" w:hAnsi="Century Schoolbook"/>
+        </w:rPr>
+        <w:t>Saudi</w:t>
+      </w:r>
+      <w:proofErr w:type="spellEnd"/>
+      <w:r>
+        <w:rPr>
+          <w:rFonts w:ascii="Century Schoolbook" w:hAnsi="Century Schoolbook"/>
+        </w:rPr>
+        <w:t xml:space="preserve"> Arabia. </w:t>
       </w:r>
       <w:proofErr w:type="spellStart"/>
       <w:r>
@@ -6341,7 +6843,39 @@
           <w:rFonts w:ascii="Century Schoolbook" w:hAnsi="Century Schoolbook" w:cs="Arial"/>
           <w:shd w:val="clear" w:color="auto" w:fill="FFFFFF"/>
         </w:rPr>
-        <w:t>Pla, F., &amp; Hurtado, L. F. (2013, September). ELiRF-UPV en TASS-2013: Análisis de sentimientos en Twitter. In</w:t>
+        <w:t xml:space="preserve">Pla, F., &amp; Hurtado, L. F. (2013, </w:t>
+      </w:r>
+      <w:proofErr w:type="spellStart"/>
+      <w:r>
+        <w:rPr>
+          <w:rFonts w:ascii="Century Schoolbook" w:hAnsi="Century Schoolbook" w:cs="Arial"/>
+          <w:shd w:val="clear" w:color="auto" w:fill="FFFFFF"/>
+        </w:rPr>
+        <w:t>September</w:t>
+      </w:r>
+      <w:proofErr w:type="spellEnd"/>
+      <w:r>
+        <w:rPr>
+          <w:rFonts w:ascii="Century Schoolbook" w:hAnsi="Century Schoolbook" w:cs="Arial"/>
+          <w:shd w:val="clear" w:color="auto" w:fill="FFFFFF"/>
+        </w:rPr>
+        <w:t xml:space="preserve">). </w:t>
+      </w:r>
+      <w:proofErr w:type="spellStart"/>
+      <w:r>
+        <w:rPr>
+          <w:rFonts w:ascii="Century Schoolbook" w:hAnsi="Century Schoolbook" w:cs="Arial"/>
+          <w:shd w:val="clear" w:color="auto" w:fill="FFFFFF"/>
+        </w:rPr>
+        <w:t>ELiRF</w:t>
+      </w:r>
+      <w:proofErr w:type="spellEnd"/>
+      <w:r>
+        <w:rPr>
+          <w:rFonts w:ascii="Century Schoolbook" w:hAnsi="Century Schoolbook" w:cs="Arial"/>
+          <w:shd w:val="clear" w:color="auto" w:fill="FFFFFF"/>
+        </w:rPr>
+        <w:t>-UPV en TASS-2013: Análisis de sentimientos en Twitter. In</w:t>
       </w:r>
       <w:r>
         <w:rPr>
@@ -6520,12 +7054,42 @@
         </w:rPr>
         <w:t>Fdo.</w:t>
       </w:r>
-      <w:r>
-        <w:rPr>
-          <w:rFonts w:ascii="Century Schoolbook" w:hAnsi="Century Schoolbook"/>
-        </w:rPr>
-        <w:t>:  León Baritussio, Constanza Polette</w:t>
-      </w:r>
+      <w:proofErr w:type="gramStart"/>
+      <w:r>
+        <w:rPr>
+          <w:rFonts w:ascii="Century Schoolbook" w:hAnsi="Century Schoolbook"/>
+        </w:rPr>
+        <w:t>:  León</w:t>
+      </w:r>
+      <w:proofErr w:type="gramEnd"/>
+      <w:r>
+        <w:rPr>
+          <w:rFonts w:ascii="Century Schoolbook" w:hAnsi="Century Schoolbook"/>
+        </w:rPr>
+        <w:t xml:space="preserve"> </w:t>
+      </w:r>
+      <w:proofErr w:type="spellStart"/>
+      <w:r>
+        <w:rPr>
+          <w:rFonts w:ascii="Century Schoolbook" w:hAnsi="Century Schoolbook"/>
+        </w:rPr>
+        <w:t>Baritussio</w:t>
+      </w:r>
+      <w:proofErr w:type="spellEnd"/>
+      <w:r>
+        <w:rPr>
+          <w:rFonts w:ascii="Century Schoolbook" w:hAnsi="Century Schoolbook"/>
+        </w:rPr>
+        <w:t xml:space="preserve">, Constanza </w:t>
+      </w:r>
+      <w:proofErr w:type="spellStart"/>
+      <w:r>
+        <w:rPr>
+          <w:rFonts w:ascii="Century Schoolbook" w:hAnsi="Century Schoolbook"/>
+        </w:rPr>
+        <w:t>Polette</w:t>
+      </w:r>
+      <w:proofErr w:type="spellEnd"/>
       <w:r>
         <w:rPr>
           <w:rFonts w:ascii="Century Schoolbook" w:hAnsi="Century Schoolbook"/>
@@ -9571,7 +10135,7 @@
 </file>
 
 <file path=customXml/itemProps1.xml><?xml version="1.0" encoding="utf-8"?>
-<ds:datastoreItem xmlns:ds="http://schemas.openxmlformats.org/officeDocument/2006/customXml" ds:itemID="{49710415-104C-4573-B94D-52097FFCF12D}">
+<ds:datastoreItem xmlns:ds="http://schemas.openxmlformats.org/officeDocument/2006/customXml" ds:itemID="{3F661E52-422A-4CA5-ACA2-B8B928A63CA9}">
   <ds:schemaRefs>
     <ds:schemaRef ds:uri="http://schemas.openxmlformats.org/officeDocument/2006/bibliography"/>
   </ds:schemaRefs>

</xml_diff>

<commit_message>
Corrigiendo cronología de las tareas semanales
</commit_message>
<xml_diff>
--- a/AnteProyecto.docx
+++ b/AnteProyecto.docx
@@ -2774,7 +2774,19 @@
         <w:rPr>
           <w:rFonts w:ascii="Century Schoolbook" w:hAnsi="Century Schoolbook"/>
         </w:rPr>
-        <w:t xml:space="preserve"> Semanas (3-6).</w:t>
+        <w:t xml:space="preserve"> Semanas (3-</w:t>
+      </w:r>
+      <w:r>
+        <w:rPr>
+          <w:rFonts w:ascii="Century Schoolbook" w:hAnsi="Century Schoolbook"/>
+        </w:rPr>
+        <w:t>7</w:t>
+      </w:r>
+      <w:r>
+        <w:rPr>
+          <w:rFonts w:ascii="Century Schoolbook" w:hAnsi="Century Schoolbook"/>
+        </w:rPr>
+        <w:t>).</w:t>
       </w:r>
     </w:p>
     <w:p>
@@ -2946,7 +2958,19 @@
         <w:rPr>
           <w:rFonts w:ascii="Century Schoolbook" w:hAnsi="Century Schoolbook"/>
         </w:rPr>
-        <w:t xml:space="preserve"> Semanas (5-14).</w:t>
+        <w:t xml:space="preserve"> Semanas (</w:t>
+      </w:r>
+      <w:r>
+        <w:rPr>
+          <w:rFonts w:ascii="Century Schoolbook" w:hAnsi="Century Schoolbook"/>
+        </w:rPr>
+        <w:t>7</w:t>
+      </w:r>
+      <w:r>
+        <w:rPr>
+          <w:rFonts w:ascii="Century Schoolbook" w:hAnsi="Century Schoolbook"/>
+        </w:rPr>
+        <w:t>-14).</w:t>
       </w:r>
     </w:p>
     <w:p>
@@ -3101,7 +3125,31 @@
         <w:rPr>
           <w:rFonts w:ascii="Century Schoolbook" w:hAnsi="Century Schoolbook"/>
         </w:rPr>
-        <w:t xml:space="preserve"> Semanas (8-10)</w:t>
+        <w:t xml:space="preserve"> Semanas (</w:t>
+      </w:r>
+      <w:r>
+        <w:rPr>
+          <w:rFonts w:ascii="Century Schoolbook" w:hAnsi="Century Schoolbook"/>
+        </w:rPr>
+        <w:t>14</w:t>
+      </w:r>
+      <w:r>
+        <w:rPr>
+          <w:rFonts w:ascii="Century Schoolbook" w:hAnsi="Century Schoolbook"/>
+        </w:rPr>
+        <w:t>-1</w:t>
+      </w:r>
+      <w:r>
+        <w:rPr>
+          <w:rFonts w:ascii="Century Schoolbook" w:hAnsi="Century Schoolbook"/>
+        </w:rPr>
+        <w:t>5</w:t>
+      </w:r>
+      <w:r>
+        <w:rPr>
+          <w:rFonts w:ascii="Century Schoolbook" w:hAnsi="Century Schoolbook"/>
+        </w:rPr>
+        <w:t>)</w:t>
       </w:r>
     </w:p>
     <w:p>
@@ -3116,16 +3164,16 @@
           <w:rFonts w:ascii="Century Schoolbook" w:hAnsi="Century Schoolbook"/>
           <w:b/>
         </w:rPr>
-        <w:t>Resultados</w:t>
+        <w:t>Resultados.</w:t>
+      </w:r>
+      <w:r>
+        <w:rPr>
+          <w:rFonts w:ascii="Century Schoolbook" w:hAnsi="Century Schoolbook"/>
+          <w:b/>
+        </w:rPr>
+        <w:t xml:space="preserve"> </w:t>
       </w:r>
       <w:proofErr w:type="gramStart"/>
-      <w:r>
-        <w:rPr>
-          <w:rFonts w:ascii="Century Schoolbook" w:hAnsi="Century Schoolbook"/>
-          <w:b/>
-        </w:rPr>
-        <w:t>.</w:t>
-      </w:r>
       <w:r>
         <w:rPr>
           <w:rFonts w:ascii="Century Schoolbook" w:hAnsi="Century Schoolbook"/>
@@ -3305,7 +3353,19 @@
         <w:rPr>
           <w:rFonts w:ascii="Century Schoolbook" w:hAnsi="Century Schoolbook"/>
         </w:rPr>
-        <w:t>Este plan tiene como objetivo, plasmar la distribución de las distintas tareas ejecutadas durante la implementación del proyecto.</w:t>
+        <w:t>Este plan</w:t>
+      </w:r>
+      <w:r>
+        <w:rPr>
+          <w:rFonts w:ascii="Century Schoolbook" w:hAnsi="Century Schoolbook"/>
+        </w:rPr>
+        <w:t xml:space="preserve"> de trabajo</w:t>
+      </w:r>
+      <w:r>
+        <w:rPr>
+          <w:rFonts w:ascii="Century Schoolbook" w:hAnsi="Century Schoolbook"/>
+        </w:rPr>
+        <w:t xml:space="preserve"> tiene como objetivo, plasmar la distribución de las distintas tareas ejecutadas durante la implementación del proyecto.</w:t>
       </w:r>
       <w:r>
         <w:rPr>
@@ -3317,7 +3377,31 @@
         <w:rPr>
           <w:rFonts w:ascii="Century Schoolbook" w:hAnsi="Century Schoolbook"/>
         </w:rPr>
-        <w:t xml:space="preserve">En la siguiente tabla se muestra la distribución de las tareas a realizar en las semanas de ejecución del proyecto. </w:t>
+        <w:t xml:space="preserve">En la siguiente tabla se muestra la distribución de las tareas a realizar </w:t>
+      </w:r>
+      <w:r>
+        <w:rPr>
+          <w:rFonts w:ascii="Century Schoolbook" w:hAnsi="Century Schoolbook"/>
+        </w:rPr>
+        <w:t xml:space="preserve">durante </w:t>
+      </w:r>
+      <w:r>
+        <w:rPr>
+          <w:rFonts w:ascii="Century Schoolbook" w:hAnsi="Century Schoolbook"/>
+        </w:rPr>
+        <w:t xml:space="preserve">las semanas de </w:t>
+      </w:r>
+      <w:r>
+        <w:rPr>
+          <w:rFonts w:ascii="Century Schoolbook" w:hAnsi="Century Schoolbook"/>
+        </w:rPr>
+        <w:t xml:space="preserve">elaboración </w:t>
+      </w:r>
+      <w:r>
+        <w:rPr>
+          <w:rFonts w:ascii="Century Schoolbook" w:hAnsi="Century Schoolbook"/>
+        </w:rPr>
+        <w:t xml:space="preserve">del proyecto. </w:t>
       </w:r>
     </w:p>
     <w:tbl>
@@ -4308,6 +4392,7 @@
         <w:tc>
           <w:tcPr>
             <w:tcW w:w="471" w:type="dxa"/>
+            <w:shd w:val="clear" w:color="auto" w:fill="B2A1C7" w:themeFill="accent4" w:themeFillTint="99"/>
           </w:tcPr>
           <w:p>
             <w:pPr>
@@ -4502,7 +4587,20 @@
         <w:tc>
           <w:tcPr>
             <w:tcW w:w="471" w:type="dxa"/>
-            <w:shd w:val="clear" w:color="auto" w:fill="B2A1C7" w:themeFill="accent4" w:themeFillTint="99"/>
+            <w:shd w:val="clear" w:color="auto" w:fill="auto"/>
+          </w:tcPr>
+          <w:p>
+            <w:pPr>
+              <w:rPr>
+                <w:rFonts w:ascii="Century Schoolbook" w:hAnsi="Century Schoolbook"/>
+              </w:rPr>
+            </w:pPr>
+          </w:p>
+        </w:tc>
+        <w:tc>
+          <w:tcPr>
+            <w:tcW w:w="471" w:type="dxa"/>
+            <w:shd w:val="clear" w:color="auto" w:fill="auto"/>
           </w:tcPr>
           <w:p>
             <w:pPr>
@@ -4540,19 +4638,6 @@
         </w:tc>
         <w:tc>
           <w:tcPr>
-            <w:tcW w:w="471" w:type="dxa"/>
-            <w:shd w:val="clear" w:color="auto" w:fill="B2A1C7" w:themeFill="accent4" w:themeFillTint="99"/>
-          </w:tcPr>
-          <w:p>
-            <w:pPr>
-              <w:rPr>
-                <w:rFonts w:ascii="Century Schoolbook" w:hAnsi="Century Schoolbook"/>
-              </w:rPr>
-            </w:pPr>
-          </w:p>
-        </w:tc>
-        <w:tc>
-          <w:tcPr>
             <w:tcW w:w="472" w:type="dxa"/>
             <w:shd w:val="clear" w:color="auto" w:fill="B2A1C7" w:themeFill="accent4" w:themeFillTint="99"/>
           </w:tcPr>
@@ -4769,7 +4854,7 @@
         <w:tc>
           <w:tcPr>
             <w:tcW w:w="471" w:type="dxa"/>
-            <w:shd w:val="clear" w:color="auto" w:fill="B2A1C7" w:themeFill="accent4" w:themeFillTint="99"/>
+            <w:shd w:val="clear" w:color="auto" w:fill="auto"/>
           </w:tcPr>
           <w:p>
             <w:pPr>
@@ -4782,7 +4867,56 @@
         <w:tc>
           <w:tcPr>
             <w:tcW w:w="472" w:type="dxa"/>
-            <w:shd w:val="clear" w:color="auto" w:fill="B2A1C7" w:themeFill="accent4" w:themeFillTint="99"/>
+            <w:shd w:val="clear" w:color="auto" w:fill="auto"/>
+          </w:tcPr>
+          <w:p>
+            <w:pPr>
+              <w:rPr>
+                <w:rFonts w:ascii="Century Schoolbook" w:hAnsi="Century Schoolbook"/>
+              </w:rPr>
+            </w:pPr>
+          </w:p>
+        </w:tc>
+        <w:tc>
+          <w:tcPr>
+            <w:tcW w:w="498" w:type="dxa"/>
+            <w:shd w:val="clear" w:color="auto" w:fill="auto"/>
+          </w:tcPr>
+          <w:p>
+            <w:pPr>
+              <w:rPr>
+                <w:rFonts w:ascii="Century Schoolbook" w:hAnsi="Century Schoolbook"/>
+              </w:rPr>
+            </w:pPr>
+          </w:p>
+        </w:tc>
+        <w:tc>
+          <w:tcPr>
+            <w:tcW w:w="498" w:type="dxa"/>
+          </w:tcPr>
+          <w:p>
+            <w:pPr>
+              <w:rPr>
+                <w:rFonts w:ascii="Century Schoolbook" w:hAnsi="Century Schoolbook"/>
+              </w:rPr>
+            </w:pPr>
+          </w:p>
+        </w:tc>
+        <w:tc>
+          <w:tcPr>
+            <w:tcW w:w="498" w:type="dxa"/>
+          </w:tcPr>
+          <w:p>
+            <w:pPr>
+              <w:rPr>
+                <w:rFonts w:ascii="Century Schoolbook" w:hAnsi="Century Schoolbook"/>
+              </w:rPr>
+            </w:pPr>
+          </w:p>
+        </w:tc>
+        <w:tc>
+          <w:tcPr>
+            <w:tcW w:w="498" w:type="dxa"/>
           </w:tcPr>
           <w:p>
             <w:pPr>
@@ -4808,54 +4942,7 @@
         <w:tc>
           <w:tcPr>
             <w:tcW w:w="498" w:type="dxa"/>
-          </w:tcPr>
-          <w:p>
-            <w:pPr>
-              <w:rPr>
-                <w:rFonts w:ascii="Century Schoolbook" w:hAnsi="Century Schoolbook"/>
-              </w:rPr>
-            </w:pPr>
-          </w:p>
-        </w:tc>
-        <w:tc>
-          <w:tcPr>
-            <w:tcW w:w="498" w:type="dxa"/>
-          </w:tcPr>
-          <w:p>
-            <w:pPr>
-              <w:rPr>
-                <w:rFonts w:ascii="Century Schoolbook" w:hAnsi="Century Schoolbook"/>
-              </w:rPr>
-            </w:pPr>
-          </w:p>
-        </w:tc>
-        <w:tc>
-          <w:tcPr>
-            <w:tcW w:w="498" w:type="dxa"/>
-          </w:tcPr>
-          <w:p>
-            <w:pPr>
-              <w:rPr>
-                <w:rFonts w:ascii="Century Schoolbook" w:hAnsi="Century Schoolbook"/>
-              </w:rPr>
-            </w:pPr>
-          </w:p>
-        </w:tc>
-        <w:tc>
-          <w:tcPr>
-            <w:tcW w:w="498" w:type="dxa"/>
-          </w:tcPr>
-          <w:p>
-            <w:pPr>
-              <w:rPr>
-                <w:rFonts w:ascii="Century Schoolbook" w:hAnsi="Century Schoolbook"/>
-              </w:rPr>
-            </w:pPr>
-          </w:p>
-        </w:tc>
-        <w:tc>
-          <w:tcPr>
-            <w:tcW w:w="498" w:type="dxa"/>
+            <w:shd w:val="clear" w:color="auto" w:fill="B2A1C7" w:themeFill="accent4" w:themeFillTint="99"/>
           </w:tcPr>
           <w:p>
             <w:pPr>
@@ -5137,6 +5224,7 @@
         <w:t>Propuesta de evaluación</w:t>
       </w:r>
     </w:p>
+    <w:p/>
     <w:p>
       <w:pPr>
         <w:rPr>
@@ -5533,37 +5621,6 @@
     </w:tbl>
     <w:p>
       <w:pPr>
-        <w:pStyle w:val="Prrafodelista"/>
-        <w:rPr>
-          <w:rFonts w:ascii="Century Schoolbook" w:hAnsi="Century Schoolbook"/>
-          <w:sz w:val="28"/>
-          <w:szCs w:val="28"/>
-        </w:rPr>
-      </w:pPr>
-    </w:p>
-    <w:p>
-      <w:pPr>
-        <w:pStyle w:val="Prrafodelista"/>
-        <w:rPr>
-          <w:rFonts w:ascii="Century Schoolbook" w:hAnsi="Century Schoolbook"/>
-          <w:sz w:val="28"/>
-          <w:szCs w:val="28"/>
-        </w:rPr>
-      </w:pPr>
-    </w:p>
-    <w:p>
-      <w:pPr>
-        <w:pStyle w:val="Prrafodelista"/>
-        <w:rPr>
-          <w:rFonts w:ascii="Century Schoolbook" w:hAnsi="Century Schoolbook"/>
-          <w:sz w:val="28"/>
-          <w:szCs w:val="28"/>
-        </w:rPr>
-      </w:pPr>
-    </w:p>
-    <w:p>
-      <w:pPr>
-        <w:pStyle w:val="Prrafodelista"/>
         <w:rPr>
           <w:rFonts w:ascii="Century Schoolbook" w:hAnsi="Century Schoolbook"/>
           <w:sz w:val="28"/>
@@ -5644,135 +5701,7 @@
           <w:rFonts w:ascii="Century Schoolbook" w:hAnsi="Century Schoolbook" w:cs="Arial"/>
           <w:shd w:val="clear" w:color="auto" w:fill="FFFFFF"/>
         </w:rPr>
-        <w:t xml:space="preserve">Redes sociales, un mecanismo de impulso del emprendimiento turístico en la provincia Tungurahua, Ecuador/Social </w:t>
-      </w:r>
-      <w:proofErr w:type="spellStart"/>
-      <w:r>
-        <w:rPr>
-          <w:rFonts w:ascii="Century Schoolbook" w:hAnsi="Century Schoolbook" w:cs="Arial"/>
-          <w:shd w:val="clear" w:color="auto" w:fill="FFFFFF"/>
-        </w:rPr>
-        <w:t>networks</w:t>
-      </w:r>
-      <w:proofErr w:type="spellEnd"/>
-      <w:r>
-        <w:rPr>
-          <w:rFonts w:ascii="Century Schoolbook" w:hAnsi="Century Schoolbook" w:cs="Arial"/>
-          <w:shd w:val="clear" w:color="auto" w:fill="FFFFFF"/>
-        </w:rPr>
-        <w:t xml:space="preserve"> </w:t>
-      </w:r>
-      <w:proofErr w:type="spellStart"/>
-      <w:r>
-        <w:rPr>
-          <w:rFonts w:ascii="Century Schoolbook" w:hAnsi="Century Schoolbook" w:cs="Arial"/>
-          <w:shd w:val="clear" w:color="auto" w:fill="FFFFFF"/>
-        </w:rPr>
-        <w:t>to</w:t>
-      </w:r>
-      <w:proofErr w:type="spellEnd"/>
-      <w:r>
-        <w:rPr>
-          <w:rFonts w:ascii="Century Schoolbook" w:hAnsi="Century Schoolbook" w:cs="Arial"/>
-          <w:shd w:val="clear" w:color="auto" w:fill="FFFFFF"/>
-        </w:rPr>
-        <w:t xml:space="preserve"> </w:t>
-      </w:r>
-      <w:proofErr w:type="spellStart"/>
-      <w:r>
-        <w:rPr>
-          <w:rFonts w:ascii="Century Schoolbook" w:hAnsi="Century Schoolbook" w:cs="Arial"/>
-          <w:shd w:val="clear" w:color="auto" w:fill="FFFFFF"/>
-        </w:rPr>
-        <w:t>promote</w:t>
-      </w:r>
-      <w:proofErr w:type="spellEnd"/>
-      <w:r>
-        <w:rPr>
-          <w:rFonts w:ascii="Century Schoolbook" w:hAnsi="Century Schoolbook" w:cs="Arial"/>
-          <w:shd w:val="clear" w:color="auto" w:fill="FFFFFF"/>
-        </w:rPr>
-        <w:t xml:space="preserve"> </w:t>
-      </w:r>
-      <w:proofErr w:type="spellStart"/>
-      <w:r>
-        <w:rPr>
-          <w:rFonts w:ascii="Century Schoolbook" w:hAnsi="Century Schoolbook" w:cs="Arial"/>
-          <w:shd w:val="clear" w:color="auto" w:fill="FFFFFF"/>
-        </w:rPr>
-        <w:t>the</w:t>
-      </w:r>
-      <w:proofErr w:type="spellEnd"/>
-      <w:r>
-        <w:rPr>
-          <w:rFonts w:ascii="Century Schoolbook" w:hAnsi="Century Schoolbook" w:cs="Arial"/>
-          <w:shd w:val="clear" w:color="auto" w:fill="FFFFFF"/>
-        </w:rPr>
-        <w:t xml:space="preserve"> </w:t>
-      </w:r>
-      <w:proofErr w:type="spellStart"/>
-      <w:r>
-        <w:rPr>
-          <w:rFonts w:ascii="Century Schoolbook" w:hAnsi="Century Schoolbook" w:cs="Arial"/>
-          <w:shd w:val="clear" w:color="auto" w:fill="FFFFFF"/>
-        </w:rPr>
-        <w:t>tourism</w:t>
-      </w:r>
-      <w:proofErr w:type="spellEnd"/>
-      <w:r>
-        <w:rPr>
-          <w:rFonts w:ascii="Century Schoolbook" w:hAnsi="Century Schoolbook" w:cs="Arial"/>
-          <w:shd w:val="clear" w:color="auto" w:fill="FFFFFF"/>
-        </w:rPr>
-        <w:t xml:space="preserve"> </w:t>
-      </w:r>
-      <w:proofErr w:type="spellStart"/>
-      <w:r>
-        <w:rPr>
-          <w:rFonts w:ascii="Century Schoolbook" w:hAnsi="Century Schoolbook" w:cs="Arial"/>
-          <w:shd w:val="clear" w:color="auto" w:fill="FFFFFF"/>
-        </w:rPr>
-        <w:t>project</w:t>
-      </w:r>
-      <w:proofErr w:type="spellEnd"/>
-      <w:r>
-        <w:rPr>
-          <w:rFonts w:ascii="Century Schoolbook" w:hAnsi="Century Schoolbook" w:cs="Arial"/>
-          <w:shd w:val="clear" w:color="auto" w:fill="FFFFFF"/>
-        </w:rPr>
-        <w:t xml:space="preserve"> in </w:t>
-      </w:r>
-      <w:proofErr w:type="spellStart"/>
-      <w:r>
-        <w:rPr>
-          <w:rFonts w:ascii="Century Schoolbook" w:hAnsi="Century Schoolbook" w:cs="Arial"/>
-          <w:shd w:val="clear" w:color="auto" w:fill="FFFFFF"/>
-        </w:rPr>
-        <w:t>The</w:t>
-      </w:r>
-      <w:proofErr w:type="spellEnd"/>
-      <w:r>
-        <w:rPr>
-          <w:rFonts w:ascii="Century Schoolbook" w:hAnsi="Century Schoolbook" w:cs="Arial"/>
-          <w:shd w:val="clear" w:color="auto" w:fill="FFFFFF"/>
-        </w:rPr>
-        <w:t xml:space="preserve"> Tungurahua </w:t>
-      </w:r>
-      <w:proofErr w:type="spellStart"/>
-      <w:r>
-        <w:rPr>
-          <w:rFonts w:ascii="Century Schoolbook" w:hAnsi="Century Schoolbook" w:cs="Arial"/>
-          <w:shd w:val="clear" w:color="auto" w:fill="FFFFFF"/>
-        </w:rPr>
-        <w:t>Province</w:t>
-      </w:r>
-      <w:proofErr w:type="spellEnd"/>
-      <w:r>
-        <w:rPr>
-          <w:rFonts w:ascii="Century Schoolbook" w:hAnsi="Century Schoolbook" w:cs="Arial"/>
-          <w:shd w:val="clear" w:color="auto" w:fill="FFFFFF"/>
-        </w:rPr>
-        <w:t>, Ecuador</w:t>
+        <w:t>Redes sociales, un mecanismo de impulso del emprendimiento turístico en la provincia Tungurahua, Ecuador/Social networks to promote the tourism project in The Tungurahua Province, Ecuador</w:t>
       </w:r>
       <w:r>
         <w:rPr>
@@ -5872,8 +5801,34 @@
           <w:color w:val="222222"/>
           <w:shd w:val="clear" w:color="auto" w:fill="FFFFFF"/>
         </w:rPr>
-        <w:t>Andrea, G:”</w:t>
-      </w:r>
+        <w:t>Andrea, G</w:t>
+      </w:r>
+      <w:proofErr w:type="gramStart"/>
+      <w:r>
+        <w:rPr>
+          <w:rFonts w:ascii="Century Schoolbook" w:hAnsi="Century Schoolbook" w:cs="Arial"/>
+          <w:color w:val="222222"/>
+          <w:shd w:val="clear" w:color="auto" w:fill="FFFFFF"/>
+        </w:rPr>
+        <w:t>:</w:t>
+      </w:r>
+      <w:r>
+        <w:rPr>
+          <w:rFonts w:ascii="Century Schoolbook" w:hAnsi="Century Schoolbook" w:cs="Arial"/>
+          <w:color w:val="222222"/>
+          <w:shd w:val="clear" w:color="auto" w:fill="FFFFFF"/>
+        </w:rPr>
+        <w:t xml:space="preserve"> </w:t>
+      </w:r>
+      <w:r>
+        <w:rPr>
+          <w:rFonts w:ascii="Century Schoolbook" w:hAnsi="Century Schoolbook" w:cs="Arial"/>
+          <w:color w:val="222222"/>
+          <w:shd w:val="clear" w:color="auto" w:fill="FFFFFF"/>
+        </w:rPr>
+        <w:t>”</w:t>
+      </w:r>
+      <w:proofErr w:type="gramEnd"/>
       <w:r>
         <w:rPr>
           <w:rFonts w:ascii="Century Schoolbook" w:hAnsi="Century Schoolbook" w:cs="Arial"/>
@@ -5942,6 +5897,15 @@
         </w:rPr>
         <w:t xml:space="preserve">: </w:t>
       </w:r>
+      <w:proofErr w:type="gramStart"/>
+      <w:r>
+        <w:rPr>
+          <w:rFonts w:ascii="Century Schoolbook" w:hAnsi="Century Schoolbook" w:cs="Arial"/>
+          <w:i/>
+          <w:shd w:val="clear" w:color="auto" w:fill="FFFFFF"/>
+        </w:rPr>
+        <w:t xml:space="preserve">“ </w:t>
+      </w:r>
       <w:proofErr w:type="spellStart"/>
       <w:r>
         <w:rPr>
@@ -5952,6 +5916,7 @@
         <w:t>What</w:t>
       </w:r>
       <w:proofErr w:type="spellEnd"/>
+      <w:proofErr w:type="gramEnd"/>
       <w:r>
         <w:rPr>
           <w:rFonts w:ascii="Century Schoolbook" w:hAnsi="Century Schoolbook" w:cs="Arial"/>
@@ -5977,6 +5942,14 @@
           <w:shd w:val="clear" w:color="auto" w:fill="FFFFFF"/>
         </w:rPr>
         <w:t xml:space="preserve"> web 2.0</w:t>
+      </w:r>
+      <w:r>
+        <w:rPr>
+          <w:rFonts w:ascii="Century Schoolbook" w:hAnsi="Century Schoolbook" w:cs="Arial"/>
+          <w:i/>
+          <w:shd w:val="clear" w:color="auto" w:fill="FFFFFF"/>
+        </w:rPr>
+        <w:t xml:space="preserve"> ”</w:t>
       </w:r>
       <w:r>
         <w:rPr>
@@ -6027,12 +6000,49 @@
         </w:rPr>
         <w:t xml:space="preserve">, Laura Beatriz: </w:t>
       </w:r>
+      <w:proofErr w:type="gramStart"/>
       <w:r>
         <w:rPr>
           <w:rFonts w:ascii="Century Schoolbook" w:hAnsi="Century Schoolbook"/>
           <w:i/>
         </w:rPr>
-        <w:t>“Aplicaciones Web 2.0: redes sociales”</w:t>
+        <w:t>“</w:t>
+      </w:r>
+      <w:r>
+        <w:rPr>
+          <w:rFonts w:ascii="Century Schoolbook" w:hAnsi="Century Schoolbook"/>
+          <w:i/>
+        </w:rPr>
+        <w:t xml:space="preserve"> </w:t>
+      </w:r>
+      <w:r>
+        <w:rPr>
+          <w:rFonts w:ascii="Century Schoolbook" w:hAnsi="Century Schoolbook"/>
+          <w:i/>
+        </w:rPr>
+        <w:t>Aplicaciones</w:t>
+      </w:r>
+      <w:proofErr w:type="gramEnd"/>
+      <w:r>
+        <w:rPr>
+          <w:rFonts w:ascii="Century Schoolbook" w:hAnsi="Century Schoolbook"/>
+          <w:i/>
+        </w:rPr>
+        <w:t xml:space="preserve"> Web 2.0: redes sociales</w:t>
+      </w:r>
+      <w:r>
+        <w:rPr>
+          <w:rFonts w:ascii="Century Schoolbook" w:hAnsi="Century Schoolbook"/>
+          <w:i/>
+        </w:rPr>
+        <w:t xml:space="preserve"> </w:t>
+      </w:r>
+      <w:r>
+        <w:rPr>
+          <w:rFonts w:ascii="Century Schoolbook" w:hAnsi="Century Schoolbook"/>
+          <w:i/>
+        </w:rPr>
+        <w:t>”</w:t>
       </w:r>
       <w:r>
         <w:rPr>
@@ -6086,12 +6096,49 @@
         </w:rPr>
         <w:t xml:space="preserve">, Laura Beatriz: </w:t>
       </w:r>
+      <w:proofErr w:type="gramStart"/>
       <w:r>
         <w:rPr>
           <w:rFonts w:ascii="Century Schoolbook" w:hAnsi="Century Schoolbook"/>
           <w:i/>
         </w:rPr>
-        <w:t>“Aplicaciones Web 2.0: redes sociales”</w:t>
+        <w:t>“</w:t>
+      </w:r>
+      <w:r>
+        <w:rPr>
+          <w:rFonts w:ascii="Century Schoolbook" w:hAnsi="Century Schoolbook"/>
+          <w:i/>
+        </w:rPr>
+        <w:t xml:space="preserve"> </w:t>
+      </w:r>
+      <w:r>
+        <w:rPr>
+          <w:rFonts w:ascii="Century Schoolbook" w:hAnsi="Century Schoolbook"/>
+          <w:i/>
+        </w:rPr>
+        <w:t>Aplicaciones</w:t>
+      </w:r>
+      <w:proofErr w:type="gramEnd"/>
+      <w:r>
+        <w:rPr>
+          <w:rFonts w:ascii="Century Schoolbook" w:hAnsi="Century Schoolbook"/>
+          <w:i/>
+        </w:rPr>
+        <w:t xml:space="preserve"> Web 2.0: redes sociales</w:t>
+      </w:r>
+      <w:r>
+        <w:rPr>
+          <w:rFonts w:ascii="Century Schoolbook" w:hAnsi="Century Schoolbook"/>
+          <w:i/>
+        </w:rPr>
+        <w:t xml:space="preserve"> </w:t>
+      </w:r>
+      <w:r>
+        <w:rPr>
+          <w:rFonts w:ascii="Century Schoolbook" w:hAnsi="Century Schoolbook"/>
+          <w:i/>
+        </w:rPr>
+        <w:t>”</w:t>
       </w:r>
       <w:r>
         <w:rPr>
@@ -6105,7 +6152,6 @@
         </w:rPr>
         <w:t>p.16</w:t>
       </w:r>
-      <w:proofErr w:type="gramStart"/>
       <w:r>
         <w:rPr>
           <w:rFonts w:ascii="Century Schoolbook" w:hAnsi="Century Schoolbook"/>
@@ -6116,23 +6162,14 @@
         <w:rPr>
           <w:rFonts w:ascii="Century Schoolbook" w:hAnsi="Century Schoolbook"/>
         </w:rPr>
-        <w:t>(</w:t>
-      </w:r>
-      <w:proofErr w:type="gramEnd"/>
+        <w:t xml:space="preserve"> (</w:t>
+      </w:r>
       <w:r>
         <w:rPr>
           <w:rFonts w:ascii="Century Schoolbook" w:hAnsi="Century Schoolbook"/>
         </w:rPr>
         <w:t>2010).</w:t>
       </w:r>
-    </w:p>
-    <w:p>
-      <w:pPr>
-        <w:pStyle w:val="Prrafodelista"/>
-        <w:rPr>
-          <w:rFonts w:ascii="Century Schoolbook" w:hAnsi="Century Schoolbook"/>
-        </w:rPr>
-      </w:pPr>
     </w:p>
     <w:p>
       <w:pPr>
@@ -6154,21 +6191,12 @@
           <w:rFonts w:ascii="Century Schoolbook" w:hAnsi="Century Schoolbook"/>
         </w:rPr>
       </w:pPr>
-      <w:proofErr w:type="spellStart"/>
-      <w:r>
-        <w:rPr>
-          <w:rFonts w:ascii="Century Schoolbook" w:hAnsi="Century Schoolbook" w:cs="Arial"/>
-          <w:shd w:val="clear" w:color="auto" w:fill="FFFFFF"/>
-        </w:rPr>
-        <w:t>Cotelo</w:t>
-      </w:r>
-      <w:proofErr w:type="spellEnd"/>
-      <w:r>
-        <w:rPr>
-          <w:rFonts w:ascii="Century Schoolbook" w:hAnsi="Century Schoolbook" w:cs="Arial"/>
-          <w:shd w:val="clear" w:color="auto" w:fill="FFFFFF"/>
-        </w:rPr>
-        <w:t xml:space="preserve">, J. M., Cruz, F., </w:t>
+      <w:r>
+        <w:rPr>
+          <w:rFonts w:ascii="Century Schoolbook" w:hAnsi="Century Schoolbook" w:cs="Arial"/>
+          <w:shd w:val="clear" w:color="auto" w:fill="FFFFFF"/>
+        </w:rPr>
+        <w:t xml:space="preserve">Cotelo, J. M., Cruz, F., </w:t>
       </w:r>
       <w:r>
         <w:rPr>
@@ -6177,12 +6205,42 @@
         </w:rPr>
         <w:t xml:space="preserve">Ortega, F. J., &amp; Troyano, J. A: </w:t>
       </w:r>
-      <w:r>
-        <w:rPr>
-          <w:rFonts w:ascii="Century Schoolbook" w:hAnsi="Century Schoolbook" w:cs="Arial"/>
-          <w:shd w:val="clear" w:color="auto" w:fill="FFFFFF"/>
-        </w:rPr>
-        <w:t>Explorando Twitter mediante la integración de información estructurada y no estructurada.</w:t>
+      <w:proofErr w:type="gramStart"/>
+      <w:r>
+        <w:rPr>
+          <w:rFonts w:ascii="Century Schoolbook" w:hAnsi="Century Schoolbook" w:cs="Arial"/>
+          <w:shd w:val="clear" w:color="auto" w:fill="FFFFFF"/>
+        </w:rPr>
+        <w:t xml:space="preserve">“ </w:t>
+      </w:r>
+      <w:r>
+        <w:rPr>
+          <w:rFonts w:ascii="Century Schoolbook" w:hAnsi="Century Schoolbook" w:cs="Arial"/>
+          <w:shd w:val="clear" w:color="auto" w:fill="FFFFFF"/>
+        </w:rPr>
+        <w:t>Explorando</w:t>
+      </w:r>
+      <w:proofErr w:type="gramEnd"/>
+      <w:r>
+        <w:rPr>
+          <w:rFonts w:ascii="Century Schoolbook" w:hAnsi="Century Schoolbook" w:cs="Arial"/>
+          <w:shd w:val="clear" w:color="auto" w:fill="FFFFFF"/>
+        </w:rPr>
+        <w:t xml:space="preserve"> Twitter mediante la integración de información estructurada y no estructurada</w:t>
+      </w:r>
+      <w:r>
+        <w:rPr>
+          <w:rFonts w:ascii="Century Schoolbook" w:hAnsi="Century Schoolbook" w:cs="Arial"/>
+          <w:shd w:val="clear" w:color="auto" w:fill="FFFFFF"/>
+        </w:rPr>
+        <w:t xml:space="preserve"> ”</w:t>
+      </w:r>
+      <w:r>
+        <w:rPr>
+          <w:rFonts w:ascii="Century Schoolbook" w:hAnsi="Century Schoolbook" w:cs="Arial"/>
+          <w:shd w:val="clear" w:color="auto" w:fill="FFFFFF"/>
+        </w:rPr>
+        <w:t>.</w:t>
       </w:r>
       <w:r>
         <w:rPr>
@@ -6303,399 +6361,90 @@
         <w:rPr>
           <w:rFonts w:ascii="Century Schoolbook" w:hAnsi="Century Schoolbook"/>
         </w:rPr>
-        <w:t xml:space="preserve"> Lagos-Ortiz, </w:t>
+        <w:t xml:space="preserve"> Lagos-Ortiz, Katty, Luna-Aveiga, Harry, Rodríguez-García, Miguel Angel y Valencia-</w:t>
+      </w:r>
+      <w:r>
+        <w:rPr>
+          <w:rFonts w:ascii="Century Schoolbook" w:hAnsi="Century Schoolbook"/>
+        </w:rPr>
+        <w:t>García, Rafael</w:t>
+      </w:r>
+      <w:r>
+        <w:rPr>
+          <w:rFonts w:ascii="Century Schoolbook" w:hAnsi="Century Schoolbook"/>
+          <w:i/>
+        </w:rPr>
+        <w:t>: “ Sentiment Analysis on Tweets about Diabetes: An Aspect-Level Approach”</w:t>
+      </w:r>
+      <w:r>
+        <w:rPr>
+          <w:rFonts w:ascii="Century Schoolbook" w:hAnsi="Century Schoolbook"/>
+        </w:rPr>
+        <w:t xml:space="preserve">. Departamento de </w:t>
+      </w:r>
+      <w:r>
+        <w:rPr>
+          <w:rFonts w:ascii="Century Schoolbook" w:hAnsi="Century Schoolbook"/>
+        </w:rPr>
+        <w:t>Informática</w:t>
+      </w:r>
+      <w:r>
+        <w:rPr>
+          <w:rFonts w:ascii="Century Schoolbook" w:hAnsi="Century Schoolbook"/>
+        </w:rPr>
+        <w:t xml:space="preserve"> y Sistemas, Universidad de Murcia, 30100 Murcia, Spain ´ 2 Universidad de Guayaquil, Cdla. Universitaria Salvador Allende, Guayaquil, Ecuador 3 Computational Bioscience Research Center, King Abdullah University of Science and </w:t>
       </w:r>
       <w:proofErr w:type="spellStart"/>
       <w:r>
         <w:rPr>
           <w:rFonts w:ascii="Century Schoolbook" w:hAnsi="Century Schoolbook"/>
         </w:rPr>
-        <w:t>Katty</w:t>
+        <w:t>Technology</w:t>
       </w:r>
       <w:proofErr w:type="spellEnd"/>
       <w:r>
         <w:rPr>
           <w:rFonts w:ascii="Century Schoolbook" w:hAnsi="Century Schoolbook"/>
         </w:rPr>
-        <w:t>, Luna-</w:t>
+        <w:t>, 4700 KAUST, P.O. Box 2882, Thuwal 2395</w:t>
+      </w:r>
+      <w:r>
+        <w:rPr>
+          <w:rFonts w:ascii="Century Schoolbook" w:hAnsi="Century Schoolbook"/>
+        </w:rPr>
+        <w:t>5-6900, Saudi Arabia. (</w:t>
+      </w:r>
+      <w:r>
+        <w:rPr>
+          <w:rFonts w:ascii="Century Schoolbook" w:hAnsi="Century Schoolbook"/>
+        </w:rPr>
+        <w:t xml:space="preserve">19 </w:t>
       </w:r>
       <w:proofErr w:type="spellStart"/>
       <w:r>
         <w:rPr>
           <w:rFonts w:ascii="Century Schoolbook" w:hAnsi="Century Schoolbook"/>
         </w:rPr>
-        <w:t>Aveiga</w:t>
+        <w:t>February</w:t>
       </w:r>
       <w:proofErr w:type="spellEnd"/>
       <w:r>
         <w:rPr>
           <w:rFonts w:ascii="Century Schoolbook" w:hAnsi="Century Schoolbook"/>
         </w:rPr>
-        <w:t xml:space="preserve">, Harry, Rodríguez-García, Miguel </w:t>
-      </w:r>
-      <w:proofErr w:type="spellStart"/>
-      <w:r>
-        <w:rPr>
-          <w:rFonts w:ascii="Century Schoolbook" w:hAnsi="Century Schoolbook"/>
-        </w:rPr>
-        <w:t>Angel</w:t>
-      </w:r>
-      <w:proofErr w:type="spellEnd"/>
-      <w:r>
-        <w:rPr>
-          <w:rFonts w:ascii="Century Schoolbook" w:hAnsi="Century Schoolbook"/>
-        </w:rPr>
-        <w:t xml:space="preserve"> y Valencia-</w:t>
-      </w:r>
-      <w:r>
-        <w:rPr>
-          <w:rFonts w:ascii="Century Schoolbook" w:hAnsi="Century Schoolbook"/>
-        </w:rPr>
-        <w:t>García, Rafael</w:t>
-      </w:r>
-      <w:r>
-        <w:rPr>
-          <w:rFonts w:ascii="Century Schoolbook" w:hAnsi="Century Schoolbook"/>
-          <w:i/>
-        </w:rPr>
-        <w:t xml:space="preserve">: </w:t>
-      </w:r>
-      <w:proofErr w:type="gramStart"/>
-      <w:r>
-        <w:rPr>
-          <w:rFonts w:ascii="Century Schoolbook" w:hAnsi="Century Schoolbook"/>
-          <w:i/>
-        </w:rPr>
-        <w:t xml:space="preserve">“ </w:t>
-      </w:r>
-      <w:proofErr w:type="spellStart"/>
-      <w:r>
-        <w:rPr>
-          <w:rFonts w:ascii="Century Schoolbook" w:hAnsi="Century Schoolbook"/>
-          <w:i/>
-        </w:rPr>
-        <w:t>Sentiment</w:t>
-      </w:r>
-      <w:proofErr w:type="spellEnd"/>
-      <w:proofErr w:type="gramEnd"/>
-      <w:r>
-        <w:rPr>
-          <w:rFonts w:ascii="Century Schoolbook" w:hAnsi="Century Schoolbook"/>
-          <w:i/>
-        </w:rPr>
-        <w:t xml:space="preserve"> </w:t>
-      </w:r>
-      <w:proofErr w:type="spellStart"/>
-      <w:r>
-        <w:rPr>
-          <w:rFonts w:ascii="Century Schoolbook" w:hAnsi="Century Schoolbook"/>
-          <w:i/>
-        </w:rPr>
-        <w:t>Analysis</w:t>
-      </w:r>
-      <w:proofErr w:type="spellEnd"/>
-      <w:r>
-        <w:rPr>
-          <w:rFonts w:ascii="Century Schoolbook" w:hAnsi="Century Schoolbook"/>
-          <w:i/>
-        </w:rPr>
-        <w:t xml:space="preserve"> </w:t>
-      </w:r>
-      <w:proofErr w:type="spellStart"/>
-      <w:r>
-        <w:rPr>
-          <w:rFonts w:ascii="Century Schoolbook" w:hAnsi="Century Schoolbook"/>
-          <w:i/>
-        </w:rPr>
-        <w:t>on</w:t>
-      </w:r>
-      <w:proofErr w:type="spellEnd"/>
-      <w:r>
-        <w:rPr>
-          <w:rFonts w:ascii="Century Schoolbook" w:hAnsi="Century Schoolbook"/>
-          <w:i/>
-        </w:rPr>
-        <w:t xml:space="preserve"> </w:t>
-      </w:r>
-      <w:proofErr w:type="spellStart"/>
-      <w:r>
-        <w:rPr>
-          <w:rFonts w:ascii="Century Schoolbook" w:hAnsi="Century Schoolbook"/>
-          <w:i/>
-        </w:rPr>
-        <w:t>Tweets</w:t>
-      </w:r>
-      <w:proofErr w:type="spellEnd"/>
-      <w:r>
-        <w:rPr>
-          <w:rFonts w:ascii="Century Schoolbook" w:hAnsi="Century Schoolbook"/>
-          <w:i/>
-        </w:rPr>
-        <w:t xml:space="preserve"> </w:t>
-      </w:r>
-      <w:proofErr w:type="spellStart"/>
-      <w:r>
-        <w:rPr>
-          <w:rFonts w:ascii="Century Schoolbook" w:hAnsi="Century Schoolbook"/>
-          <w:i/>
-        </w:rPr>
-        <w:t>about</w:t>
-      </w:r>
-      <w:proofErr w:type="spellEnd"/>
-      <w:r>
-        <w:rPr>
-          <w:rFonts w:ascii="Century Schoolbook" w:hAnsi="Century Schoolbook"/>
-          <w:i/>
-        </w:rPr>
-        <w:t xml:space="preserve"> Diabetes: </w:t>
-      </w:r>
-      <w:proofErr w:type="spellStart"/>
-      <w:r>
-        <w:rPr>
-          <w:rFonts w:ascii="Century Schoolbook" w:hAnsi="Century Schoolbook"/>
-          <w:i/>
-        </w:rPr>
-        <w:t>An</w:t>
-      </w:r>
-      <w:proofErr w:type="spellEnd"/>
-      <w:r>
-        <w:rPr>
-          <w:rFonts w:ascii="Century Schoolbook" w:hAnsi="Century Schoolbook"/>
-          <w:i/>
-        </w:rPr>
-        <w:t xml:space="preserve"> </w:t>
-      </w:r>
-      <w:proofErr w:type="spellStart"/>
-      <w:r>
-        <w:rPr>
-          <w:rFonts w:ascii="Century Schoolbook" w:hAnsi="Century Schoolbook"/>
-          <w:i/>
-        </w:rPr>
-        <w:t>Aspect-Level</w:t>
-      </w:r>
-      <w:proofErr w:type="spellEnd"/>
-      <w:r>
-        <w:rPr>
-          <w:rFonts w:ascii="Century Schoolbook" w:hAnsi="Century Schoolbook"/>
-          <w:i/>
-        </w:rPr>
-        <w:t xml:space="preserve"> </w:t>
-      </w:r>
-      <w:proofErr w:type="spellStart"/>
-      <w:r>
-        <w:rPr>
-          <w:rFonts w:ascii="Century Schoolbook" w:hAnsi="Century Schoolbook"/>
-          <w:i/>
-        </w:rPr>
-        <w:t>Approach</w:t>
-      </w:r>
-      <w:proofErr w:type="spellEnd"/>
-      <w:r>
-        <w:rPr>
-          <w:rFonts w:ascii="Century Schoolbook" w:hAnsi="Century Schoolbook"/>
-          <w:i/>
-        </w:rPr>
-        <w:t>”</w:t>
-      </w:r>
-      <w:r>
-        <w:rPr>
-          <w:rFonts w:ascii="Century Schoolbook" w:hAnsi="Century Schoolbook"/>
-        </w:rPr>
-        <w:t xml:space="preserve">. Departamento de </w:t>
-      </w:r>
-      <w:r>
-        <w:rPr>
-          <w:rFonts w:ascii="Century Schoolbook" w:hAnsi="Century Schoolbook"/>
-        </w:rPr>
-        <w:t>Informática</w:t>
-      </w:r>
-      <w:r>
-        <w:rPr>
-          <w:rFonts w:ascii="Century Schoolbook" w:hAnsi="Century Schoolbook"/>
-        </w:rPr>
-        <w:t xml:space="preserve"> y Sistemas, Universidad de Murcia, 30100 Murcia, </w:t>
-      </w:r>
-      <w:proofErr w:type="spellStart"/>
-      <w:r>
-        <w:rPr>
-          <w:rFonts w:ascii="Century Schoolbook" w:hAnsi="Century Schoolbook"/>
-        </w:rPr>
-        <w:t>Spain</w:t>
-      </w:r>
-      <w:proofErr w:type="spellEnd"/>
-      <w:r>
-        <w:rPr>
-          <w:rFonts w:ascii="Century Schoolbook" w:hAnsi="Century Schoolbook"/>
-        </w:rPr>
-        <w:t xml:space="preserve"> ´ 2 Universidad de Guayaquil, </w:t>
-      </w:r>
-      <w:proofErr w:type="spellStart"/>
-      <w:r>
-        <w:rPr>
-          <w:rFonts w:ascii="Century Schoolbook" w:hAnsi="Century Schoolbook"/>
-        </w:rPr>
-        <w:t>Cdla</w:t>
-      </w:r>
-      <w:proofErr w:type="spellEnd"/>
-      <w:r>
-        <w:rPr>
-          <w:rFonts w:ascii="Century Schoolbook" w:hAnsi="Century Schoolbook"/>
-        </w:rPr>
-        <w:t xml:space="preserve">. Universitaria Salvador Allende, Guayaquil, Ecuador 3 </w:t>
-      </w:r>
-      <w:proofErr w:type="spellStart"/>
-      <w:r>
-        <w:rPr>
-          <w:rFonts w:ascii="Century Schoolbook" w:hAnsi="Century Schoolbook"/>
-        </w:rPr>
-        <w:t>Computational</w:t>
-      </w:r>
-      <w:proofErr w:type="spellEnd"/>
-      <w:r>
-        <w:rPr>
-          <w:rFonts w:ascii="Century Schoolbook" w:hAnsi="Century Schoolbook"/>
-        </w:rPr>
-        <w:t xml:space="preserve"> </w:t>
-      </w:r>
-      <w:proofErr w:type="spellStart"/>
-      <w:r>
-        <w:rPr>
-          <w:rFonts w:ascii="Century Schoolbook" w:hAnsi="Century Schoolbook"/>
-        </w:rPr>
-        <w:t>Bioscience</w:t>
-      </w:r>
-      <w:proofErr w:type="spellEnd"/>
-      <w:r>
-        <w:rPr>
-          <w:rFonts w:ascii="Century Schoolbook" w:hAnsi="Century Schoolbook"/>
-        </w:rPr>
-        <w:t xml:space="preserve"> </w:t>
-      </w:r>
-      <w:proofErr w:type="spellStart"/>
-      <w:r>
-        <w:rPr>
-          <w:rFonts w:ascii="Century Schoolbook" w:hAnsi="Century Schoolbook"/>
-        </w:rPr>
-        <w:t>Research</w:t>
-      </w:r>
-      <w:proofErr w:type="spellEnd"/>
-      <w:r>
-        <w:rPr>
-          <w:rFonts w:ascii="Century Schoolbook" w:hAnsi="Century Schoolbook"/>
-        </w:rPr>
-        <w:t xml:space="preserve"> Center, King </w:t>
-      </w:r>
-      <w:proofErr w:type="spellStart"/>
-      <w:r>
-        <w:rPr>
-          <w:rFonts w:ascii="Century Schoolbook" w:hAnsi="Century Schoolbook"/>
-        </w:rPr>
-        <w:t>Abdullah</w:t>
-      </w:r>
-      <w:proofErr w:type="spellEnd"/>
-      <w:r>
-        <w:rPr>
-          <w:rFonts w:ascii="Century Schoolbook" w:hAnsi="Century Schoolbook"/>
-        </w:rPr>
-        <w:t xml:space="preserve"> </w:t>
-      </w:r>
-      <w:proofErr w:type="spellStart"/>
-      <w:r>
-        <w:rPr>
-          <w:rFonts w:ascii="Century Schoolbook" w:hAnsi="Century Schoolbook"/>
-        </w:rPr>
-        <w:t>University</w:t>
-      </w:r>
-      <w:proofErr w:type="spellEnd"/>
-      <w:r>
-        <w:rPr>
-          <w:rFonts w:ascii="Century Schoolbook" w:hAnsi="Century Schoolbook"/>
-        </w:rPr>
-        <w:t xml:space="preserve"> of </w:t>
-      </w:r>
-      <w:proofErr w:type="spellStart"/>
-      <w:r>
-        <w:rPr>
-          <w:rFonts w:ascii="Century Schoolbook" w:hAnsi="Century Schoolbook"/>
-        </w:rPr>
-        <w:t>Science</w:t>
-      </w:r>
-      <w:proofErr w:type="spellEnd"/>
-      <w:r>
-        <w:rPr>
-          <w:rFonts w:ascii="Century Schoolbook" w:hAnsi="Century Schoolbook"/>
-        </w:rPr>
-        <w:t xml:space="preserve"> and </w:t>
-      </w:r>
-      <w:proofErr w:type="spellStart"/>
-      <w:r>
-        <w:rPr>
-          <w:rFonts w:ascii="Century Schoolbook" w:hAnsi="Century Schoolbook"/>
-        </w:rPr>
-        <w:t>Technology</w:t>
-      </w:r>
-      <w:proofErr w:type="spellEnd"/>
-      <w:r>
-        <w:rPr>
-          <w:rFonts w:ascii="Century Schoolbook" w:hAnsi="Century Schoolbook"/>
-        </w:rPr>
-        <w:t xml:space="preserve">, 4700 KAUST, P.O. Box 2882, </w:t>
-      </w:r>
-      <w:proofErr w:type="spellStart"/>
-      <w:r>
-        <w:rPr>
-          <w:rFonts w:ascii="Century Schoolbook" w:hAnsi="Century Schoolbook"/>
-        </w:rPr>
-        <w:t>Thuwal</w:t>
-      </w:r>
-      <w:proofErr w:type="spellEnd"/>
-      <w:r>
-        <w:rPr>
-          <w:rFonts w:ascii="Century Schoolbook" w:hAnsi="Century Schoolbook"/>
-        </w:rPr>
-        <w:t xml:space="preserve"> 23955-6900, </w:t>
-      </w:r>
-      <w:proofErr w:type="spellStart"/>
-      <w:r>
-        <w:rPr>
-          <w:rFonts w:ascii="Century Schoolbook" w:hAnsi="Century Schoolbook"/>
-        </w:rPr>
-        <w:t>Saudi</w:t>
-      </w:r>
-      <w:proofErr w:type="spellEnd"/>
-      <w:r>
-        <w:rPr>
-          <w:rFonts w:ascii="Century Schoolbook" w:hAnsi="Century Schoolbook"/>
-        </w:rPr>
-        <w:t xml:space="preserve"> Arabia. </w:t>
-      </w:r>
-      <w:proofErr w:type="spellStart"/>
-      <w:r>
-        <w:rPr>
-          <w:rFonts w:ascii="Century Schoolbook" w:hAnsi="Century Schoolbook"/>
-        </w:rPr>
-        <w:t>Published</w:t>
-      </w:r>
-      <w:proofErr w:type="spellEnd"/>
-      <w:r>
-        <w:rPr>
-          <w:rFonts w:ascii="Century Schoolbook" w:hAnsi="Century Schoolbook"/>
-        </w:rPr>
-        <w:t xml:space="preserve"> 19 </w:t>
-      </w:r>
-      <w:proofErr w:type="spellStart"/>
-      <w:r>
-        <w:rPr>
-          <w:rFonts w:ascii="Century Schoolbook" w:hAnsi="Century Schoolbook"/>
-        </w:rPr>
-        <w:t>February</w:t>
-      </w:r>
-      <w:proofErr w:type="spellEnd"/>
-      <w:r>
-        <w:rPr>
-          <w:rFonts w:ascii="Century Schoolbook" w:hAnsi="Century Schoolbook"/>
-        </w:rPr>
-        <w:t xml:space="preserve"> 2017.</w:t>
+        <w:t xml:space="preserve"> 2017</w:t>
+      </w:r>
+      <w:r>
+        <w:rPr>
+          <w:rFonts w:ascii="Century Schoolbook" w:hAnsi="Century Schoolbook"/>
+        </w:rPr>
+        <w:t>)</w:t>
+      </w:r>
+      <w:r>
+        <w:rPr>
+          <w:rFonts w:ascii="Century Schoolbook" w:hAnsi="Century Schoolbook"/>
+        </w:rPr>
+        <w:t>.</w:t>
       </w:r>
     </w:p>
     <w:p>
@@ -6723,7 +6472,14 @@
           <w:rFonts w:ascii="Century Schoolbook" w:hAnsi="Century Schoolbook" w:cs="Arial"/>
           <w:shd w:val="clear" w:color="auto" w:fill="FFFFFF"/>
         </w:rPr>
-        <w:t xml:space="preserve">Pla, F., &amp; Hurtado, L. F. (2013, </w:t>
+        <w:t>Pla, F., &amp; Hurtado, L. F</w:t>
+      </w:r>
+      <w:r>
+        <w:rPr>
+          <w:rFonts w:ascii="Century Schoolbook" w:hAnsi="Century Schoolbook" w:cs="Arial"/>
+          <w:shd w:val="clear" w:color="auto" w:fill="FFFFFF"/>
+        </w:rPr>
+        <w:t xml:space="preserve">. </w:t>
       </w:r>
       <w:proofErr w:type="spellStart"/>
       <w:r>
@@ -6731,7 +6487,7 @@
           <w:rFonts w:ascii="Century Schoolbook" w:hAnsi="Century Schoolbook" w:cs="Arial"/>
           <w:shd w:val="clear" w:color="auto" w:fill="FFFFFF"/>
         </w:rPr>
-        <w:t>September</w:t>
+        <w:t>ELiRF</w:t>
       </w:r>
       <w:proofErr w:type="spellEnd"/>
       <w:r>
@@ -6739,23 +6495,44 @@
           <w:rFonts w:ascii="Century Schoolbook" w:hAnsi="Century Schoolbook" w:cs="Arial"/>
           <w:shd w:val="clear" w:color="auto" w:fill="FFFFFF"/>
         </w:rPr>
-        <w:t xml:space="preserve">). </w:t>
-      </w:r>
-      <w:proofErr w:type="spellStart"/>
-      <w:r>
-        <w:rPr>
-          <w:rFonts w:ascii="Century Schoolbook" w:hAnsi="Century Schoolbook" w:cs="Arial"/>
-          <w:shd w:val="clear" w:color="auto" w:fill="FFFFFF"/>
-        </w:rPr>
-        <w:t>ELiRF</w:t>
-      </w:r>
-      <w:proofErr w:type="spellEnd"/>
-      <w:r>
-        <w:rPr>
-          <w:rFonts w:ascii="Century Schoolbook" w:hAnsi="Century Schoolbook" w:cs="Arial"/>
-          <w:shd w:val="clear" w:color="auto" w:fill="FFFFFF"/>
-        </w:rPr>
-        <w:t>-UPV en TASS-2013: Análisis de sentimientos en Twitter. In</w:t>
+        <w:t>-UPV en TASS-2013</w:t>
+      </w:r>
+      <w:proofErr w:type="gramStart"/>
+      <w:r>
+        <w:rPr>
+          <w:rFonts w:ascii="Century Schoolbook" w:hAnsi="Century Schoolbook" w:cs="Arial"/>
+          <w:shd w:val="clear" w:color="auto" w:fill="FFFFFF"/>
+        </w:rPr>
+        <w:t>:</w:t>
+      </w:r>
+      <w:r>
+        <w:rPr>
+          <w:rFonts w:ascii="Century Schoolbook" w:hAnsi="Century Schoolbook" w:cs="Arial"/>
+          <w:shd w:val="clear" w:color="auto" w:fill="FFFFFF"/>
+        </w:rPr>
+        <w:t xml:space="preserve"> ”</w:t>
+      </w:r>
+      <w:proofErr w:type="gramEnd"/>
+      <w:r>
+        <w:rPr>
+          <w:rFonts w:ascii="Century Schoolbook" w:hAnsi="Century Schoolbook" w:cs="Arial"/>
+          <w:shd w:val="clear" w:color="auto" w:fill="FFFFFF"/>
+        </w:rPr>
+        <w:t xml:space="preserve"> Análisis de sentimientos en Twitter</w:t>
+      </w:r>
+      <w:r>
+        <w:rPr>
+          <w:rFonts w:ascii="Century Schoolbook" w:hAnsi="Century Schoolbook" w:cs="Arial"/>
+          <w:shd w:val="clear" w:color="auto" w:fill="FFFFFF"/>
+        </w:rPr>
+        <w:t xml:space="preserve">” </w:t>
+      </w:r>
+      <w:r>
+        <w:rPr>
+          <w:rFonts w:ascii="Century Schoolbook" w:hAnsi="Century Schoolbook" w:cs="Arial"/>
+          <w:shd w:val="clear" w:color="auto" w:fill="FFFFFF"/>
+        </w:rPr>
+        <w:t>. In</w:t>
       </w:r>
       <w:r>
         <w:rPr>
@@ -6772,42 +6549,59 @@
           <w:iCs/>
           <w:shd w:val="clear" w:color="auto" w:fill="FFFFFF"/>
         </w:rPr>
-        <w:t xml:space="preserve">XXIX Congreso de la Sociedad </w:t>
+        <w:t>XXIX Congreso de la Sociedad Espanola para el Procesamiento del Lenguaje Natural (SEPLN 2013). TASS</w:t>
+      </w:r>
+      <w:r>
+        <w:rPr>
+          <w:rStyle w:val="apple-converted-space"/>
+          <w:rFonts w:ascii="Century Schoolbook" w:hAnsi="Century Schoolbook" w:cs="Arial"/>
+          <w:shd w:val="clear" w:color="auto" w:fill="FFFFFF"/>
+        </w:rPr>
+        <w:t> </w:t>
+      </w:r>
+      <w:r>
+        <w:rPr>
+          <w:rFonts w:ascii="Century Schoolbook" w:hAnsi="Century Schoolbook" w:cs="Arial"/>
+          <w:shd w:val="clear" w:color="auto" w:fill="FFFFFF"/>
+        </w:rPr>
+        <w:t>(pp. 220-227).</w:t>
+      </w:r>
+      <w:r>
+        <w:rPr>
+          <w:rFonts w:ascii="Century Schoolbook" w:hAnsi="Century Schoolbook" w:cs="Arial"/>
+          <w:shd w:val="clear" w:color="auto" w:fill="FFFFFF"/>
+        </w:rPr>
+        <w:t xml:space="preserve"> </w:t>
+      </w:r>
+      <w:r>
+        <w:rPr>
+          <w:rFonts w:ascii="Century Schoolbook" w:hAnsi="Century Schoolbook" w:cs="Arial"/>
+          <w:shd w:val="clear" w:color="auto" w:fill="FFFFFF"/>
+        </w:rPr>
+        <w:t xml:space="preserve">. (2013, </w:t>
       </w:r>
       <w:proofErr w:type="spellStart"/>
       <w:r>
         <w:rPr>
           <w:rFonts w:ascii="Century Schoolbook" w:hAnsi="Century Schoolbook" w:cs="Arial"/>
-          <w:i/>
-          <w:iCs/>
-          <w:shd w:val="clear" w:color="auto" w:fill="FFFFFF"/>
-        </w:rPr>
-        <w:t>Espanola</w:t>
+          <w:shd w:val="clear" w:color="auto" w:fill="FFFFFF"/>
+        </w:rPr>
+        <w:t>September</w:t>
       </w:r>
       <w:proofErr w:type="spellEnd"/>
       <w:r>
         <w:rPr>
           <w:rFonts w:ascii="Century Schoolbook" w:hAnsi="Century Schoolbook" w:cs="Arial"/>
-          <w:i/>
-          <w:iCs/>
-          <w:shd w:val="clear" w:color="auto" w:fill="FFFFFF"/>
-        </w:rPr>
-        <w:t xml:space="preserve"> para el Procesamiento del Lenguaje Natural (SEPLN 2013). TASS</w:t>
-      </w:r>
-      <w:r>
-        <w:rPr>
-          <w:rStyle w:val="apple-converted-space"/>
-          <w:rFonts w:ascii="Century Schoolbook" w:hAnsi="Century Schoolbook" w:cs="Arial"/>
-          <w:shd w:val="clear" w:color="auto" w:fill="FFFFFF"/>
-        </w:rPr>
-        <w:t> </w:t>
-      </w:r>
-      <w:r>
-        <w:rPr>
-          <w:rFonts w:ascii="Century Schoolbook" w:hAnsi="Century Schoolbook" w:cs="Arial"/>
-          <w:shd w:val="clear" w:color="auto" w:fill="FFFFFF"/>
-        </w:rPr>
-        <w:t>(pp. 220-227).</w:t>
+          <w:shd w:val="clear" w:color="auto" w:fill="FFFFFF"/>
+        </w:rPr>
+        <w:t>)</w:t>
+      </w:r>
+      <w:r>
+        <w:rPr>
+          <w:rFonts w:ascii="Century Schoolbook" w:hAnsi="Century Schoolbook" w:cs="Arial"/>
+          <w:shd w:val="clear" w:color="auto" w:fill="FFFFFF"/>
+        </w:rPr>
+        <w:t>.</w:t>
       </w:r>
     </w:p>
     <w:p>
@@ -6843,7 +6637,14 @@
           <w:rFonts w:ascii="Century Schoolbook" w:hAnsi="Century Schoolbook" w:cs="Arial"/>
           <w:shd w:val="clear" w:color="auto" w:fill="FFFFFF"/>
         </w:rPr>
-        <w:t xml:space="preserve">Pla, F., &amp; Hurtado, L. F. (2013, </w:t>
+        <w:t>Pla, F., &amp; Hurtado, L. F</w:t>
+      </w:r>
+      <w:r>
+        <w:rPr>
+          <w:rFonts w:ascii="Century Schoolbook" w:hAnsi="Century Schoolbook" w:cs="Arial"/>
+          <w:shd w:val="clear" w:color="auto" w:fill="FFFFFF"/>
+        </w:rPr>
+        <w:t xml:space="preserve">. </w:t>
       </w:r>
       <w:proofErr w:type="spellStart"/>
       <w:r>
@@ -6851,7 +6652,7 @@
           <w:rFonts w:ascii="Century Schoolbook" w:hAnsi="Century Schoolbook" w:cs="Arial"/>
           <w:shd w:val="clear" w:color="auto" w:fill="FFFFFF"/>
         </w:rPr>
-        <w:t>September</w:t>
+        <w:t>ELiRF</w:t>
       </w:r>
       <w:proofErr w:type="spellEnd"/>
       <w:r>
@@ -6859,23 +6660,44 @@
           <w:rFonts w:ascii="Century Schoolbook" w:hAnsi="Century Schoolbook" w:cs="Arial"/>
           <w:shd w:val="clear" w:color="auto" w:fill="FFFFFF"/>
         </w:rPr>
-        <w:t xml:space="preserve">). </w:t>
-      </w:r>
-      <w:proofErr w:type="spellStart"/>
-      <w:r>
-        <w:rPr>
-          <w:rFonts w:ascii="Century Schoolbook" w:hAnsi="Century Schoolbook" w:cs="Arial"/>
-          <w:shd w:val="clear" w:color="auto" w:fill="FFFFFF"/>
-        </w:rPr>
-        <w:t>ELiRF</w:t>
-      </w:r>
-      <w:proofErr w:type="spellEnd"/>
-      <w:r>
-        <w:rPr>
-          <w:rFonts w:ascii="Century Schoolbook" w:hAnsi="Century Schoolbook" w:cs="Arial"/>
-          <w:shd w:val="clear" w:color="auto" w:fill="FFFFFF"/>
-        </w:rPr>
-        <w:t>-UPV en TASS-2013: Análisis de sentimientos en Twitter. In</w:t>
+        <w:t>-UPV en TASS-2013</w:t>
+      </w:r>
+      <w:proofErr w:type="gramStart"/>
+      <w:r>
+        <w:rPr>
+          <w:rFonts w:ascii="Century Schoolbook" w:hAnsi="Century Schoolbook" w:cs="Arial"/>
+          <w:shd w:val="clear" w:color="auto" w:fill="FFFFFF"/>
+        </w:rPr>
+        <w:t>:</w:t>
+      </w:r>
+      <w:r>
+        <w:rPr>
+          <w:rFonts w:ascii="Century Schoolbook" w:hAnsi="Century Schoolbook" w:cs="Arial"/>
+          <w:shd w:val="clear" w:color="auto" w:fill="FFFFFF"/>
+        </w:rPr>
+        <w:t xml:space="preserve"> ”</w:t>
+      </w:r>
+      <w:proofErr w:type="gramEnd"/>
+      <w:r>
+        <w:rPr>
+          <w:rFonts w:ascii="Century Schoolbook" w:hAnsi="Century Schoolbook" w:cs="Arial"/>
+          <w:shd w:val="clear" w:color="auto" w:fill="FFFFFF"/>
+        </w:rPr>
+        <w:t xml:space="preserve"> Análisis de sentimientos en Twitter</w:t>
+      </w:r>
+      <w:r>
+        <w:rPr>
+          <w:rFonts w:ascii="Century Schoolbook" w:hAnsi="Century Schoolbook" w:cs="Arial"/>
+          <w:shd w:val="clear" w:color="auto" w:fill="FFFFFF"/>
+        </w:rPr>
+        <w:t xml:space="preserve">” </w:t>
+      </w:r>
+      <w:r>
+        <w:rPr>
+          <w:rFonts w:ascii="Century Schoolbook" w:hAnsi="Century Schoolbook" w:cs="Arial"/>
+          <w:shd w:val="clear" w:color="auto" w:fill="FFFFFF"/>
+        </w:rPr>
+        <w:t>. In</w:t>
       </w:r>
       <w:r>
         <w:rPr>
@@ -6894,6 +6716,7 @@
         </w:rPr>
         <w:t xml:space="preserve">XXIX Congreso de la Sociedad </w:t>
       </w:r>
+      <w:proofErr w:type="spellStart"/>
       <w:r>
         <w:rPr>
           <w:rFonts w:ascii="Century Schoolbook" w:hAnsi="Century Schoolbook" w:cs="Arial"/>
@@ -6901,8 +6724,9 @@
           <w:iCs/>
           <w:shd w:val="clear" w:color="auto" w:fill="FFFFFF"/>
         </w:rPr>
-        <w:t>Española</w:t>
-      </w:r>
+        <w:t>Espanola</w:t>
+      </w:r>
+      <w:proofErr w:type="spellEnd"/>
       <w:r>
         <w:rPr>
           <w:rFonts w:ascii="Century Schoolbook" w:hAnsi="Century Schoolbook" w:cs="Arial"/>
@@ -6927,11 +6751,46 @@
         </w:rPr>
         <w:t>(pp. 220-227).</w:t>
       </w:r>
+      <w:r>
+        <w:rPr>
+          <w:rFonts w:ascii="Century Schoolbook" w:hAnsi="Century Schoolbook" w:cs="Arial"/>
+          <w:shd w:val="clear" w:color="auto" w:fill="FFFFFF"/>
+        </w:rPr>
+        <w:t xml:space="preserve"> </w:t>
+      </w:r>
+      <w:r>
+        <w:rPr>
+          <w:rFonts w:ascii="Century Schoolbook" w:hAnsi="Century Schoolbook" w:cs="Arial"/>
+          <w:shd w:val="clear" w:color="auto" w:fill="FFFFFF"/>
+        </w:rPr>
+        <w:t xml:space="preserve">. (2013, </w:t>
+      </w:r>
+      <w:proofErr w:type="spellStart"/>
+      <w:r>
+        <w:rPr>
+          <w:rFonts w:ascii="Century Schoolbook" w:hAnsi="Century Schoolbook" w:cs="Arial"/>
+          <w:shd w:val="clear" w:color="auto" w:fill="FFFFFF"/>
+        </w:rPr>
+        <w:t>September</w:t>
+      </w:r>
+      <w:proofErr w:type="spellEnd"/>
+      <w:r>
+        <w:rPr>
+          <w:rFonts w:ascii="Century Schoolbook" w:hAnsi="Century Schoolbook" w:cs="Arial"/>
+          <w:shd w:val="clear" w:color="auto" w:fill="FFFFFF"/>
+        </w:rPr>
+        <w:t>)</w:t>
+      </w:r>
+      <w:r>
+        <w:rPr>
+          <w:rFonts w:ascii="Century Schoolbook" w:hAnsi="Century Schoolbook" w:cs="Arial"/>
+          <w:shd w:val="clear" w:color="auto" w:fill="FFFFFF"/>
+        </w:rPr>
+        <w:t>.</w:t>
+      </w:r>
     </w:p>
     <w:p>
       <w:pPr>
-        <w:pStyle w:val="Prrafodelista"/>
-        <w:ind w:left="1440"/>
         <w:rPr>
           <w:rFonts w:ascii="Century Schoolbook" w:hAnsi="Century Schoolbook"/>
           <w:sz w:val="28"/>
@@ -6942,13 +6801,53 @@
     <w:p>
       <w:pPr>
         <w:pStyle w:val="Prrafodelista"/>
-        <w:ind w:left="1440"/>
+        <w:ind w:left="1428" w:firstLine="696"/>
         <w:rPr>
           <w:rFonts w:ascii="Century Schoolbook" w:hAnsi="Century Schoolbook"/>
           <w:sz w:val="28"/>
           <w:szCs w:val="28"/>
         </w:rPr>
       </w:pPr>
+      <w:r>
+        <w:rPr>
+          <w:rFonts w:ascii="Century Schoolbook" w:hAnsi="Century Schoolbook"/>
+          <w:sz w:val="28"/>
+          <w:szCs w:val="28"/>
+        </w:rPr>
+        <w:t xml:space="preserve">La Laguna, </w:t>
+      </w:r>
+      <w:r>
+        <w:rPr>
+          <w:rFonts w:ascii="Century Schoolbook" w:hAnsi="Century Schoolbook"/>
+          <w:sz w:val="28"/>
+          <w:szCs w:val="28"/>
+        </w:rPr>
+        <w:t>1</w:t>
+      </w:r>
+      <w:r>
+        <w:rPr>
+          <w:rFonts w:ascii="Century Schoolbook" w:hAnsi="Century Schoolbook"/>
+          <w:sz w:val="28"/>
+          <w:szCs w:val="28"/>
+        </w:rPr>
+        <w:t>7</w:t>
+      </w:r>
+      <w:r>
+        <w:rPr>
+          <w:rFonts w:ascii="Century Schoolbook" w:hAnsi="Century Schoolbook"/>
+          <w:sz w:val="28"/>
+          <w:szCs w:val="28"/>
+        </w:rPr>
+        <w:t xml:space="preserve"> de Marz</w:t>
+      </w:r>
+      <w:r>
+        <w:rPr>
+          <w:rFonts w:ascii="Century Schoolbook" w:hAnsi="Century Schoolbook"/>
+          <w:sz w:val="28"/>
+          <w:szCs w:val="28"/>
+        </w:rPr>
+        <w:t>o de 2017</w:t>
+      </w:r>
     </w:p>
     <w:p>
       <w:pPr>
@@ -6959,158 +6858,125 @@
           <w:szCs w:val="28"/>
         </w:rPr>
       </w:pPr>
-      <w:r>
-        <w:rPr>
-          <w:rFonts w:ascii="Century Schoolbook" w:hAnsi="Century Schoolbook"/>
-          <w:sz w:val="28"/>
-          <w:szCs w:val="28"/>
-        </w:rPr>
-        <w:t xml:space="preserve">La Laguna, </w:t>
-      </w:r>
-      <w:r>
-        <w:rPr>
-          <w:rFonts w:ascii="Century Schoolbook" w:hAnsi="Century Schoolbook"/>
-          <w:sz w:val="28"/>
-          <w:szCs w:val="28"/>
-        </w:rPr>
-        <w:t>1</w:t>
-      </w:r>
-      <w:r>
-        <w:rPr>
-          <w:rFonts w:ascii="Century Schoolbook" w:hAnsi="Century Schoolbook"/>
-          <w:sz w:val="28"/>
-          <w:szCs w:val="28"/>
-        </w:rPr>
-        <w:t>4</w:t>
-      </w:r>
-      <w:r>
-        <w:rPr>
-          <w:rFonts w:ascii="Century Schoolbook" w:hAnsi="Century Schoolbook"/>
-          <w:sz w:val="28"/>
-          <w:szCs w:val="28"/>
-        </w:rPr>
-        <w:t xml:space="preserve"> de Marz</w:t>
-      </w:r>
-      <w:r>
-        <w:rPr>
-          <w:rFonts w:ascii="Century Schoolbook" w:hAnsi="Century Schoolbook"/>
-          <w:sz w:val="28"/>
-          <w:szCs w:val="28"/>
-        </w:rPr>
-        <w:t>o de 2017</w:t>
-      </w:r>
     </w:p>
     <w:p>
       <w:pPr>
-        <w:pStyle w:val="Prrafodelista"/>
-        <w:rPr>
-          <w:rFonts w:ascii="Century Schoolbook" w:hAnsi="Century Schoolbook"/>
-          <w:sz w:val="28"/>
-          <w:szCs w:val="28"/>
-        </w:rPr>
-      </w:pPr>
+        <w:rPr>
+          <w:rFonts w:ascii="Century Schoolbook" w:hAnsi="Century Schoolbook"/>
+        </w:rPr>
+      </w:pPr>
+      <w:r>
+        <w:rPr>
+          <w:rFonts w:ascii="Century Schoolbook" w:hAnsi="Century Schoolbook"/>
+        </w:rPr>
+        <w:t>Fdo.</w:t>
+      </w:r>
+      <w:r>
+        <w:rPr>
+          <w:rFonts w:ascii="Century Schoolbook" w:hAnsi="Century Schoolbook"/>
+        </w:rPr>
+        <w:t>:</w:t>
+      </w:r>
+      <w:r>
+        <w:rPr>
+          <w:rFonts w:ascii="Century Schoolbook" w:hAnsi="Century Schoolbook"/>
+          <w:u w:val="single"/>
+        </w:rPr>
+        <w:t xml:space="preserve"> </w:t>
+      </w:r>
+      <w:proofErr w:type="gramStart"/>
+      <w:r>
+        <w:rPr>
+          <w:rFonts w:ascii="Century Schoolbook" w:hAnsi="Century Schoolbook"/>
+        </w:rPr>
+        <w:t>Cast</w:t>
+      </w:r>
+      <w:r>
+        <w:rPr>
+          <w:rFonts w:ascii="Century Schoolbook" w:hAnsi="Century Schoolbook"/>
+        </w:rPr>
+        <w:t>ellanos</w:t>
+      </w:r>
+      <w:proofErr w:type="gramEnd"/>
+      <w:r>
+        <w:rPr>
+          <w:rFonts w:ascii="Century Schoolbook" w:hAnsi="Century Schoolbook"/>
+        </w:rPr>
+        <w:t xml:space="preserve"> Nieves, Dagoberto     </w:t>
+      </w:r>
+      <w:r>
+        <w:rPr>
+          <w:rFonts w:ascii="Century Schoolbook" w:hAnsi="Century Schoolbook"/>
+        </w:rPr>
+        <w:tab/>
+      </w:r>
+      <w:r>
+        <w:rPr>
+          <w:rFonts w:ascii="Century Schoolbook" w:hAnsi="Century Schoolbook"/>
+        </w:rPr>
+        <w:t>Fdo.</w:t>
+      </w:r>
+      <w:r>
+        <w:rPr>
+          <w:rFonts w:ascii="Century Schoolbook" w:hAnsi="Century Schoolbook"/>
+        </w:rPr>
+        <w:t xml:space="preserve">: </w:t>
+      </w:r>
+      <w:r>
+        <w:rPr>
+          <w:rFonts w:ascii="Century Schoolbook" w:hAnsi="Century Schoolbook"/>
+        </w:rPr>
+        <w:t xml:space="preserve">León </w:t>
+      </w:r>
+      <w:proofErr w:type="spellStart"/>
+      <w:r>
+        <w:rPr>
+          <w:rFonts w:ascii="Century Schoolbook" w:hAnsi="Century Schoolbook"/>
+        </w:rPr>
+        <w:t>Baritussio</w:t>
+      </w:r>
+      <w:proofErr w:type="spellEnd"/>
+      <w:r>
+        <w:rPr>
+          <w:rFonts w:ascii="Century Schoolbook" w:hAnsi="Century Schoolbook"/>
+        </w:rPr>
+        <w:t xml:space="preserve">, Constanza </w:t>
+      </w:r>
+      <w:proofErr w:type="spellStart"/>
+      <w:r>
+        <w:rPr>
+          <w:rFonts w:ascii="Century Schoolbook" w:hAnsi="Century Schoolbook"/>
+        </w:rPr>
+        <w:t>Polette</w:t>
+      </w:r>
+      <w:proofErr w:type="spellEnd"/>
+      <w:r>
+        <w:rPr>
+          <w:rFonts w:ascii="Century Schoolbook" w:hAnsi="Century Schoolbook"/>
+        </w:rPr>
+        <w:t xml:space="preserve">       </w:t>
+      </w:r>
     </w:p>
     <w:p>
       <w:pPr>
         <w:rPr>
           <w:rFonts w:ascii="Century Schoolbook" w:hAnsi="Century Schoolbook"/>
-        </w:rPr>
-      </w:pPr>
-      <w:r>
-        <w:rPr>
-          <w:rFonts w:ascii="Century Schoolbook" w:hAnsi="Century Schoolbook"/>
-        </w:rPr>
-        <w:t>Fdo.</w:t>
-      </w:r>
-      <w:r>
-        <w:rPr>
-          <w:rFonts w:ascii="Century Schoolbook" w:hAnsi="Century Schoolbook"/>
+          <w:b/>
+        </w:rPr>
+      </w:pPr>
+      <w:r>
+        <w:rPr>
+          <w:rFonts w:ascii="Century Schoolbook" w:hAnsi="Century Schoolbook"/>
+          <w:b/>
+        </w:rPr>
+        <w:t>Director</w:t>
+      </w:r>
+      <w:r>
+        <w:rPr>
+          <w:rFonts w:ascii="Century Schoolbook" w:hAnsi="Century Schoolbook"/>
+          <w:b/>
         </w:rPr>
         <w:t>:</w:t>
-      </w:r>
-      <w:r>
-        <w:rPr>
-          <w:rFonts w:ascii="Century Schoolbook" w:hAnsi="Century Schoolbook"/>
-          <w:u w:val="single"/>
-        </w:rPr>
-        <w:t xml:space="preserve"> </w:t>
-      </w:r>
-      <w:r>
-        <w:rPr>
-          <w:rFonts w:ascii="Century Schoolbook" w:hAnsi="Century Schoolbook"/>
-        </w:rPr>
-        <w:t xml:space="preserve">Castellanos Nieves, Dagoberto     </w:t>
-      </w:r>
-      <w:r>
-        <w:rPr>
-          <w:rFonts w:ascii="Century Schoolbook" w:hAnsi="Century Schoolbook"/>
-        </w:rPr>
-        <w:tab/>
-        <w:t xml:space="preserve"> </w:t>
-      </w:r>
-      <w:r>
-        <w:rPr>
-          <w:rFonts w:ascii="Century Schoolbook" w:hAnsi="Century Schoolbook"/>
-        </w:rPr>
-        <w:t>Fdo.</w:t>
-      </w:r>
-      <w:proofErr w:type="gramStart"/>
-      <w:r>
-        <w:rPr>
-          <w:rFonts w:ascii="Century Schoolbook" w:hAnsi="Century Schoolbook"/>
-        </w:rPr>
-        <w:t>:  León</w:t>
-      </w:r>
-      <w:proofErr w:type="gramEnd"/>
-      <w:r>
-        <w:rPr>
-          <w:rFonts w:ascii="Century Schoolbook" w:hAnsi="Century Schoolbook"/>
-        </w:rPr>
-        <w:t xml:space="preserve"> </w:t>
-      </w:r>
-      <w:proofErr w:type="spellStart"/>
-      <w:r>
-        <w:rPr>
-          <w:rFonts w:ascii="Century Schoolbook" w:hAnsi="Century Schoolbook"/>
-        </w:rPr>
-        <w:t>Baritussio</w:t>
-      </w:r>
-      <w:proofErr w:type="spellEnd"/>
-      <w:r>
-        <w:rPr>
-          <w:rFonts w:ascii="Century Schoolbook" w:hAnsi="Century Schoolbook"/>
-        </w:rPr>
-        <w:t xml:space="preserve">, Constanza </w:t>
-      </w:r>
-      <w:proofErr w:type="spellStart"/>
-      <w:r>
-        <w:rPr>
-          <w:rFonts w:ascii="Century Schoolbook" w:hAnsi="Century Schoolbook"/>
-        </w:rPr>
-        <w:t>Polette</w:t>
-      </w:r>
-      <w:proofErr w:type="spellEnd"/>
-      <w:r>
-        <w:rPr>
-          <w:rFonts w:ascii="Century Schoolbook" w:hAnsi="Century Schoolbook"/>
-        </w:rPr>
-        <w:t xml:space="preserve">       </w:t>
-      </w:r>
-    </w:p>
-    <w:p>
-      <w:pPr>
-        <w:rPr>
-          <w:rFonts w:ascii="Century Schoolbook" w:hAnsi="Century Schoolbook"/>
-          <w:b/>
-        </w:rPr>
-      </w:pPr>
-      <w:r>
-        <w:rPr>
-          <w:rFonts w:ascii="Century Schoolbook" w:hAnsi="Century Schoolbook"/>
-          <w:b/>
-        </w:rPr>
-        <w:lastRenderedPageBreak/>
-        <w:t>Director</w:t>
       </w:r>
       <w:r>
         <w:rPr>
@@ -7147,6 +7013,13 @@
         </w:rPr>
         <w:tab/>
         <w:t>Alumna</w:t>
+      </w:r>
+      <w:r>
+        <w:rPr>
+          <w:rFonts w:ascii="Century Schoolbook" w:hAnsi="Century Schoolbook"/>
+          <w:b/>
+        </w:rPr>
+        <w:t>:</w:t>
       </w:r>
     </w:p>
     <w:p>
@@ -7214,7 +7087,7 @@
             <w:rPr>
               <w:noProof/>
             </w:rPr>
-            <w:t>4</w:t>
+            <w:t>6</w:t>
           </w:r>
         </w:fldSimple>
       </w:p>
@@ -10135,7 +10008,7 @@
 </file>
 
 <file path=customXml/itemProps1.xml><?xml version="1.0" encoding="utf-8"?>
-<ds:datastoreItem xmlns:ds="http://schemas.openxmlformats.org/officeDocument/2006/customXml" ds:itemID="{3F661E52-422A-4CA5-ACA2-B8B928A63CA9}">
+<ds:datastoreItem xmlns:ds="http://schemas.openxmlformats.org/officeDocument/2006/customXml" ds:itemID="{19EF648F-7167-47AB-8952-44BC05736C50}">
   <ds:schemaRefs>
     <ds:schemaRef ds:uri="http://schemas.openxmlformats.org/officeDocument/2006/bibliography"/>
   </ds:schemaRefs>

</xml_diff>